<commit_message>
relatorio so faltam os graficos
SATISFEITA COM A DESCRICAO
</commit_message>
<xml_diff>
--- a/projeto2/89466-89546(Projeto2).docx
+++ b/projeto2/89466-89546(Projeto2).docx
@@ -4,6 +4,7 @@
   <w:body>
     <w:p>
       <w:pPr>
+        <w:spacing w:after="0" w:line="360" w:lineRule="auto"/>
         <w:jc w:val="center"/>
         <w:rPr>
           <w:rFonts w:ascii="Arial" w:hAnsi="Arial" w:cs="Arial"/>
@@ -22,6 +23,7 @@
     </w:p>
     <w:p>
       <w:pPr>
+        <w:spacing w:after="0" w:line="360" w:lineRule="auto"/>
         <w:jc w:val="center"/>
         <w:rPr>
           <w:rFonts w:ascii="Arial" w:hAnsi="Arial" w:cs="Arial"/>
@@ -38,6 +40,7 @@
     </w:p>
     <w:p>
       <w:pPr>
+        <w:spacing w:after="0" w:line="360" w:lineRule="auto"/>
         <w:jc w:val="center"/>
         <w:rPr>
           <w:rFonts w:ascii="Arial" w:hAnsi="Arial" w:cs="Arial"/>
@@ -54,6 +57,7 @@
     </w:p>
     <w:p>
       <w:pPr>
+        <w:spacing w:after="0" w:line="360" w:lineRule="auto"/>
         <w:jc w:val="center"/>
         <w:rPr>
           <w:rFonts w:ascii="Arial" w:hAnsi="Arial" w:cs="Arial"/>
@@ -70,6 +74,7 @@
     </w:p>
     <w:p>
       <w:pPr>
+        <w:spacing w:after="0" w:line="360" w:lineRule="auto"/>
         <w:rPr>
           <w:rFonts w:ascii="Arial" w:hAnsi="Arial" w:cs="Arial"/>
           <w:sz w:val="24"/>
@@ -83,6 +88,7 @@
           <w:ilvl w:val="0"/>
           <w:numId w:val="1"/>
         </w:numPr>
+        <w:spacing w:after="0" w:line="360" w:lineRule="auto"/>
         <w:ind w:left="0"/>
         <w:rPr>
           <w:rFonts w:ascii="Arial" w:hAnsi="Arial" w:cs="Arial"/>
@@ -102,6 +108,7 @@
     <w:p>
       <w:pPr>
         <w:pStyle w:val="ListParagraph"/>
+        <w:spacing w:after="0" w:line="360" w:lineRule="auto"/>
         <w:ind w:left="0"/>
         <w:jc w:val="both"/>
         <w:rPr>
@@ -136,28 +143,7 @@
           <w:rFonts w:ascii="Arial" w:hAnsi="Arial" w:cs="Arial"/>
           <w:sz w:val="24"/>
         </w:rPr>
-        <w:t xml:space="preserve">, ou seja, </w:t>
-      </w:r>
-      <w:r>
-        <w:rPr>
-          <w:rFonts w:ascii="Arial" w:hAnsi="Arial" w:cs="Arial"/>
-          <w:sz w:val="24"/>
-        </w:rPr>
-        <w:t>a maior quantidade d</w:t>
-      </w:r>
-      <w:r>
-        <w:rPr>
-          <w:rFonts w:ascii="Arial" w:hAnsi="Arial" w:cs="Arial"/>
-          <w:sz w:val="24"/>
-        </w:rPr>
-        <w:t>e produtos que a rede consegue mover</w:t>
-      </w:r>
-      <w:r>
-        <w:rPr>
-          <w:rFonts w:ascii="Arial" w:hAnsi="Arial" w:cs="Arial"/>
-          <w:sz w:val="24"/>
-        </w:rPr>
-        <w:t xml:space="preserve"> dos fornecedores até a um hipermercado, podendo passar por uma ou várias estações de abastecimento</w:t>
+        <w:t>, ou seja, a maior quantidade de produtos que a rede consegue mover dos fornecedores até a um hipermercado, podendo passar por uma ou várias estações de abastecimento</w:t>
       </w:r>
       <w:r>
         <w:rPr>
@@ -170,6 +156,7 @@
     <w:p>
       <w:pPr>
         <w:pStyle w:val="ListParagraph"/>
+        <w:spacing w:after="0" w:line="360" w:lineRule="auto"/>
         <w:ind w:left="0" w:firstLine="708"/>
         <w:jc w:val="both"/>
       </w:pPr>
@@ -208,13 +195,41 @@
         </w:rPr>
         <w:t xml:space="preserve"> nomeadamente </w:t>
       </w:r>
-      <w:r>
-        <w:rPr>
-          <w:rFonts w:ascii="Arial" w:hAnsi="Arial" w:cs="Arial"/>
-          <w:i/>
-          <w:sz w:val="24"/>
-        </w:rPr>
-        <w:t xml:space="preserve">Relabel-To-Front </w:t>
+      <w:proofErr w:type="spellStart"/>
+      <w:r>
+        <w:rPr>
+          <w:rFonts w:ascii="Arial" w:hAnsi="Arial" w:cs="Arial"/>
+          <w:i/>
+          <w:sz w:val="24"/>
+        </w:rPr>
+        <w:t>Relabel</w:t>
+      </w:r>
+      <w:proofErr w:type="spellEnd"/>
+      <w:r>
+        <w:rPr>
+          <w:rFonts w:ascii="Arial" w:hAnsi="Arial" w:cs="Arial"/>
+          <w:i/>
+          <w:sz w:val="24"/>
+        </w:rPr>
+        <w:t>-To-</w:t>
+      </w:r>
+      <w:proofErr w:type="spellStart"/>
+      <w:r>
+        <w:rPr>
+          <w:rFonts w:ascii="Arial" w:hAnsi="Arial" w:cs="Arial"/>
+          <w:i/>
+          <w:sz w:val="24"/>
+        </w:rPr>
+        <w:t>Front</w:t>
+      </w:r>
+      <w:proofErr w:type="spellEnd"/>
+      <w:r>
+        <w:rPr>
+          <w:rFonts w:ascii="Arial" w:hAnsi="Arial" w:cs="Arial"/>
+          <w:i/>
+          <w:sz w:val="24"/>
+        </w:rPr>
+        <w:t xml:space="preserve"> </w:t>
       </w:r>
       <w:r>
         <w:rPr>
@@ -226,6 +241,7 @@
     </w:p>
     <w:p>
       <w:pPr>
+        <w:spacing w:after="0" w:line="360" w:lineRule="auto"/>
         <w:ind w:left="708" w:hanging="708"/>
         <w:jc w:val="both"/>
         <w:rPr>
@@ -242,6 +258,7 @@
           <w:ilvl w:val="0"/>
           <w:numId w:val="1"/>
         </w:numPr>
+        <w:spacing w:after="0" w:line="360" w:lineRule="auto"/>
         <w:ind w:left="0"/>
         <w:rPr>
           <w:rFonts w:ascii="Arial" w:hAnsi="Arial" w:cs="Arial"/>
@@ -261,6 +278,7 @@
     <w:p>
       <w:pPr>
         <w:pStyle w:val="ListParagraph"/>
+        <w:spacing w:after="0" w:line="360" w:lineRule="auto"/>
         <w:ind w:left="0"/>
         <w:jc w:val="both"/>
         <w:rPr>
@@ -280,6 +298,7 @@
     <w:p>
       <w:pPr>
         <w:pStyle w:val="ListParagraph"/>
+        <w:spacing w:after="0" w:line="360" w:lineRule="auto"/>
         <w:ind w:left="0"/>
         <w:jc w:val="both"/>
         <w:rPr>
@@ -301,6 +320,7 @@
         </w:rPr>
         <w:t xml:space="preserve">Para a criação da rede de fluxo, foi considerado como vértice 0 uma </w:t>
       </w:r>
+      <w:proofErr w:type="spellStart"/>
       <w:r>
         <w:rPr>
           <w:rFonts w:ascii="Arial" w:hAnsi="Arial" w:cs="Arial"/>
@@ -309,6 +329,7 @@
         </w:rPr>
         <w:t>source</w:t>
       </w:r>
+      <w:proofErr w:type="spellEnd"/>
       <w:r>
         <w:rPr>
           <w:rFonts w:ascii="Arial" w:hAnsi="Arial" w:cs="Arial"/>
@@ -413,6 +434,7 @@
         </w:rPr>
         <w:t xml:space="preserve">até </w:t>
       </w:r>
+      <w:proofErr w:type="spellStart"/>
       <w:r>
         <w:rPr>
           <w:rFonts w:ascii="Arial" w:hAnsi="Arial" w:cs="Arial"/>
@@ -421,6 +443,7 @@
         </w:rPr>
         <w:t>numvertices</w:t>
       </w:r>
+      <w:proofErr w:type="spellEnd"/>
       <w:r>
         <w:rPr>
           <w:rFonts w:ascii="Arial" w:hAnsi="Arial" w:cs="Arial"/>
@@ -432,6 +455,7 @@
     <w:p>
       <w:pPr>
         <w:pStyle w:val="ListParagraph"/>
+        <w:spacing w:after="0" w:line="360" w:lineRule="auto"/>
         <w:ind w:left="0"/>
         <w:jc w:val="both"/>
         <w:rPr>
@@ -451,6 +475,7 @@
     <w:p>
       <w:pPr>
         <w:pStyle w:val="ListParagraph"/>
+        <w:spacing w:after="0" w:line="360" w:lineRule="auto"/>
         <w:ind w:left="0"/>
         <w:jc w:val="both"/>
         <w:rPr>
@@ -463,6 +488,7 @@
           <w:rFonts w:ascii="Arial" w:hAnsi="Arial" w:cs="Arial"/>
           <w:sz w:val="24"/>
         </w:rPr>
+        <w:lastRenderedPageBreak/>
         <w:tab/>
         <w:t xml:space="preserve">Para calcular a </w:t>
       </w:r>
@@ -480,14 +506,34 @@
         </w:rPr>
         <w:t xml:space="preserve"> algoritmo </w:t>
       </w:r>
-      <w:r>
-        <w:rPr>
-          <w:rFonts w:ascii="Arial" w:hAnsi="Arial" w:cs="Arial"/>
-          <w:i/>
-          <w:sz w:val="24"/>
-        </w:rPr>
-        <w:t>Relabel-to-Front</w:t>
-      </w:r>
+      <w:proofErr w:type="spellStart"/>
+      <w:r>
+        <w:rPr>
+          <w:rFonts w:ascii="Arial" w:hAnsi="Arial" w:cs="Arial"/>
+          <w:i/>
+          <w:sz w:val="24"/>
+        </w:rPr>
+        <w:t>Relabel</w:t>
+      </w:r>
+      <w:proofErr w:type="spellEnd"/>
+      <w:r>
+        <w:rPr>
+          <w:rFonts w:ascii="Arial" w:hAnsi="Arial" w:cs="Arial"/>
+          <w:i/>
+          <w:sz w:val="24"/>
+        </w:rPr>
+        <w:t>-to-</w:t>
+      </w:r>
+      <w:proofErr w:type="spellStart"/>
+      <w:r>
+        <w:rPr>
+          <w:rFonts w:ascii="Arial" w:hAnsi="Arial" w:cs="Arial"/>
+          <w:i/>
+          <w:sz w:val="24"/>
+        </w:rPr>
+        <w:t>Front</w:t>
+      </w:r>
+      <w:proofErr w:type="spellEnd"/>
       <w:r>
         <w:rPr>
           <w:rFonts w:ascii="Arial" w:hAnsi="Arial" w:cs="Arial"/>
@@ -500,8 +546,41 @@
           <w:rFonts w:ascii="Arial" w:hAnsi="Arial" w:cs="Arial"/>
           <w:sz w:val="24"/>
         </w:rPr>
-        <w:t xml:space="preserve"> Coloca-se a altura da source igual ao número de vértices, enchendo os arcos da source até aos fornecedores (</w:t>
-      </w:r>
+        <w:t xml:space="preserve"> Coloca-se a altura da </w:t>
+      </w:r>
+      <w:proofErr w:type="spellStart"/>
+      <w:r>
+        <w:rPr>
+          <w:rFonts w:ascii="Arial" w:hAnsi="Arial" w:cs="Arial"/>
+          <w:sz w:val="24"/>
+        </w:rPr>
+        <w:t>source</w:t>
+      </w:r>
+      <w:proofErr w:type="spellEnd"/>
+      <w:r>
+        <w:rPr>
+          <w:rFonts w:ascii="Arial" w:hAnsi="Arial" w:cs="Arial"/>
+          <w:sz w:val="24"/>
+        </w:rPr>
+        <w:t xml:space="preserve"> igual ao número de vértices, enchendo os arcos da </w:t>
+      </w:r>
+      <w:proofErr w:type="spellStart"/>
+      <w:r>
+        <w:rPr>
+          <w:rFonts w:ascii="Arial" w:hAnsi="Arial" w:cs="Arial"/>
+          <w:sz w:val="24"/>
+        </w:rPr>
+        <w:t>source</w:t>
+      </w:r>
+      <w:proofErr w:type="spellEnd"/>
+      <w:r>
+        <w:rPr>
+          <w:rFonts w:ascii="Arial" w:hAnsi="Arial" w:cs="Arial"/>
+          <w:sz w:val="24"/>
+        </w:rPr>
+        <w:t xml:space="preserve"> até aos fornecedores (</w:t>
+      </w:r>
+      <w:proofErr w:type="spellStart"/>
       <w:r>
         <w:rPr>
           <w:rFonts w:ascii="Arial" w:hAnsi="Arial" w:cs="Arial"/>
@@ -510,13 +589,31 @@
         </w:rPr>
         <w:t>push</w:t>
       </w:r>
-      <w:r>
-        <w:rPr>
-          <w:rFonts w:ascii="Arial" w:hAnsi="Arial" w:cs="Arial"/>
-          <w:sz w:val="24"/>
-        </w:rPr>
-        <w:t xml:space="preserve"> inicial). Enquanto houver excesso em algum vértice da rede que não seja source e o hipermercado (</w:t>
-      </w:r>
+      <w:proofErr w:type="spellEnd"/>
+      <w:r>
+        <w:rPr>
+          <w:rFonts w:ascii="Arial" w:hAnsi="Arial" w:cs="Arial"/>
+          <w:sz w:val="24"/>
+        </w:rPr>
+        <w:t xml:space="preserve"> inicial). Enquanto houver excesso em algum vértice da rede que não seja </w:t>
+      </w:r>
+      <w:proofErr w:type="spellStart"/>
+      <w:r>
+        <w:rPr>
+          <w:rFonts w:ascii="Arial" w:hAnsi="Arial" w:cs="Arial"/>
+          <w:sz w:val="24"/>
+        </w:rPr>
+        <w:t>source</w:t>
+      </w:r>
+      <w:proofErr w:type="spellEnd"/>
+      <w:r>
+        <w:rPr>
+          <w:rFonts w:ascii="Arial" w:hAnsi="Arial" w:cs="Arial"/>
+          <w:sz w:val="24"/>
+        </w:rPr>
+        <w:t xml:space="preserve"> e o hipermercado (</w:t>
+      </w:r>
+      <w:proofErr w:type="spellStart"/>
       <w:r>
         <w:rPr>
           <w:rFonts w:ascii="Arial" w:hAnsi="Arial" w:cs="Arial"/>
@@ -525,6 +622,7 @@
         </w:rPr>
         <w:t>market</w:t>
       </w:r>
+      <w:proofErr w:type="spellEnd"/>
       <w:r>
         <w:rPr>
           <w:rFonts w:ascii="Arial" w:hAnsi="Arial" w:cs="Arial"/>
@@ -532,6 +630,7 @@
         </w:rPr>
         <w:t xml:space="preserve">), cada vértice da lista de prioridades vai fazer </w:t>
       </w:r>
+      <w:proofErr w:type="spellStart"/>
       <w:r>
         <w:rPr>
           <w:rFonts w:ascii="Arial" w:hAnsi="Arial" w:cs="Arial"/>
@@ -540,6 +639,7 @@
         </w:rPr>
         <w:t>discharge</w:t>
       </w:r>
+      <w:proofErr w:type="spellEnd"/>
       <w:r>
         <w:rPr>
           <w:rFonts w:ascii="Arial" w:hAnsi="Arial" w:cs="Arial"/>
@@ -547,6 +647,7 @@
         </w:rPr>
         <w:t>, isto é, enquanto tiver excesso irá tentar dar o máximo possível a outro vértice de altura menor (</w:t>
       </w:r>
+      <w:proofErr w:type="spellStart"/>
       <w:r>
         <w:rPr>
           <w:rFonts w:ascii="Arial" w:hAnsi="Arial" w:cs="Arial"/>
@@ -555,6 +656,7 @@
         </w:rPr>
         <w:t>push</w:t>
       </w:r>
+      <w:proofErr w:type="spellEnd"/>
       <w:r>
         <w:rPr>
           <w:rFonts w:ascii="Arial" w:hAnsi="Arial" w:cs="Arial"/>
@@ -562,6 +664,7 @@
         </w:rPr>
         <w:t>), e caso não o consiga fazer, irá aumentar a sua altura até esta ficar superior à de outro vértice a que consiga enviar (</w:t>
       </w:r>
+      <w:proofErr w:type="spellStart"/>
       <w:r>
         <w:rPr>
           <w:rFonts w:ascii="Arial" w:hAnsi="Arial" w:cs="Arial"/>
@@ -570,6 +673,7 @@
         </w:rPr>
         <w:t>relabel</w:t>
       </w:r>
+      <w:proofErr w:type="spellEnd"/>
       <w:r>
         <w:rPr>
           <w:rFonts w:ascii="Arial" w:hAnsi="Arial" w:cs="Arial"/>
@@ -577,6 +681,7 @@
         </w:rPr>
         <w:t xml:space="preserve">). No caso de um vértice fizer </w:t>
       </w:r>
+      <w:proofErr w:type="spellStart"/>
       <w:r>
         <w:rPr>
           <w:rFonts w:ascii="Arial" w:hAnsi="Arial" w:cs="Arial"/>
@@ -585,6 +690,7 @@
         </w:rPr>
         <w:t>relabel</w:t>
       </w:r>
+      <w:proofErr w:type="spellEnd"/>
       <w:r>
         <w:rPr>
           <w:rFonts w:ascii="Arial" w:hAnsi="Arial" w:cs="Arial"/>
@@ -592,6 +698,7 @@
         </w:rPr>
         <w:t>, a sua posição é atualizada para o primeiro lugar da lista de prioridades (</w:t>
       </w:r>
+      <w:proofErr w:type="spellStart"/>
       <w:r>
         <w:rPr>
           <w:rFonts w:ascii="Arial" w:hAnsi="Arial" w:cs="Arial"/>
@@ -600,6 +707,7 @@
         </w:rPr>
         <w:t>updateList</w:t>
       </w:r>
+      <w:proofErr w:type="spellEnd"/>
       <w:r>
         <w:rPr>
           <w:rFonts w:ascii="Arial" w:hAnsi="Arial" w:cs="Arial"/>
@@ -607,23 +715,88 @@
         </w:rPr>
         <w:t>).</w:t>
       </w:r>
-      <w:bookmarkStart w:id="0" w:name="_GoBack"/>
-      <w:bookmarkEnd w:id="0"/>
-    </w:p>
-    <w:p>
-      <w:pPr>
-        <w:pStyle w:val="ListParagraph"/>
-        <w:ind w:left="0"/>
+    </w:p>
+    <w:p>
+      <w:pPr>
+        <w:pStyle w:val="ListParagraph"/>
+        <w:spacing w:after="0" w:line="360" w:lineRule="auto"/>
+        <w:ind w:left="0" w:firstLine="708"/>
         <w:jc w:val="both"/>
         <w:rPr>
           <w:rFonts w:ascii="Arial" w:hAnsi="Arial" w:cs="Arial"/>
           <w:sz w:val="24"/>
         </w:rPr>
       </w:pPr>
-    </w:p>
-    <w:p>
-      <w:pPr>
-        <w:pStyle w:val="ListParagraph"/>
+      <w:r>
+        <w:rPr>
+          <w:rFonts w:ascii="Arial" w:hAnsi="Arial" w:cs="Arial"/>
+          <w:sz w:val="24"/>
+        </w:rPr>
+        <w:t>Para se obter a rede residual, subtraiu-se a matriz de capacidades à matriz de fluxos, e transpondo essa matriz com recurso a um nova matriz (</w:t>
+      </w:r>
+      <w:proofErr w:type="spellStart"/>
+      <w:r>
+        <w:rPr>
+          <w:rFonts w:ascii="Arial" w:hAnsi="Arial" w:cs="Arial"/>
+          <w:i/>
+          <w:sz w:val="24"/>
+        </w:rPr>
+        <w:t>transposed</w:t>
+      </w:r>
+      <w:proofErr w:type="spellEnd"/>
+      <w:r>
+        <w:rPr>
+          <w:rFonts w:ascii="Arial" w:hAnsi="Arial" w:cs="Arial"/>
+          <w:sz w:val="24"/>
+        </w:rPr>
+        <w:t xml:space="preserve">). De seguida, fez-se uma DFS nesta nova matriz, a partir do hipermercado, de forma a obter as partições alcançáveis e não alcançáveis, obtendo-se um </w:t>
+      </w:r>
+      <w:proofErr w:type="spellStart"/>
+      <w:r>
+        <w:rPr>
+          <w:rFonts w:ascii="Arial" w:hAnsi="Arial" w:cs="Arial"/>
+          <w:i/>
+          <w:sz w:val="24"/>
+        </w:rPr>
+        <w:t>array</w:t>
+      </w:r>
+      <w:proofErr w:type="spellEnd"/>
+      <w:r>
+        <w:rPr>
+          <w:rFonts w:ascii="Arial" w:hAnsi="Arial" w:cs="Arial"/>
+          <w:sz w:val="24"/>
+        </w:rPr>
+        <w:t xml:space="preserve"> de vértices visitados (</w:t>
+      </w:r>
+      <w:proofErr w:type="spellStart"/>
+      <w:r>
+        <w:rPr>
+          <w:rFonts w:ascii="Arial" w:hAnsi="Arial" w:cs="Arial"/>
+          <w:i/>
+          <w:sz w:val="24"/>
+        </w:rPr>
+        <w:t>visited</w:t>
+      </w:r>
+      <w:proofErr w:type="spellEnd"/>
+      <w:r>
+        <w:rPr>
+          <w:rFonts w:ascii="Arial" w:hAnsi="Arial" w:cs="Arial"/>
+          <w:sz w:val="24"/>
+        </w:rPr>
+        <w:t xml:space="preserve">). </w:t>
+      </w:r>
+      <w:r>
+        <w:rPr>
+          <w:rFonts w:ascii="Arial" w:hAnsi="Arial" w:cs="Arial"/>
+          <w:sz w:val="24"/>
+        </w:rPr>
+        <w:t>Percorrendo a matriz original e vendo os pares de vértices em que um foi visitado e o outro não, chega-se ao corte mínimo.</w:t>
+      </w:r>
+    </w:p>
+    <w:p>
+      <w:pPr>
+        <w:pStyle w:val="ListParagraph"/>
+        <w:spacing w:after="0" w:line="360" w:lineRule="auto"/>
         <w:ind w:left="0"/>
         <w:jc w:val="both"/>
         <w:rPr>
@@ -631,47 +804,170 @@
           <w:sz w:val="24"/>
         </w:rPr>
       </w:pPr>
-    </w:p>
-    <w:p>
-      <w:pPr>
-        <w:pStyle w:val="ListParagraph"/>
-        <w:ind w:left="0"/>
-        <w:jc w:val="both"/>
-        <w:rPr>
-          <w:rFonts w:ascii="Arial" w:hAnsi="Arial" w:cs="Arial"/>
-          <w:sz w:val="24"/>
-        </w:rPr>
-      </w:pPr>
       <w:r>
         <w:rPr>
           <w:rFonts w:ascii="Arial" w:hAnsi="Arial" w:cs="Arial"/>
           <w:sz w:val="24"/>
         </w:rPr>
         <w:tab/>
+        <w:t xml:space="preserve">Para cada ligação no corte mínimo, foram adicionados nos </w:t>
+      </w:r>
+      <w:proofErr w:type="spellStart"/>
+      <w:r>
+        <w:rPr>
+          <w:rFonts w:ascii="Arial" w:hAnsi="Arial" w:cs="Arial"/>
+          <w:i/>
+          <w:sz w:val="24"/>
+        </w:rPr>
+        <w:t>arrays</w:t>
+      </w:r>
+      <w:proofErr w:type="spellEnd"/>
+      <w:r>
+        <w:rPr>
+          <w:rFonts w:ascii="Arial" w:hAnsi="Arial" w:cs="Arial"/>
+          <w:sz w:val="24"/>
+        </w:rPr>
         <w:t xml:space="preserve"> </w:t>
       </w:r>
-    </w:p>
-    <w:p>
-      <w:pPr>
-        <w:pStyle w:val="ListParagraph"/>
-        <w:ind w:left="0" w:firstLine="696"/>
-        <w:jc w:val="both"/>
-        <w:rPr>
-          <w:rFonts w:ascii="Arial" w:hAnsi="Arial" w:cs="Arial"/>
-          <w:sz w:val="24"/>
-        </w:rPr>
-      </w:pPr>
-      <w:r>
-        <w:rPr>
-          <w:rFonts w:ascii="Arial" w:hAnsi="Arial" w:cs="Arial"/>
-          <w:sz w:val="24"/>
-        </w:rPr>
-        <w:t>Implementámos também uma DFS para encontrar o corte mínimo do grafo anterior.</w:t>
-      </w:r>
-    </w:p>
-    <w:p>
-      <w:pPr>
-        <w:pStyle w:val="ListParagraph"/>
+      <w:proofErr w:type="spellStart"/>
+      <w:r>
+        <w:rPr>
+          <w:rFonts w:ascii="Arial" w:hAnsi="Arial" w:cs="Arial"/>
+          <w:i/>
+          <w:sz w:val="24"/>
+        </w:rPr>
+        <w:t>cutstations</w:t>
+      </w:r>
+      <w:proofErr w:type="spellEnd"/>
+      <w:r>
+        <w:rPr>
+          <w:rFonts w:ascii="Arial" w:hAnsi="Arial" w:cs="Arial"/>
+          <w:i/>
+          <w:sz w:val="24"/>
+        </w:rPr>
+        <w:t xml:space="preserve"> </w:t>
+      </w:r>
+      <w:r>
+        <w:rPr>
+          <w:rFonts w:ascii="Arial" w:hAnsi="Arial" w:cs="Arial"/>
+          <w:sz w:val="24"/>
+        </w:rPr>
+        <w:t xml:space="preserve">e </w:t>
+      </w:r>
+      <w:proofErr w:type="spellStart"/>
+      <w:r>
+        <w:rPr>
+          <w:rFonts w:ascii="Arial" w:hAnsi="Arial" w:cs="Arial"/>
+          <w:i/>
+          <w:sz w:val="24"/>
+        </w:rPr>
+        <w:t>cutedges</w:t>
+      </w:r>
+      <w:proofErr w:type="spellEnd"/>
+      <w:r>
+        <w:rPr>
+          <w:rFonts w:ascii="Arial" w:hAnsi="Arial" w:cs="Arial"/>
+          <w:sz w:val="24"/>
+        </w:rPr>
+        <w:t xml:space="preserve"> as estações e ligações, respetivamente, que necessitam de ser aumentadas, isto é, caso se aumentasse a capacidade destas estações ou ligações, a capacidade da rede aumentaria. Antes de se imprimir o output, estes </w:t>
+      </w:r>
+      <w:proofErr w:type="spellStart"/>
+      <w:r>
+        <w:rPr>
+          <w:rFonts w:ascii="Arial" w:hAnsi="Arial" w:cs="Arial"/>
+          <w:i/>
+          <w:sz w:val="24"/>
+        </w:rPr>
+        <w:t>arrays</w:t>
+      </w:r>
+      <w:proofErr w:type="spellEnd"/>
+      <w:r>
+        <w:rPr>
+          <w:rFonts w:ascii="Arial" w:hAnsi="Arial" w:cs="Arial"/>
+          <w:sz w:val="24"/>
+        </w:rPr>
+        <w:t xml:space="preserve"> são ordenados </w:t>
+      </w:r>
+      <w:proofErr w:type="spellStart"/>
+      <w:r>
+        <w:rPr>
+          <w:rFonts w:ascii="Arial" w:hAnsi="Arial" w:cs="Arial"/>
+          <w:sz w:val="24"/>
+        </w:rPr>
+        <w:t>atráves</w:t>
+      </w:r>
+      <w:proofErr w:type="spellEnd"/>
+      <w:r>
+        <w:rPr>
+          <w:rFonts w:ascii="Arial" w:hAnsi="Arial" w:cs="Arial"/>
+          <w:sz w:val="24"/>
+        </w:rPr>
+        <w:t xml:space="preserve"> do algoritmo de ordenação </w:t>
+      </w:r>
+      <w:proofErr w:type="spellStart"/>
+      <w:r>
+        <w:rPr>
+          <w:rFonts w:ascii="Arial" w:hAnsi="Arial" w:cs="Arial"/>
+          <w:i/>
+          <w:sz w:val="24"/>
+        </w:rPr>
+        <w:t>Quicksort</w:t>
+      </w:r>
+      <w:proofErr w:type="spellEnd"/>
+      <w:r>
+        <w:rPr>
+          <w:rFonts w:ascii="Arial" w:hAnsi="Arial" w:cs="Arial"/>
+          <w:sz w:val="24"/>
+        </w:rPr>
+        <w:t xml:space="preserve"> (função </w:t>
+      </w:r>
+      <w:proofErr w:type="spellStart"/>
+      <w:r>
+        <w:rPr>
+          <w:rFonts w:ascii="Arial" w:hAnsi="Arial" w:cs="Arial"/>
+          <w:i/>
+          <w:sz w:val="24"/>
+        </w:rPr>
+        <w:t>qsort</w:t>
+      </w:r>
+      <w:proofErr w:type="spellEnd"/>
+      <w:r>
+        <w:rPr>
+          <w:rFonts w:ascii="Arial" w:hAnsi="Arial" w:cs="Arial"/>
+          <w:i/>
+          <w:sz w:val="24"/>
+        </w:rPr>
+        <w:t xml:space="preserve"> </w:t>
+      </w:r>
+      <w:r>
+        <w:rPr>
+          <w:rFonts w:ascii="Arial" w:hAnsi="Arial" w:cs="Arial"/>
+          <w:sz w:val="24"/>
+        </w:rPr>
+        <w:t xml:space="preserve">presente na biblioteca </w:t>
+      </w:r>
+      <w:proofErr w:type="spellStart"/>
+      <w:r>
+        <w:rPr>
+          <w:rFonts w:ascii="Arial" w:hAnsi="Arial" w:cs="Arial"/>
+          <w:i/>
+          <w:sz w:val="24"/>
+        </w:rPr>
+        <w:t>stdlib.h</w:t>
+      </w:r>
+      <w:proofErr w:type="spellEnd"/>
+      <w:r>
+        <w:rPr>
+          <w:rFonts w:ascii="Arial" w:hAnsi="Arial" w:cs="Arial"/>
+          <w:sz w:val="24"/>
+        </w:rPr>
+        <w:t>).</w:t>
+      </w:r>
+    </w:p>
+    <w:p>
+      <w:pPr>
+        <w:pStyle w:val="ListParagraph"/>
+        <w:spacing w:after="0" w:line="360" w:lineRule="auto"/>
         <w:ind w:left="0"/>
         <w:rPr>
           <w:rFonts w:ascii="Arial" w:hAnsi="Arial" w:cs="Arial"/>
@@ -683,6 +979,7 @@
     <w:p>
       <w:pPr>
         <w:pStyle w:val="ListParagraph"/>
+        <w:spacing w:after="0" w:line="360" w:lineRule="auto"/>
         <w:ind w:left="0"/>
         <w:rPr>
           <w:rFonts w:ascii="Arial" w:hAnsi="Arial" w:cs="Arial"/>
@@ -698,6 +995,7 @@
           <w:ilvl w:val="0"/>
           <w:numId w:val="1"/>
         </w:numPr>
+        <w:spacing w:after="0" w:line="360" w:lineRule="auto"/>
         <w:ind w:left="0"/>
         <w:rPr>
           <w:rFonts w:ascii="Arial" w:hAnsi="Arial" w:cs="Arial"/>
@@ -717,6 +1015,7 @@
     <w:p>
       <w:pPr>
         <w:pStyle w:val="ListParagraph"/>
+        <w:spacing w:after="0" w:line="360" w:lineRule="auto"/>
         <w:ind w:left="0"/>
         <w:jc w:val="both"/>
         <w:rPr>
@@ -730,65 +1029,57 @@
           <w:sz w:val="24"/>
         </w:rPr>
         <w:tab/>
-        <w:t xml:space="preserve">Em relação à análise teórica do nosso algoritmo, </w:t>
-      </w:r>
-      <w:r>
-        <w:rPr>
-          <w:rFonts w:ascii="Arial" w:hAnsi="Arial" w:cs="Arial"/>
-          <w:sz w:val="24"/>
-        </w:rPr>
-        <w:t xml:space="preserve">mais concretamente relacionado com a execução de cada ciclo, tendo em conta que V é o número de vértices de um grafo (neste caso </w:t>
-      </w:r>
-      <w:r>
-        <w:rPr>
-          <w:rFonts w:ascii="Arial" w:hAnsi="Arial" w:cs="Arial"/>
-          <w:sz w:val="24"/>
-        </w:rPr>
-        <w:t>os fornecedores(f), as estações de abastecimento(e)</w:t>
-      </w:r>
-      <w:r>
-        <w:rPr>
-          <w:rFonts w:ascii="Arial" w:hAnsi="Arial" w:cs="Arial"/>
-          <w:sz w:val="24"/>
-        </w:rPr>
-        <w:t xml:space="preserve"> e o Hipermercado</w:t>
-      </w:r>
-      <w:r>
-        <w:rPr>
-          <w:rFonts w:ascii="Arial" w:hAnsi="Arial" w:cs="Arial"/>
-          <w:sz w:val="24"/>
-        </w:rPr>
-        <w:t xml:space="preserve">) e E é o número de arestas de um grafo (neste caso o número de ligações </w:t>
-      </w:r>
-      <w:r>
-        <w:rPr>
-          <w:rFonts w:ascii="Arial" w:hAnsi="Arial" w:cs="Arial"/>
-          <w:sz w:val="24"/>
-        </w:rPr>
-        <w:t>que existem na rede do Sr. Caracol</w:t>
-      </w:r>
-      <w:r>
-        <w:rPr>
-          <w:rFonts w:ascii="Arial" w:hAnsi="Arial" w:cs="Arial"/>
-          <w:sz w:val="24"/>
-        </w:rPr>
-        <w:t>),</w:t>
-      </w:r>
-      <w:r>
-        <w:rPr>
-          <w:rFonts w:ascii="Arial" w:hAnsi="Arial" w:cs="Arial"/>
-          <w:sz w:val="24"/>
-        </w:rPr>
-        <w:t xml:space="preserve"> temos:</w:t>
-      </w:r>
-    </w:p>
-    <w:p>
-      <w:pPr>
-        <w:pStyle w:val="ListParagraph"/>
-        <w:ind w:left="0"/>
-        <w:rPr>
-          <w:rFonts w:ascii="Arial" w:hAnsi="Arial" w:cs="Arial"/>
-          <w:sz w:val="24"/>
+      </w:r>
+      <w:r>
+        <w:rPr>
+          <w:rFonts w:ascii="Arial" w:hAnsi="Arial" w:cs="Arial"/>
+          <w:sz w:val="24"/>
+        </w:rPr>
+        <w:t>Relativamente à análise teórica do nosso algoritmo, tendo em conta as estrutur</w:t>
+      </w:r>
+      <w:r>
+        <w:rPr>
+          <w:rFonts w:ascii="Arial" w:hAnsi="Arial" w:cs="Arial"/>
+          <w:sz w:val="24"/>
+        </w:rPr>
+        <w:t xml:space="preserve">as de dados e outros algoritmos utilizados, e considerando F como o número de fornecedores, E como o número de estações, L como o número de ligações, e que na rede criada existe um total de F+2E+2 vértices (fornecedores, estações e respetivos auxiliares, e os vértices correspondentes à </w:t>
+      </w:r>
+      <w:proofErr w:type="spellStart"/>
+      <w:r>
+        <w:rPr>
+          <w:rFonts w:ascii="Arial" w:hAnsi="Arial" w:cs="Arial"/>
+          <w:i/>
+          <w:sz w:val="24"/>
+        </w:rPr>
+        <w:t>source</w:t>
+      </w:r>
+      <w:proofErr w:type="spellEnd"/>
+      <w:r>
+        <w:rPr>
+          <w:rFonts w:ascii="Arial" w:hAnsi="Arial" w:cs="Arial"/>
+          <w:sz w:val="24"/>
+        </w:rPr>
+        <w:t xml:space="preserve"> e ao hipermercado), as complexidades temporais e espaciais do projeto são:</w:t>
+      </w:r>
+    </w:p>
+    <w:p>
+      <w:pPr>
+        <w:pStyle w:val="ListParagraph"/>
+        <w:spacing w:after="0" w:line="360" w:lineRule="auto"/>
+        <w:ind w:left="0"/>
+        <w:rPr>
+          <w:rFonts w:ascii="Arial" w:hAnsi="Arial" w:cs="Arial"/>
+          <w:sz w:val="24"/>
+        </w:rPr>
+      </w:pPr>
+    </w:p>
+    <w:p>
+      <w:pPr>
+        <w:pStyle w:val="ListParagraph"/>
+        <w:spacing w:after="0" w:line="360" w:lineRule="auto"/>
+        <w:ind w:left="0"/>
+        <w:rPr>
+          <w:b/>
         </w:rPr>
       </w:pPr>
     </w:p>
@@ -799,14 +1090,102 @@
           <w:ilvl w:val="0"/>
           <w:numId w:val="2"/>
         </w:numPr>
-        <w:ind w:left="0"/>
-      </w:pPr>
-      <w:r>
-        <w:rPr>
-          <w:rFonts w:ascii="Arial" w:hAnsi="Arial" w:cs="Arial"/>
-          <w:sz w:val="24"/>
-        </w:rPr>
-        <w:t>Algoritmo Relabel-To-Front: O(V</w:t>
+        <w:spacing w:after="0" w:line="360" w:lineRule="auto"/>
+        <w:ind w:left="0"/>
+      </w:pPr>
+      <w:r>
+        <w:rPr>
+          <w:rFonts w:ascii="Arial" w:hAnsi="Arial" w:cs="Arial"/>
+          <w:sz w:val="24"/>
+        </w:rPr>
+        <w:t xml:space="preserve">Algoritmo </w:t>
+      </w:r>
+      <w:proofErr w:type="spellStart"/>
+      <w:r>
+        <w:rPr>
+          <w:rFonts w:ascii="Arial" w:hAnsi="Arial" w:cs="Arial"/>
+          <w:i/>
+          <w:sz w:val="24"/>
+        </w:rPr>
+        <w:t>Relabel</w:t>
+      </w:r>
+      <w:proofErr w:type="spellEnd"/>
+      <w:r>
+        <w:rPr>
+          <w:rFonts w:ascii="Arial" w:hAnsi="Arial" w:cs="Arial"/>
+          <w:i/>
+          <w:sz w:val="24"/>
+        </w:rPr>
+        <w:t>-To-</w:t>
+      </w:r>
+      <w:proofErr w:type="spellStart"/>
+      <w:r>
+        <w:rPr>
+          <w:rFonts w:ascii="Arial" w:hAnsi="Arial" w:cs="Arial"/>
+          <w:i/>
+          <w:sz w:val="24"/>
+        </w:rPr>
+        <w:t>Front</w:t>
+      </w:r>
+      <w:proofErr w:type="spellEnd"/>
+      <w:r>
+        <w:rPr>
+          <w:rFonts w:ascii="Arial" w:hAnsi="Arial" w:cs="Arial"/>
+          <w:sz w:val="24"/>
+        </w:rPr>
+        <w:t xml:space="preserve">: </w:t>
+      </w:r>
+      <w:proofErr w:type="gramStart"/>
+      <w:r>
+        <w:rPr>
+          <w:rFonts w:ascii="Arial" w:hAnsi="Arial" w:cs="Arial"/>
+          <w:sz w:val="24"/>
+        </w:rPr>
+        <w:t>O</w:t>
+      </w:r>
+      <w:r>
+        <w:rPr>
+          <w:rFonts w:ascii="Arial" w:hAnsi="Arial" w:cs="Arial"/>
+          <w:sz w:val="24"/>
+        </w:rPr>
+        <w:t>((F</w:t>
+      </w:r>
+      <w:r>
+        <w:rPr>
+          <w:rFonts w:ascii="Arial" w:hAnsi="Arial" w:cs="Arial"/>
+          <w:sz w:val="24"/>
+        </w:rPr>
+        <w:t>+2E+2</w:t>
+      </w:r>
+      <w:proofErr w:type="gramEnd"/>
+      <w:r>
+        <w:rPr>
+          <w:rFonts w:ascii="Arial" w:hAnsi="Arial" w:cs="Arial"/>
+          <w:sz w:val="24"/>
+        </w:rPr>
+        <w:t>)</w:t>
+      </w:r>
+      <w:r>
+        <w:rPr>
+          <w:rFonts w:ascii="Arial" w:hAnsi="Arial" w:cs="Arial"/>
+          <w:sz w:val="24"/>
+          <w:vertAlign w:val="superscript"/>
+        </w:rPr>
+        <w:t>3</w:t>
+      </w:r>
+      <w:r>
+        <w:rPr>
+          <w:rFonts w:ascii="Arial" w:hAnsi="Arial" w:cs="Arial"/>
+          <w:sz w:val="24"/>
+        </w:rPr>
+        <w:t>)</w:t>
+      </w:r>
+      <w:r>
+        <w:rPr>
+          <w:rFonts w:ascii="Arial" w:hAnsi="Arial" w:cs="Arial"/>
+          <w:sz w:val="24"/>
+        </w:rPr>
+        <w:t xml:space="preserve"> = O(V</w:t>
       </w:r>
       <w:r>
         <w:rPr>
@@ -838,14 +1217,23 @@
           <w:ilvl w:val="0"/>
           <w:numId w:val="2"/>
         </w:numPr>
-        <w:ind w:left="0"/>
-      </w:pPr>
-      <w:r>
-        <w:rPr>
-          <w:rFonts w:ascii="Arial" w:hAnsi="Arial" w:cs="Arial"/>
-          <w:sz w:val="24"/>
-        </w:rPr>
-        <w:t>Matriz de Adjacências: O(V</w:t>
+        <w:spacing w:after="0" w:line="360" w:lineRule="auto"/>
+        <w:ind w:left="0"/>
+      </w:pPr>
+      <w:r>
+        <w:rPr>
+          <w:rFonts w:ascii="Arial" w:hAnsi="Arial" w:cs="Arial"/>
+          <w:sz w:val="24"/>
+        </w:rPr>
+        <w:t xml:space="preserve">Matriz de Adjacências: </w:t>
+      </w:r>
+      <w:proofErr w:type="gramStart"/>
+      <w:r>
+        <w:rPr>
+          <w:rFonts w:ascii="Arial" w:hAnsi="Arial" w:cs="Arial"/>
+          <w:sz w:val="24"/>
+        </w:rPr>
+        <w:t>O(V</w:t>
       </w:r>
       <w:r>
         <w:rPr>
@@ -855,12 +1243,27 @@
         </w:rPr>
         <w:t>2</w:t>
       </w:r>
-      <w:r>
-        <w:rPr>
-          <w:rFonts w:ascii="Arial" w:hAnsi="Arial" w:cs="Arial"/>
-          <w:sz w:val="24"/>
-        </w:rPr>
-        <w:t>);</w:t>
+      <w:proofErr w:type="gramEnd"/>
+      <w:r>
+        <w:rPr>
+          <w:rFonts w:ascii="Arial" w:hAnsi="Arial" w:cs="Arial"/>
+          <w:sz w:val="24"/>
+        </w:rPr>
+        <w:t>)</w:t>
+      </w:r>
+      <w:r>
+        <w:rPr>
+          <w:rFonts w:ascii="Arial" w:hAnsi="Arial" w:cs="Arial"/>
+          <w:sz w:val="24"/>
+        </w:rPr>
+        <w:t xml:space="preserve"> (espaço e inicialização)</w:t>
+      </w:r>
+      <w:r>
+        <w:rPr>
+          <w:rFonts w:ascii="Arial" w:hAnsi="Arial" w:cs="Arial"/>
+          <w:sz w:val="24"/>
+        </w:rPr>
+        <w:t>;</w:t>
       </w:r>
     </w:p>
     <w:p>
@@ -870,6 +1273,7 @@
           <w:ilvl w:val="0"/>
           <w:numId w:val="2"/>
         </w:numPr>
+        <w:spacing w:after="0" w:line="360" w:lineRule="auto"/>
         <w:ind w:left="0"/>
       </w:pPr>
       <w:r>
@@ -886,26 +1290,171 @@
         </w:rPr>
         <w:t xml:space="preserve"> </w:t>
       </w:r>
-      <w:r>
-        <w:rPr>
-          <w:rFonts w:ascii="Arial" w:hAnsi="Arial" w:cs="Arial"/>
-          <w:sz w:val="24"/>
-        </w:rPr>
-        <w:t>O(V + E);</w:t>
-      </w:r>
-    </w:p>
-    <w:p>
-      <w:r>
-        <w:rPr>
-          <w:rFonts w:ascii="Arial" w:hAnsi="Arial" w:cs="Arial"/>
-          <w:sz w:val="24"/>
-        </w:rPr>
-        <w:t>Logo, a complexidade final do nosso algoritmo é de O().</w:t>
-      </w:r>
-    </w:p>
-    <w:p>
-      <w:pPr>
-        <w:pStyle w:val="ListParagraph"/>
+      <w:proofErr w:type="gramStart"/>
+      <w:r>
+        <w:rPr>
+          <w:rFonts w:ascii="Arial" w:hAnsi="Arial" w:cs="Arial"/>
+          <w:sz w:val="24"/>
+        </w:rPr>
+        <w:t>O(V</w:t>
+      </w:r>
+      <w:proofErr w:type="gramEnd"/>
+      <w:r>
+        <w:rPr>
+          <w:rFonts w:ascii="Arial" w:hAnsi="Arial" w:cs="Arial"/>
+          <w:sz w:val="24"/>
+        </w:rPr>
+        <w:t xml:space="preserve"> + L</w:t>
+      </w:r>
+      <w:r>
+        <w:rPr>
+          <w:rFonts w:ascii="Arial" w:hAnsi="Arial" w:cs="Arial"/>
+          <w:sz w:val="24"/>
+        </w:rPr>
+        <w:t>);</w:t>
+      </w:r>
+    </w:p>
+    <w:p>
+      <w:pPr>
+        <w:pStyle w:val="ListParagraph"/>
+        <w:numPr>
+          <w:ilvl w:val="0"/>
+          <w:numId w:val="2"/>
+        </w:numPr>
+        <w:spacing w:after="0" w:line="360" w:lineRule="auto"/>
+        <w:ind w:left="0"/>
+      </w:pPr>
+      <w:r>
+        <w:rPr>
+          <w:rFonts w:ascii="Arial" w:hAnsi="Arial" w:cs="Arial"/>
+          <w:sz w:val="24"/>
+        </w:rPr>
+        <w:t xml:space="preserve">Algoritmo </w:t>
+      </w:r>
+      <w:proofErr w:type="spellStart"/>
+      <w:r>
+        <w:rPr>
+          <w:rFonts w:ascii="Arial" w:hAnsi="Arial" w:cs="Arial"/>
+          <w:i/>
+          <w:sz w:val="24"/>
+        </w:rPr>
+        <w:t>Quicksort</w:t>
+      </w:r>
+      <w:proofErr w:type="spellEnd"/>
+      <w:r>
+        <w:rPr>
+          <w:rFonts w:ascii="Arial" w:hAnsi="Arial" w:cs="Arial"/>
+          <w:sz w:val="24"/>
+        </w:rPr>
+        <w:t xml:space="preserve">: </w:t>
+      </w:r>
+      <w:proofErr w:type="gramStart"/>
+      <w:r>
+        <w:rPr>
+          <w:rFonts w:ascii="Arial" w:hAnsi="Arial" w:cs="Arial"/>
+          <w:sz w:val="24"/>
+        </w:rPr>
+        <w:t>O(V</w:t>
+      </w:r>
+      <w:proofErr w:type="gramEnd"/>
+      <w:r>
+        <w:rPr>
+          <w:rFonts w:ascii="Arial" w:hAnsi="Arial" w:cs="Arial"/>
+          <w:sz w:val="24"/>
+        </w:rPr>
+        <w:t xml:space="preserve"> log V);</w:t>
+      </w:r>
+    </w:p>
+    <w:p>
+      <w:pPr>
+        <w:spacing w:after="0" w:line="360" w:lineRule="auto"/>
+      </w:pPr>
+      <w:r>
+        <w:rPr>
+          <w:rFonts w:ascii="Arial" w:hAnsi="Arial" w:cs="Arial"/>
+          <w:sz w:val="24"/>
+        </w:rPr>
+        <w:t xml:space="preserve">Logo, a complexidade </w:t>
+      </w:r>
+      <w:r>
+        <w:rPr>
+          <w:rFonts w:ascii="Arial" w:hAnsi="Arial" w:cs="Arial"/>
+          <w:sz w:val="24"/>
+        </w:rPr>
+        <w:t>temporal final</w:t>
+      </w:r>
+      <w:r>
+        <w:rPr>
+          <w:rFonts w:ascii="Arial" w:hAnsi="Arial" w:cs="Arial"/>
+          <w:sz w:val="24"/>
+        </w:rPr>
+        <w:t xml:space="preserve"> do nosso algoritmo é de </w:t>
+      </w:r>
+      <w:proofErr w:type="gramStart"/>
+      <w:r>
+        <w:rPr>
+          <w:rFonts w:ascii="Arial" w:hAnsi="Arial" w:cs="Arial"/>
+          <w:sz w:val="24"/>
+        </w:rPr>
+        <w:t>O(</w:t>
+      </w:r>
+      <w:r>
+        <w:rPr>
+          <w:rFonts w:ascii="Arial" w:hAnsi="Arial" w:cs="Arial"/>
+          <w:sz w:val="24"/>
+        </w:rPr>
+        <w:t>V</w:t>
+      </w:r>
+      <w:r>
+        <w:rPr>
+          <w:rFonts w:ascii="Arial" w:hAnsi="Arial" w:cs="Arial"/>
+          <w:sz w:val="24"/>
+          <w:vertAlign w:val="superscript"/>
+        </w:rPr>
+        <w:t>3</w:t>
+      </w:r>
+      <w:proofErr w:type="gramEnd"/>
+      <w:r>
+        <w:rPr>
+          <w:rFonts w:ascii="Arial" w:hAnsi="Arial" w:cs="Arial"/>
+          <w:sz w:val="24"/>
+        </w:rPr>
+        <w:t>)</w:t>
+      </w:r>
+      <w:r>
+        <w:rPr>
+          <w:rFonts w:ascii="Arial" w:hAnsi="Arial" w:cs="Arial"/>
+          <w:sz w:val="24"/>
+        </w:rPr>
+        <w:t xml:space="preserve">  e a espacial é de O(V</w:t>
+      </w:r>
+      <w:r>
+        <w:rPr>
+          <w:rFonts w:ascii="Arial" w:hAnsi="Arial" w:cs="Arial"/>
+          <w:sz w:val="24"/>
+          <w:vertAlign w:val="superscript"/>
+        </w:rPr>
+        <w:t>2</w:t>
+      </w:r>
+      <w:r>
+        <w:rPr>
+          <w:rFonts w:ascii="Arial" w:hAnsi="Arial" w:cs="Arial"/>
+          <w:sz w:val="24"/>
+        </w:rPr>
+        <w:t>)</w:t>
+      </w:r>
+      <w:r>
+        <w:rPr>
+          <w:rFonts w:ascii="Arial" w:hAnsi="Arial" w:cs="Arial"/>
+          <w:sz w:val="24"/>
+        </w:rPr>
+        <w:t>.</w:t>
+      </w:r>
+    </w:p>
+    <w:p>
+      <w:pPr>
+        <w:pStyle w:val="ListParagraph"/>
+        <w:spacing w:after="0" w:line="360" w:lineRule="auto"/>
         <w:ind w:left="0"/>
         <w:rPr>
           <w:rFonts w:ascii="Arial" w:hAnsi="Arial" w:cs="Arial"/>
@@ -921,6 +1470,7 @@
           <w:ilvl w:val="0"/>
           <w:numId w:val="1"/>
         </w:numPr>
+        <w:spacing w:after="0" w:line="360" w:lineRule="auto"/>
         <w:ind w:left="0"/>
         <w:jc w:val="both"/>
       </w:pPr>
@@ -936,6 +1486,7 @@
     <w:p>
       <w:pPr>
         <w:pStyle w:val="ListParagraph"/>
+        <w:spacing w:after="0" w:line="360" w:lineRule="auto"/>
         <w:ind w:left="0"/>
         <w:jc w:val="both"/>
       </w:pPr>
@@ -945,7 +1496,24 @@
           <w:sz w:val="24"/>
         </w:rPr>
         <w:tab/>
-        <w:t xml:space="preserve">Para verificar o uso de memória e tempo de execução do algoritmo, foram testados os inputs dados como exemplo, utilizando as funções </w:t>
+        <w:t xml:space="preserve">Para verificar o uso de memória e tempo de execução do algoritmo, foram testados os </w:t>
+      </w:r>
+      <w:proofErr w:type="gramStart"/>
+      <w:r>
+        <w:rPr>
+          <w:rFonts w:ascii="Arial" w:hAnsi="Arial" w:cs="Arial"/>
+          <w:i/>
+          <w:sz w:val="24"/>
+        </w:rPr>
+        <w:t>inputs</w:t>
+      </w:r>
+      <w:proofErr w:type="gramEnd"/>
+      <w:r>
+        <w:rPr>
+          <w:rFonts w:ascii="Arial" w:hAnsi="Arial" w:cs="Arial"/>
+          <w:sz w:val="24"/>
+        </w:rPr>
+        <w:t xml:space="preserve"> dados como exemplo, utilizando as funções </w:t>
       </w:r>
       <w:r>
         <w:rPr>
@@ -963,6 +1531,7 @@
         </w:rPr>
         <w:t xml:space="preserve"> e </w:t>
       </w:r>
+      <w:proofErr w:type="spellStart"/>
       <w:r>
         <w:rPr>
           <w:rFonts w:ascii="Arial" w:hAnsi="Arial" w:cs="Arial"/>
@@ -972,17 +1541,36 @@
         </w:rPr>
         <w:t>Valgrind</w:t>
       </w:r>
-      <w:r>
-        <w:rPr>
-          <w:rFonts w:ascii="Arial" w:hAnsi="Arial" w:cs="Arial"/>
-          <w:sz w:val="24"/>
-        </w:rPr>
-        <w:t xml:space="preserve"> do Linux.</w:t>
-      </w:r>
-    </w:p>
-    <w:p>
-      <w:pPr>
-        <w:pStyle w:val="ListParagraph"/>
+      <w:proofErr w:type="spellEnd"/>
+      <w:r>
+        <w:rPr>
+          <w:rFonts w:ascii="Arial" w:hAnsi="Arial" w:cs="Arial"/>
+          <w:sz w:val="24"/>
+        </w:rPr>
+        <w:t xml:space="preserve"> do </w:t>
+      </w:r>
+      <w:r>
+        <w:rPr>
+          <w:rFonts w:ascii="Arial" w:hAnsi="Arial" w:cs="Arial"/>
+          <w:i/>
+          <w:sz w:val="24"/>
+        </w:rPr>
+        <w:t>Linux</w:t>
+      </w:r>
+      <w:r>
+        <w:rPr>
+          <w:rFonts w:ascii="Arial" w:hAnsi="Arial" w:cs="Arial"/>
+          <w:sz w:val="24"/>
+        </w:rPr>
+        <w:t>.</w:t>
+      </w:r>
+      <w:bookmarkStart w:id="0" w:name="_GoBack"/>
+      <w:bookmarkEnd w:id="0"/>
+    </w:p>
+    <w:p>
+      <w:pPr>
+        <w:pStyle w:val="ListParagraph"/>
+        <w:spacing w:after="0" w:line="360" w:lineRule="auto"/>
         <w:ind w:left="0"/>
         <w:jc w:val="both"/>
       </w:pPr>
@@ -1014,7 +1602,25 @@
           <w:sz w:val="24"/>
           <w:highlight w:val="yellow"/>
         </w:rPr>
-        <w:t xml:space="preserve">, não sendo tão fácil de ver no gráfico Tempo-Routers+Ligações, devido à diferença de valores usados nos exemplos e à diferença de precisão entre o comando </w:t>
+        <w:t xml:space="preserve">, não sendo tão fácil de ver no gráfico </w:t>
+      </w:r>
+      <w:proofErr w:type="spellStart"/>
+      <w:r>
+        <w:rPr>
+          <w:rFonts w:ascii="Arial" w:hAnsi="Arial" w:cs="Arial"/>
+          <w:sz w:val="24"/>
+          <w:highlight w:val="yellow"/>
+        </w:rPr>
+        <w:t>Tempo-Routers+Ligações</w:t>
+      </w:r>
+      <w:proofErr w:type="spellEnd"/>
+      <w:r>
+        <w:rPr>
+          <w:rFonts w:ascii="Arial" w:hAnsi="Arial" w:cs="Arial"/>
+          <w:sz w:val="24"/>
+          <w:highlight w:val="yellow"/>
+        </w:rPr>
+        <w:t xml:space="preserve">, devido à diferença de valores usados nos exemplos e à diferença de precisão entre o comando </w:t>
       </w:r>
       <w:r>
         <w:rPr>
@@ -1034,6 +1640,7 @@
         </w:rPr>
         <w:t xml:space="preserve"> e o </w:t>
       </w:r>
+      <w:proofErr w:type="spellStart"/>
       <w:r>
         <w:rPr>
           <w:rFonts w:ascii="Arial" w:hAnsi="Arial" w:cs="Arial"/>
@@ -1044,10 +1651,12 @@
         </w:rPr>
         <w:t>Valgrind</w:t>
       </w:r>
-    </w:p>
-    <w:p>
-      <w:pPr>
-        <w:pStyle w:val="ListParagraph"/>
+      <w:proofErr w:type="spellEnd"/>
+    </w:p>
+    <w:p>
+      <w:pPr>
+        <w:pStyle w:val="ListParagraph"/>
+        <w:spacing w:after="0" w:line="360" w:lineRule="auto"/>
         <w:ind w:left="0"/>
         <w:jc w:val="both"/>
         <w:rPr>
@@ -1059,6 +1668,7 @@
     <w:p>
       <w:pPr>
         <w:pStyle w:val="ListParagraph"/>
+        <w:spacing w:after="0" w:line="360" w:lineRule="auto"/>
         <w:ind w:left="0"/>
         <w:jc w:val="both"/>
         <w:rPr>
@@ -1070,6 +1680,7 @@
     <w:p>
       <w:pPr>
         <w:pStyle w:val="ListParagraph"/>
+        <w:spacing w:after="0" w:line="360" w:lineRule="auto"/>
         <w:ind w:left="0"/>
         <w:jc w:val="both"/>
         <w:rPr>
@@ -1081,6 +1692,7 @@
     <w:p>
       <w:pPr>
         <w:pStyle w:val="ListParagraph"/>
+        <w:spacing w:after="0" w:line="360" w:lineRule="auto"/>
         <w:ind w:left="0"/>
       </w:pPr>
       <w:r>
@@ -1095,26 +1707,29 @@
     <w:p>
       <w:pPr>
         <w:pStyle w:val="ListParagraph"/>
-        <w:ind w:left="0"/>
-        <w:rPr>
-          <w:rFonts w:ascii="Arial" w:hAnsi="Arial" w:cs="Arial"/>
-          <w:sz w:val="24"/>
-        </w:rPr>
-      </w:pPr>
-    </w:p>
-    <w:p>
-      <w:pPr>
-        <w:pStyle w:val="ListParagraph"/>
-        <w:ind w:left="0"/>
-        <w:rPr>
-          <w:rFonts w:ascii="Arial" w:hAnsi="Arial" w:cs="Arial"/>
-          <w:sz w:val="24"/>
-        </w:rPr>
-      </w:pPr>
-    </w:p>
-    <w:p>
-      <w:pPr>
-        <w:pStyle w:val="ListParagraph"/>
+        <w:spacing w:after="0" w:line="360" w:lineRule="auto"/>
+        <w:ind w:left="0"/>
+        <w:rPr>
+          <w:rFonts w:ascii="Arial" w:hAnsi="Arial" w:cs="Arial"/>
+          <w:sz w:val="24"/>
+        </w:rPr>
+      </w:pPr>
+    </w:p>
+    <w:p>
+      <w:pPr>
+        <w:pStyle w:val="ListParagraph"/>
+        <w:spacing w:after="0" w:line="360" w:lineRule="auto"/>
+        <w:ind w:left="0"/>
+        <w:rPr>
+          <w:rFonts w:ascii="Arial" w:hAnsi="Arial" w:cs="Arial"/>
+          <w:sz w:val="24"/>
+        </w:rPr>
+      </w:pPr>
+    </w:p>
+    <w:p>
+      <w:pPr>
+        <w:pStyle w:val="ListParagraph"/>
+        <w:spacing w:after="0" w:line="360" w:lineRule="auto"/>
         <w:ind w:left="0"/>
         <w:rPr>
           <w:rFonts w:ascii="Arial" w:hAnsi="Arial" w:cs="Arial"/>
@@ -1130,6 +1745,7 @@
           <w:ilvl w:val="0"/>
           <w:numId w:val="1"/>
         </w:numPr>
+        <w:spacing w:after="0" w:line="360" w:lineRule="auto"/>
         <w:ind w:left="0"/>
         <w:rPr>
           <w:rFonts w:ascii="Arial" w:hAnsi="Arial" w:cs="Arial"/>
@@ -1149,6 +1765,7 @@
     <w:p>
       <w:pPr>
         <w:pStyle w:val="ListParagraph"/>
+        <w:spacing w:after="0" w:line="360" w:lineRule="auto"/>
         <w:ind w:left="0"/>
         <w:rPr>
           <w:rFonts w:ascii="Arial" w:eastAsia="Times New Roman" w:hAnsi="Arial" w:cs="Arial"/>
@@ -1168,11 +1785,13 @@
           <w:ilvl w:val="0"/>
           <w:numId w:val="3"/>
         </w:numPr>
+        <w:spacing w:after="0" w:line="360" w:lineRule="auto"/>
         <w:ind w:left="0"/>
         <w:rPr>
           <w:rFonts w:ascii="Arial" w:hAnsi="Arial" w:cs="Arial"/>
           <w:b/>
-          <w:sz w:val="32"/>
+          <w:sz w:val="24"/>
+          <w:szCs w:val="24"/>
           <w:lang w:val="en-GB"/>
         </w:rPr>
       </w:pPr>
@@ -1181,7 +1800,8 @@
           <w:rFonts w:ascii="Arial" w:eastAsia="Times New Roman" w:hAnsi="Arial" w:cs="Arial"/>
           <w:b/>
           <w:bCs/>
-          <w:szCs w:val="20"/>
+          <w:sz w:val="24"/>
+          <w:szCs w:val="24"/>
           <w:lang w:val="en-GB" w:eastAsia="pt-PT"/>
         </w:rPr>
         <w:t>Introduction to Algorithms, Third Edition: </w:t>
@@ -1189,10 +1809,71 @@
       <w:r>
         <w:rPr>
           <w:rFonts w:ascii="Arial" w:eastAsia="Times New Roman" w:hAnsi="Arial" w:cs="Arial"/>
-          <w:szCs w:val="20"/>
+          <w:sz w:val="24"/>
+          <w:szCs w:val="24"/>
           <w:lang w:val="en-GB" w:eastAsia="pt-PT"/>
         </w:rPr>
-        <w:t>Thomas H. Cormen, Charles E. Leiserson, Ronald L. Rivest and Clifford Stein September 2009 ISBN-10: 0-262-53305-7; ISBN-13: 978-0-262-53305-8</w:t>
+        <w:t xml:space="preserve">Thomas H. </w:t>
+      </w:r>
+      <w:proofErr w:type="spellStart"/>
+      <w:r>
+        <w:rPr>
+          <w:rFonts w:ascii="Arial" w:eastAsia="Times New Roman" w:hAnsi="Arial" w:cs="Arial"/>
+          <w:sz w:val="24"/>
+          <w:szCs w:val="24"/>
+          <w:lang w:val="en-GB" w:eastAsia="pt-PT"/>
+        </w:rPr>
+        <w:t>Cormen</w:t>
+      </w:r>
+      <w:proofErr w:type="spellEnd"/>
+      <w:r>
+        <w:rPr>
+          <w:rFonts w:ascii="Arial" w:eastAsia="Times New Roman" w:hAnsi="Arial" w:cs="Arial"/>
+          <w:sz w:val="24"/>
+          <w:szCs w:val="24"/>
+          <w:lang w:val="en-GB" w:eastAsia="pt-PT"/>
+        </w:rPr>
+        <w:t xml:space="preserve">, Charles E. </w:t>
+      </w:r>
+      <w:proofErr w:type="spellStart"/>
+      <w:r>
+        <w:rPr>
+          <w:rFonts w:ascii="Arial" w:eastAsia="Times New Roman" w:hAnsi="Arial" w:cs="Arial"/>
+          <w:sz w:val="24"/>
+          <w:szCs w:val="24"/>
+          <w:lang w:val="en-GB" w:eastAsia="pt-PT"/>
+        </w:rPr>
+        <w:t>Leiserson</w:t>
+      </w:r>
+      <w:proofErr w:type="spellEnd"/>
+      <w:r>
+        <w:rPr>
+          <w:rFonts w:ascii="Arial" w:eastAsia="Times New Roman" w:hAnsi="Arial" w:cs="Arial"/>
+          <w:sz w:val="24"/>
+          <w:szCs w:val="24"/>
+          <w:lang w:val="en-GB" w:eastAsia="pt-PT"/>
+        </w:rPr>
+        <w:t xml:space="preserve">, Ronald L. </w:t>
+      </w:r>
+      <w:proofErr w:type="spellStart"/>
+      <w:r>
+        <w:rPr>
+          <w:rFonts w:ascii="Arial" w:eastAsia="Times New Roman" w:hAnsi="Arial" w:cs="Arial"/>
+          <w:sz w:val="24"/>
+          <w:szCs w:val="24"/>
+          <w:lang w:val="en-GB" w:eastAsia="pt-PT"/>
+        </w:rPr>
+        <w:t>Rivest</w:t>
+      </w:r>
+      <w:proofErr w:type="spellEnd"/>
+      <w:r>
+        <w:rPr>
+          <w:rFonts w:ascii="Arial" w:eastAsia="Times New Roman" w:hAnsi="Arial" w:cs="Arial"/>
+          <w:sz w:val="24"/>
+          <w:szCs w:val="24"/>
+          <w:lang w:val="en-GB" w:eastAsia="pt-PT"/>
+        </w:rPr>
+        <w:t xml:space="preserve"> and Clifford Stein September 2009 ISBN-10: 0-262-53305-7; ISBN-13: 978-0-262-53305-8</w:t>
       </w:r>
     </w:p>
     <w:p>
@@ -1202,19 +1883,26 @@
           <w:ilvl w:val="0"/>
           <w:numId w:val="3"/>
         </w:numPr>
-        <w:ind w:left="0"/>
-        <w:rPr>
+        <w:spacing w:after="0" w:line="360" w:lineRule="auto"/>
+        <w:ind w:left="0"/>
+        <w:rPr>
+          <w:rStyle w:val="Hyperlink"/>
           <w:rFonts w:ascii="Arial" w:hAnsi="Arial" w:cs="Arial"/>
           <w:b/>
-          <w:sz w:val="32"/>
+          <w:color w:val="00000A"/>
+          <w:sz w:val="24"/>
+          <w:szCs w:val="24"/>
+          <w:u w:val="none"/>
           <w:lang w:val="en-GB"/>
         </w:rPr>
       </w:pPr>
-      <w:hyperlink r:id="rId5" w:history="1">
+      <w:hyperlink r:id="rId7" w:history="1">
         <w:r>
           <w:rPr>
             <w:rStyle w:val="Hyperlink"/>
             <w:rFonts w:ascii="Arial" w:hAnsi="Arial" w:cs="Arial"/>
+            <w:sz w:val="24"/>
+            <w:szCs w:val="24"/>
             <w:lang w:val="en-GB"/>
           </w:rPr>
           <w:t>https://stackoverflow.com/questions/4482986/how-can-i-find-the-minimum-cut-on-a-graph-using-a-maximum-flow-algorithm</w:t>
@@ -1223,6 +1911,87 @@
     </w:p>
     <w:p>
       <w:pPr>
+        <w:pStyle w:val="ListParagraph"/>
+        <w:numPr>
+          <w:ilvl w:val="0"/>
+          <w:numId w:val="3"/>
+        </w:numPr>
+        <w:spacing w:after="0" w:line="360" w:lineRule="auto"/>
+        <w:ind w:left="0"/>
+        <w:rPr>
+          <w:rFonts w:ascii="Arial" w:hAnsi="Arial" w:cs="Arial"/>
+          <w:b/>
+          <w:sz w:val="24"/>
+          <w:szCs w:val="24"/>
+          <w:lang w:val="en-GB"/>
+        </w:rPr>
+      </w:pPr>
+      <w:hyperlink r:id="rId8" w:history="1">
+        <w:r>
+          <w:rPr>
+            <w:rStyle w:val="Hyperlink"/>
+            <w:rFonts w:ascii="Arial" w:hAnsi="Arial" w:cs="Arial"/>
+            <w:sz w:val="24"/>
+            <w:szCs w:val="24"/>
+            <w:lang w:val="en-GB"/>
+          </w:rPr>
+          <w:t>https://www.geeksforgeeks.org/relabel-to-front-algorithm/</w:t>
+        </w:r>
+      </w:hyperlink>
+    </w:p>
+    <w:p>
+      <w:pPr>
+        <w:pStyle w:val="ListParagraph"/>
+        <w:numPr>
+          <w:ilvl w:val="0"/>
+          <w:numId w:val="3"/>
+        </w:numPr>
+        <w:spacing w:after="0" w:line="360" w:lineRule="auto"/>
+        <w:ind w:left="0"/>
+        <w:rPr>
+          <w:rFonts w:ascii="Arial" w:hAnsi="Arial" w:cs="Arial"/>
+          <w:b/>
+          <w:sz w:val="24"/>
+          <w:szCs w:val="24"/>
+          <w:lang w:val="en-GB"/>
+        </w:rPr>
+      </w:pPr>
+      <w:hyperlink r:id="rId9" w:history="1">
+        <w:r>
+          <w:rPr>
+            <w:rStyle w:val="Hyperlink"/>
+            <w:rFonts w:ascii="Arial" w:hAnsi="Arial" w:cs="Arial"/>
+            <w:sz w:val="24"/>
+            <w:szCs w:val="24"/>
+            <w:lang w:val="en-GB"/>
+          </w:rPr>
+          <w:t>https://fenix.tecnico.ulisboa.pt/downloadFile/1970943312332</w:t>
+        </w:r>
+        <w:r>
+          <w:rPr>
+            <w:rStyle w:val="Hyperlink"/>
+            <w:rFonts w:ascii="Arial" w:hAnsi="Arial" w:cs="Arial"/>
+            <w:sz w:val="24"/>
+            <w:szCs w:val="24"/>
+            <w:lang w:val="en-GB"/>
+          </w:rPr>
+          <w:t>9</w:t>
+        </w:r>
+        <w:r>
+          <w:rPr>
+            <w:rStyle w:val="Hyperlink"/>
+            <w:rFonts w:ascii="Arial" w:hAnsi="Arial" w:cs="Arial"/>
+            <w:sz w:val="24"/>
+            <w:szCs w:val="24"/>
+            <w:lang w:val="en-GB"/>
+          </w:rPr>
+          <w:t>51/ch26a.pdf</w:t>
+        </w:r>
+      </w:hyperlink>
+    </w:p>
+    <w:p>
+      <w:pPr>
+        <w:spacing w:after="0" w:line="360" w:lineRule="auto"/>
         <w:rPr>
           <w:rFonts w:ascii="Arial" w:hAnsi="Arial" w:cs="Arial"/>
           <w:sz w:val="24"/>
@@ -1233,6 +2002,7 @@
     </w:p>
     <w:p>
       <w:pPr>
+        <w:spacing w:after="0" w:line="360" w:lineRule="auto"/>
         <w:rPr>
           <w:u w:val="single"/>
           <w:lang w:val="en-GB"/>
@@ -1240,6 +2010,7 @@
       </w:pPr>
     </w:p>
     <w:sectPr>
+      <w:footerReference w:type="default" r:id="rId10"/>
       <w:pgSz w:w="11906" w:h="16838"/>
       <w:pgMar w:top="1417" w:right="1701" w:bottom="1417" w:left="1701" w:header="708" w:footer="708" w:gutter="0"/>
       <w:cols w:space="708"/>
@@ -1249,12 +2020,115 @@
 </w:document>
 </file>
 
+<file path=word/endnotes.xml><?xml version="1.0" encoding="utf-8"?>
+<w:endnotes xmlns:wpc="http://schemas.microsoft.com/office/word/2010/wordprocessingCanvas" xmlns:mc="http://schemas.openxmlformats.org/markup-compatibility/2006" xmlns:o="urn:schemas-microsoft-com:office:office" xmlns:r="http://schemas.openxmlformats.org/officeDocument/2006/relationships" xmlns:m="http://schemas.openxmlformats.org/officeDocument/2006/math" xmlns:v="urn:schemas-microsoft-com:vml" xmlns:wp14="http://schemas.microsoft.com/office/word/2010/wordprocessingDrawing" xmlns:wp="http://schemas.openxmlformats.org/drawingml/2006/wordprocessingDrawing" xmlns:w10="urn:schemas-microsoft-com:office:word" xmlns:w="http://schemas.openxmlformats.org/wordprocessingml/2006/main" xmlns:w14="http://schemas.microsoft.com/office/word/2010/wordml" xmlns:w15="http://schemas.microsoft.com/office/word/2012/wordml" xmlns:wpg="http://schemas.microsoft.com/office/word/2010/wordprocessingGroup" xmlns:wpi="http://schemas.microsoft.com/office/word/2010/wordprocessingInk" xmlns:wne="http://schemas.microsoft.com/office/word/2006/wordml" xmlns:wps="http://schemas.microsoft.com/office/word/2010/wordprocessingShape" mc:Ignorable="w14 w15 wp14">
+  <w:endnote w:type="separator" w:id="-1">
+    <w:p>
+      <w:pPr>
+        <w:spacing w:after="0" w:line="240" w:lineRule="auto"/>
+      </w:pPr>
+      <w:r>
+        <w:separator/>
+      </w:r>
+    </w:p>
+  </w:endnote>
+  <w:endnote w:type="continuationSeparator" w:id="0">
+    <w:p>
+      <w:pPr>
+        <w:spacing w:after="0" w:line="240" w:lineRule="auto"/>
+      </w:pPr>
+      <w:r>
+        <w:continuationSeparator/>
+      </w:r>
+    </w:p>
+  </w:endnote>
+</w:endnotes>
+</file>
+
+<file path=word/footer1.xml><?xml version="1.0" encoding="utf-8"?>
+<w:ftr xmlns:wpc="http://schemas.microsoft.com/office/word/2010/wordprocessingCanvas" xmlns:mc="http://schemas.openxmlformats.org/markup-compatibility/2006" xmlns:o="urn:schemas-microsoft-com:office:office" xmlns:r="http://schemas.openxmlformats.org/officeDocument/2006/relationships" xmlns:m="http://schemas.openxmlformats.org/officeDocument/2006/math" xmlns:v="urn:schemas-microsoft-com:vml" xmlns:wp14="http://schemas.microsoft.com/office/word/2010/wordprocessingDrawing" xmlns:wp="http://schemas.openxmlformats.org/drawingml/2006/wordprocessingDrawing" xmlns:w10="urn:schemas-microsoft-com:office:word" xmlns:w="http://schemas.openxmlformats.org/wordprocessingml/2006/main" xmlns:w14="http://schemas.microsoft.com/office/word/2010/wordml" xmlns:w15="http://schemas.microsoft.com/office/word/2012/wordml" xmlns:wpg="http://schemas.microsoft.com/office/word/2010/wordprocessingGroup" xmlns:wpi="http://schemas.microsoft.com/office/word/2010/wordprocessingInk" xmlns:wne="http://schemas.microsoft.com/office/word/2006/wordml" xmlns:wps="http://schemas.microsoft.com/office/word/2010/wordprocessingShape" mc:Ignorable="w14 w15 wp14">
+  <w:sdt>
+    <w:sdtPr>
+      <w:id w:val="-764141525"/>
+      <w:docPartObj>
+        <w:docPartGallery w:val="Page Numbers (Bottom of Page)"/>
+        <w:docPartUnique/>
+      </w:docPartObj>
+    </w:sdtPr>
+    <w:sdtEndPr>
+      <w:rPr>
+        <w:noProof/>
+      </w:rPr>
+    </w:sdtEndPr>
+    <w:sdtContent>
+      <w:p>
+        <w:pPr>
+          <w:pStyle w:val="Footer"/>
+          <w:jc w:val="right"/>
+        </w:pPr>
+        <w:r>
+          <w:fldChar w:fldCharType="begin"/>
+        </w:r>
+        <w:r>
+          <w:instrText xml:space="preserve"> PAGE   \* MERGEFORMAT </w:instrText>
+        </w:r>
+        <w:r>
+          <w:fldChar w:fldCharType="separate"/>
+        </w:r>
+        <w:r>
+          <w:rPr>
+            <w:noProof/>
+          </w:rPr>
+          <w:t>4</w:t>
+        </w:r>
+        <w:r>
+          <w:rPr>
+            <w:noProof/>
+          </w:rPr>
+          <w:fldChar w:fldCharType="end"/>
+        </w:r>
+      </w:p>
+    </w:sdtContent>
+  </w:sdt>
+  <w:p>
+    <w:pPr>
+      <w:pStyle w:val="Footer"/>
+    </w:pPr>
+  </w:p>
+</w:ftr>
+</file>
+
+<file path=word/footnotes.xml><?xml version="1.0" encoding="utf-8"?>
+<w:footnotes xmlns:wpc="http://schemas.microsoft.com/office/word/2010/wordprocessingCanvas" xmlns:mc="http://schemas.openxmlformats.org/markup-compatibility/2006" xmlns:o="urn:schemas-microsoft-com:office:office" xmlns:r="http://schemas.openxmlformats.org/officeDocument/2006/relationships" xmlns:m="http://schemas.openxmlformats.org/officeDocument/2006/math" xmlns:v="urn:schemas-microsoft-com:vml" xmlns:wp14="http://schemas.microsoft.com/office/word/2010/wordprocessingDrawing" xmlns:wp="http://schemas.openxmlformats.org/drawingml/2006/wordprocessingDrawing" xmlns:w10="urn:schemas-microsoft-com:office:word" xmlns:w="http://schemas.openxmlformats.org/wordprocessingml/2006/main" xmlns:w14="http://schemas.microsoft.com/office/word/2010/wordml" xmlns:w15="http://schemas.microsoft.com/office/word/2012/wordml" xmlns:wpg="http://schemas.microsoft.com/office/word/2010/wordprocessingGroup" xmlns:wpi="http://schemas.microsoft.com/office/word/2010/wordprocessingInk" xmlns:wne="http://schemas.microsoft.com/office/word/2006/wordml" xmlns:wps="http://schemas.microsoft.com/office/word/2010/wordprocessingShape" mc:Ignorable="w14 w15 wp14">
+  <w:footnote w:type="separator" w:id="-1">
+    <w:p>
+      <w:pPr>
+        <w:spacing w:after="0" w:line="240" w:lineRule="auto"/>
+      </w:pPr>
+      <w:r>
+        <w:separator/>
+      </w:r>
+    </w:p>
+  </w:footnote>
+  <w:footnote w:type="continuationSeparator" w:id="0">
+    <w:p>
+      <w:pPr>
+        <w:spacing w:after="0" w:line="240" w:lineRule="auto"/>
+      </w:pPr>
+      <w:r>
+        <w:continuationSeparator/>
+      </w:r>
+    </w:p>
+  </w:footnote>
+</w:footnotes>
+</file>
+
 <file path=word/numbering.xml><?xml version="1.0" encoding="utf-8"?>
 <w:numbering xmlns:wpc="http://schemas.microsoft.com/office/word/2010/wordprocessingCanvas" xmlns:mc="http://schemas.openxmlformats.org/markup-compatibility/2006" xmlns:o="urn:schemas-microsoft-com:office:office" xmlns:r="http://schemas.openxmlformats.org/officeDocument/2006/relationships" xmlns:m="http://schemas.openxmlformats.org/officeDocument/2006/math" xmlns:v="urn:schemas-microsoft-com:vml" xmlns:wp14="http://schemas.microsoft.com/office/word/2010/wordprocessingDrawing" xmlns:wp="http://schemas.openxmlformats.org/drawingml/2006/wordprocessingDrawing" xmlns:w10="urn:schemas-microsoft-com:office:word" xmlns:w="http://schemas.openxmlformats.org/wordprocessingml/2006/main" xmlns:w14="http://schemas.microsoft.com/office/word/2010/wordml" xmlns:w15="http://schemas.microsoft.com/office/word/2012/wordml" xmlns:wpg="http://schemas.microsoft.com/office/word/2010/wordprocessingGroup" xmlns:wpi="http://schemas.microsoft.com/office/word/2010/wordprocessingInk" xmlns:wne="http://schemas.microsoft.com/office/word/2006/wordml" xmlns:wps="http://schemas.microsoft.com/office/word/2010/wordprocessingShape" mc:Ignorable="w14 w15 wp14">
   <w:abstractNum w:abstractNumId="0" w15:restartNumberingAfterBreak="0">
     <w:nsid w:val="06D552F4"/>
     <w:multiLevelType w:val="multilevel"/>
-    <w:tmpl w:val="489032CC"/>
+    <w:tmpl w:val="0C8A8B46"/>
     <w:lvl w:ilvl="0">
       <w:start w:val="1"/>
       <w:numFmt w:val="decimal"/>
@@ -1263,6 +2137,11 @@
       <w:pPr>
         <w:ind w:left="720" w:hanging="360"/>
       </w:pPr>
+      <w:rPr>
+        <w:rFonts w:ascii="Arial" w:hAnsi="Arial" w:cs="Arial" w:hint="default"/>
+        <w:b/>
+        <w:sz w:val="28"/>
+      </w:rPr>
     </w:lvl>
     <w:lvl w:ilvl="1">
       <w:start w:val="1"/>
@@ -2067,6 +2946,68 @@
       <w:u w:val="single"/>
     </w:rPr>
   </w:style>
+  <w:style w:type="paragraph" w:styleId="Header">
+    <w:name w:val="header"/>
+    <w:basedOn w:val="Normal"/>
+    <w:link w:val="HeaderChar"/>
+    <w:uiPriority w:val="99"/>
+    <w:unhideWhenUsed/>
+    <w:rsid w:val="007053A5"/>
+    <w:pPr>
+      <w:tabs>
+        <w:tab w:val="center" w:pos="4680"/>
+        <w:tab w:val="right" w:pos="9360"/>
+      </w:tabs>
+      <w:spacing w:after="0" w:line="240" w:lineRule="auto"/>
+    </w:pPr>
+  </w:style>
+  <w:style w:type="character" w:customStyle="1" w:styleId="HeaderChar">
+    <w:name w:val="Header Char"/>
+    <w:basedOn w:val="DefaultParagraphFont"/>
+    <w:link w:val="Header"/>
+    <w:uiPriority w:val="99"/>
+    <w:rsid w:val="007053A5"/>
+    <w:rPr>
+      <w:color w:val="00000A"/>
+    </w:rPr>
+  </w:style>
+  <w:style w:type="paragraph" w:styleId="Footer">
+    <w:name w:val="footer"/>
+    <w:basedOn w:val="Normal"/>
+    <w:link w:val="FooterChar"/>
+    <w:uiPriority w:val="99"/>
+    <w:unhideWhenUsed/>
+    <w:rsid w:val="007053A5"/>
+    <w:pPr>
+      <w:tabs>
+        <w:tab w:val="center" w:pos="4680"/>
+        <w:tab w:val="right" w:pos="9360"/>
+      </w:tabs>
+      <w:spacing w:after="0" w:line="240" w:lineRule="auto"/>
+    </w:pPr>
+  </w:style>
+  <w:style w:type="character" w:customStyle="1" w:styleId="FooterChar">
+    <w:name w:val="Footer Char"/>
+    <w:basedOn w:val="DefaultParagraphFont"/>
+    <w:link w:val="Footer"/>
+    <w:uiPriority w:val="99"/>
+    <w:rsid w:val="007053A5"/>
+    <w:rPr>
+      <w:color w:val="00000A"/>
+    </w:rPr>
+  </w:style>
+  <w:style w:type="character" w:styleId="FollowedHyperlink">
+    <w:name w:val="FollowedHyperlink"/>
+    <w:basedOn w:val="DefaultParagraphFont"/>
+    <w:uiPriority w:val="99"/>
+    <w:semiHidden/>
+    <w:unhideWhenUsed/>
+    <w:rsid w:val="007A4120"/>
+    <w:rPr>
+      <w:color w:val="954F72" w:themeColor="followedHyperlink"/>
+      <w:u w:val="single"/>
+    </w:rPr>
+  </w:style>
 </w:styles>
 </file>
 

</xml_diff>

<commit_message>
Relatório completo com gráficos + PDF
</commit_message>
<xml_diff>
--- a/projeto2/89466-89546(Projeto2).docx
+++ b/projeto2/89466-89546(Projeto2).docx
@@ -4,7 +4,7 @@
   <w:body>
     <w:p>
       <w:pPr>
-        <w:spacing w:after="0" w:line="360" w:lineRule="auto"/>
+        <w:spacing w:after="120" w:line="240" w:lineRule="auto"/>
         <w:jc w:val="center"/>
         <w:rPr>
           <w:rFonts w:ascii="Arial" w:hAnsi="Arial" w:cs="Arial"/>
@@ -23,24 +23,26 @@
     </w:p>
     <w:p>
       <w:pPr>
-        <w:spacing w:after="0" w:line="360" w:lineRule="auto"/>
+        <w:spacing w:after="120" w:line="240" w:lineRule="auto"/>
         <w:jc w:val="center"/>
         <w:rPr>
           <w:rFonts w:ascii="Arial" w:hAnsi="Arial" w:cs="Arial"/>
-          <w:sz w:val="32"/>
-        </w:rPr>
-      </w:pPr>
-      <w:r>
-        <w:rPr>
-          <w:rFonts w:ascii="Arial" w:hAnsi="Arial" w:cs="Arial"/>
-          <w:sz w:val="32"/>
+          <w:sz w:val="30"/>
+          <w:szCs w:val="30"/>
+        </w:rPr>
+      </w:pPr>
+      <w:r>
+        <w:rPr>
+          <w:rFonts w:ascii="Arial" w:hAnsi="Arial" w:cs="Arial"/>
+          <w:sz w:val="30"/>
+          <w:szCs w:val="30"/>
         </w:rPr>
         <w:t>Grupo 57</w:t>
       </w:r>
     </w:p>
     <w:p>
       <w:pPr>
-        <w:spacing w:after="0" w:line="360" w:lineRule="auto"/>
+        <w:spacing w:after="120" w:line="240" w:lineRule="auto"/>
         <w:jc w:val="center"/>
         <w:rPr>
           <w:rFonts w:ascii="Arial" w:hAnsi="Arial" w:cs="Arial"/>
@@ -57,7 +59,7 @@
     </w:p>
     <w:p>
       <w:pPr>
-        <w:spacing w:after="0" w:line="360" w:lineRule="auto"/>
+        <w:spacing w:after="120" w:line="240" w:lineRule="auto"/>
         <w:jc w:val="center"/>
         <w:rPr>
           <w:rFonts w:ascii="Arial" w:hAnsi="Arial" w:cs="Arial"/>
@@ -488,7 +490,6 @@
           <w:rFonts w:ascii="Arial" w:hAnsi="Arial" w:cs="Arial"/>
           <w:sz w:val="24"/>
         </w:rPr>
-        <w:lastRenderedPageBreak/>
         <w:tab/>
         <w:t xml:space="preserve">Para calcular a </w:t>
       </w:r>
@@ -539,7 +540,15 @@
           <w:rFonts w:ascii="Arial" w:hAnsi="Arial" w:cs="Arial"/>
           <w:sz w:val="24"/>
         </w:rPr>
-        <w:t>. Este cria uma lista de excessos, outra de alturas, outra de vértices vistos e outra de prioridades.</w:t>
+        <w:t xml:space="preserve">. Este cria uma lista de excessos, outra de alturas, outra de </w:t>
+      </w:r>
+      <w:r>
+        <w:rPr>
+          <w:rFonts w:ascii="Arial" w:hAnsi="Arial" w:cs="Arial"/>
+          <w:sz w:val="24"/>
+        </w:rPr>
+        <w:lastRenderedPageBreak/>
+        <w:t>vértices vistos e outra de prioridades.</w:t>
       </w:r>
       <w:r>
         <w:rPr>
@@ -963,18 +972,6 @@
         </w:rPr>
         <w:t>).</w:t>
       </w:r>
-    </w:p>
-    <w:p>
-      <w:pPr>
-        <w:pStyle w:val="ListParagraph"/>
-        <w:spacing w:after="0" w:line="360" w:lineRule="auto"/>
-        <w:ind w:left="0"/>
-        <w:rPr>
-          <w:rFonts w:ascii="Arial" w:hAnsi="Arial" w:cs="Arial"/>
-          <w:b/>
-          <w:sz w:val="28"/>
-        </w:rPr>
-      </w:pPr>
     </w:p>
     <w:p>
       <w:pPr>
@@ -1065,23 +1062,129 @@
     <w:p>
       <w:pPr>
         <w:pStyle w:val="ListParagraph"/>
+        <w:numPr>
+          <w:ilvl w:val="0"/>
+          <w:numId w:val="2"/>
+        </w:numPr>
         <w:spacing w:after="0" w:line="360" w:lineRule="auto"/>
         <w:ind w:left="0"/>
-        <w:rPr>
-          <w:rFonts w:ascii="Arial" w:hAnsi="Arial" w:cs="Arial"/>
-          <w:sz w:val="24"/>
-        </w:rPr>
-      </w:pPr>
-    </w:p>
-    <w:p>
-      <w:pPr>
-        <w:pStyle w:val="ListParagraph"/>
-        <w:spacing w:after="0" w:line="360" w:lineRule="auto"/>
-        <w:ind w:left="0"/>
-        <w:rPr>
-          <w:b/>
-        </w:rPr>
-      </w:pPr>
+      </w:pPr>
+      <w:r>
+        <w:rPr>
+          <w:rFonts w:ascii="Arial" w:hAnsi="Arial" w:cs="Arial"/>
+          <w:sz w:val="24"/>
+        </w:rPr>
+        <w:t xml:space="preserve">Algoritmo </w:t>
+      </w:r>
+      <w:proofErr w:type="spellStart"/>
+      <w:r>
+        <w:rPr>
+          <w:rFonts w:ascii="Arial" w:hAnsi="Arial" w:cs="Arial"/>
+          <w:i/>
+          <w:sz w:val="24"/>
+        </w:rPr>
+        <w:t>Relabel</w:t>
+      </w:r>
+      <w:proofErr w:type="spellEnd"/>
+      <w:r>
+        <w:rPr>
+          <w:rFonts w:ascii="Arial" w:hAnsi="Arial" w:cs="Arial"/>
+          <w:i/>
+          <w:sz w:val="24"/>
+        </w:rPr>
+        <w:t>-To-</w:t>
+      </w:r>
+      <w:proofErr w:type="spellStart"/>
+      <w:r>
+        <w:rPr>
+          <w:rFonts w:ascii="Arial" w:hAnsi="Arial" w:cs="Arial"/>
+          <w:i/>
+          <w:sz w:val="24"/>
+        </w:rPr>
+        <w:t>Front</w:t>
+      </w:r>
+      <w:proofErr w:type="spellEnd"/>
+      <w:r>
+        <w:rPr>
+          <w:rFonts w:ascii="Arial" w:hAnsi="Arial" w:cs="Arial"/>
+          <w:sz w:val="24"/>
+        </w:rPr>
+        <w:t xml:space="preserve">: </w:t>
+      </w:r>
+      <w:proofErr w:type="gramStart"/>
+      <w:r>
+        <w:rPr>
+          <w:rFonts w:ascii="Arial" w:hAnsi="Arial" w:cs="Arial"/>
+          <w:sz w:val="24"/>
+        </w:rPr>
+        <w:t>O</w:t>
+      </w:r>
+      <w:r>
+        <w:rPr>
+          <w:rFonts w:ascii="Arial" w:hAnsi="Arial" w:cs="Arial"/>
+          <w:sz w:val="24"/>
+        </w:rPr>
+        <w:t>((F</w:t>
+      </w:r>
+      <w:r>
+        <w:rPr>
+          <w:rFonts w:ascii="Arial" w:hAnsi="Arial" w:cs="Arial"/>
+          <w:sz w:val="24"/>
+        </w:rPr>
+        <w:t>+2E+2</w:t>
+      </w:r>
+      <w:proofErr w:type="gramEnd"/>
+      <w:r>
+        <w:rPr>
+          <w:rFonts w:ascii="Arial" w:hAnsi="Arial" w:cs="Arial"/>
+          <w:sz w:val="24"/>
+        </w:rPr>
+        <w:t>)</w:t>
+      </w:r>
+      <w:r>
+        <w:rPr>
+          <w:rFonts w:ascii="Arial" w:hAnsi="Arial" w:cs="Arial"/>
+          <w:sz w:val="24"/>
+          <w:vertAlign w:val="superscript"/>
+        </w:rPr>
+        <w:t>3</w:t>
+      </w:r>
+      <w:r>
+        <w:rPr>
+          <w:rFonts w:ascii="Arial" w:hAnsi="Arial" w:cs="Arial"/>
+          <w:sz w:val="24"/>
+        </w:rPr>
+        <w:t>)</w:t>
+      </w:r>
+      <w:r>
+        <w:rPr>
+          <w:rFonts w:ascii="Arial" w:hAnsi="Arial" w:cs="Arial"/>
+          <w:sz w:val="24"/>
+        </w:rPr>
+        <w:t xml:space="preserve"> = O(V</w:t>
+      </w:r>
+      <w:r>
+        <w:rPr>
+          <w:rFonts w:ascii="Arial" w:hAnsi="Arial" w:cs="Arial"/>
+          <w:sz w:val="24"/>
+          <w:vertAlign w:val="superscript"/>
+        </w:rPr>
+        <w:t>3</w:t>
+      </w:r>
+      <w:r>
+        <w:rPr>
+          <w:rFonts w:ascii="Arial" w:hAnsi="Arial" w:cs="Arial"/>
+          <w:sz w:val="24"/>
+        </w:rPr>
+        <w:t>)</w:t>
+      </w:r>
+      <w:r>
+        <w:rPr>
+          <w:rFonts w:ascii="Arial" w:hAnsi="Arial" w:cs="Arial"/>
+          <w:sz w:val="24"/>
+        </w:rPr>
+        <w:t>;</w:t>
+      </w:r>
     </w:p>
     <w:p>
       <w:pPr>
@@ -1098,42 +1201,7 @@
           <w:rFonts w:ascii="Arial" w:hAnsi="Arial" w:cs="Arial"/>
           <w:sz w:val="24"/>
         </w:rPr>
-        <w:t xml:space="preserve">Algoritmo </w:t>
-      </w:r>
-      <w:proofErr w:type="spellStart"/>
-      <w:r>
-        <w:rPr>
-          <w:rFonts w:ascii="Arial" w:hAnsi="Arial" w:cs="Arial"/>
-          <w:i/>
-          <w:sz w:val="24"/>
-        </w:rPr>
-        <w:t>Relabel</w:t>
-      </w:r>
-      <w:proofErr w:type="spellEnd"/>
-      <w:r>
-        <w:rPr>
-          <w:rFonts w:ascii="Arial" w:hAnsi="Arial" w:cs="Arial"/>
-          <w:i/>
-          <w:sz w:val="24"/>
-        </w:rPr>
-        <w:t>-To-</w:t>
-      </w:r>
-      <w:proofErr w:type="spellStart"/>
-      <w:r>
-        <w:rPr>
-          <w:rFonts w:ascii="Arial" w:hAnsi="Arial" w:cs="Arial"/>
-          <w:i/>
-          <w:sz w:val="24"/>
-        </w:rPr>
-        <w:t>Front</w:t>
-      </w:r>
-      <w:proofErr w:type="spellEnd"/>
-      <w:r>
-        <w:rPr>
-          <w:rFonts w:ascii="Arial" w:hAnsi="Arial" w:cs="Arial"/>
-          <w:sz w:val="24"/>
-        </w:rPr>
-        <w:t xml:space="preserve">: </w:t>
+        <w:t xml:space="preserve">Matriz de Adjacências: </w:t>
       </w:r>
       <w:proofErr w:type="gramStart"/>
       <w:r>
@@ -1141,21 +1209,15 @@
           <w:rFonts w:ascii="Arial" w:hAnsi="Arial" w:cs="Arial"/>
           <w:sz w:val="24"/>
         </w:rPr>
-        <w:t>O</w:t>
-      </w:r>
-      <w:r>
-        <w:rPr>
-          <w:rFonts w:ascii="Arial" w:hAnsi="Arial" w:cs="Arial"/>
-          <w:sz w:val="24"/>
-        </w:rPr>
-        <w:t>((F</w:t>
-      </w:r>
-      <w:r>
-        <w:rPr>
-          <w:rFonts w:ascii="Arial" w:hAnsi="Arial" w:cs="Arial"/>
-          <w:sz w:val="24"/>
-        </w:rPr>
-        <w:t>+2E+2</w:t>
+        <w:t>O(V</w:t>
+      </w:r>
+      <w:r>
+        <w:rPr>
+          <w:rFonts w:ascii="Arial" w:hAnsi="Arial" w:cs="Arial"/>
+          <w:sz w:val="24"/>
+          <w:vertAlign w:val="superscript"/>
+        </w:rPr>
+        <w:t>2</w:t>
       </w:r>
       <w:proofErr w:type="gramEnd"/>
       <w:r>
@@ -1169,38 +1231,8 @@
         <w:rPr>
           <w:rFonts w:ascii="Arial" w:hAnsi="Arial" w:cs="Arial"/>
           <w:sz w:val="24"/>
-          <w:vertAlign w:val="superscript"/>
-        </w:rPr>
-        <w:t>3</w:t>
-      </w:r>
-      <w:r>
-        <w:rPr>
-          <w:rFonts w:ascii="Arial" w:hAnsi="Arial" w:cs="Arial"/>
-          <w:sz w:val="24"/>
-        </w:rPr>
-        <w:t>)</w:t>
-      </w:r>
-      <w:r>
-        <w:rPr>
-          <w:rFonts w:ascii="Arial" w:hAnsi="Arial" w:cs="Arial"/>
-          <w:sz w:val="24"/>
-        </w:rPr>
-        <w:t xml:space="preserve"> = O(V</w:t>
-      </w:r>
-      <w:r>
-        <w:rPr>
-          <w:rFonts w:ascii="Arial" w:hAnsi="Arial" w:cs="Arial"/>
-          <w:sz w:val="24"/>
-          <w:vertAlign w:val="superscript"/>
-        </w:rPr>
-        <w:t>3</w:t>
-      </w:r>
-      <w:r>
-        <w:rPr>
-          <w:rFonts w:ascii="Arial" w:hAnsi="Arial" w:cs="Arial"/>
-          <w:sz w:val="24"/>
-        </w:rPr>
-        <w:t>)</w:t>
+        </w:rPr>
+        <w:t xml:space="preserve"> (espaço e inicialização)</w:t>
       </w:r>
       <w:r>
         <w:rPr>
@@ -1225,7 +1257,14 @@
           <w:rFonts w:ascii="Arial" w:hAnsi="Arial" w:cs="Arial"/>
           <w:sz w:val="24"/>
         </w:rPr>
-        <w:t xml:space="preserve">Matriz de Adjacências: </w:t>
+        <w:t>Algoritmo DFS:</w:t>
+      </w:r>
+      <w:r>
+        <w:rPr>
+          <w:rFonts w:ascii="Arial" w:hAnsi="Arial" w:cs="Arial"/>
+          <w:sz w:val="24"/>
+        </w:rPr>
+        <w:t xml:space="preserve"> </w:t>
       </w:r>
       <w:proofErr w:type="gramStart"/>
       <w:r>
@@ -1235,35 +1274,20 @@
         </w:rPr>
         <w:t>O(V</w:t>
       </w:r>
-      <w:r>
-        <w:rPr>
-          <w:rFonts w:ascii="Arial" w:hAnsi="Arial" w:cs="Arial"/>
-          <w:sz w:val="24"/>
-          <w:vertAlign w:val="superscript"/>
-        </w:rPr>
-        <w:t>2</w:t>
-      </w:r>
       <w:proofErr w:type="gramEnd"/>
       <w:r>
         <w:rPr>
           <w:rFonts w:ascii="Arial" w:hAnsi="Arial" w:cs="Arial"/>
           <w:sz w:val="24"/>
         </w:rPr>
-        <w:t>)</w:t>
-      </w:r>
-      <w:r>
-        <w:rPr>
-          <w:rFonts w:ascii="Arial" w:hAnsi="Arial" w:cs="Arial"/>
-          <w:sz w:val="24"/>
-        </w:rPr>
-        <w:t xml:space="preserve"> (espaço e inicialização)</w:t>
-      </w:r>
-      <w:r>
-        <w:rPr>
-          <w:rFonts w:ascii="Arial" w:hAnsi="Arial" w:cs="Arial"/>
-          <w:sz w:val="24"/>
-        </w:rPr>
-        <w:t>;</w:t>
+        <w:t xml:space="preserve"> + L</w:t>
+      </w:r>
+      <w:r>
+        <w:rPr>
+          <w:rFonts w:ascii="Arial" w:hAnsi="Arial" w:cs="Arial"/>
+          <w:sz w:val="24"/>
+        </w:rPr>
+        <w:t>);</w:t>
       </w:r>
     </w:p>
     <w:p>
@@ -1281,14 +1305,25 @@
           <w:rFonts w:ascii="Arial" w:hAnsi="Arial" w:cs="Arial"/>
           <w:sz w:val="24"/>
         </w:rPr>
-        <w:t>Algoritmo DFS:</w:t>
-      </w:r>
-      <w:r>
-        <w:rPr>
-          <w:rFonts w:ascii="Arial" w:hAnsi="Arial" w:cs="Arial"/>
-          <w:sz w:val="24"/>
-        </w:rPr>
-        <w:t xml:space="preserve"> </w:t>
+        <w:lastRenderedPageBreak/>
+        <w:t xml:space="preserve">Algoritmo </w:t>
+      </w:r>
+      <w:proofErr w:type="spellStart"/>
+      <w:r>
+        <w:rPr>
+          <w:rFonts w:ascii="Arial" w:hAnsi="Arial" w:cs="Arial"/>
+          <w:i/>
+          <w:sz w:val="24"/>
+        </w:rPr>
+        <w:t>Quicksort</w:t>
+      </w:r>
+      <w:proofErr w:type="spellEnd"/>
+      <w:r>
+        <w:rPr>
+          <w:rFonts w:ascii="Arial" w:hAnsi="Arial" w:cs="Arial"/>
+          <w:sz w:val="24"/>
+        </w:rPr>
+        <w:t xml:space="preserve">: </w:t>
       </w:r>
       <w:proofErr w:type="gramStart"/>
       <w:r>
@@ -1304,49 +1339,37 @@
           <w:rFonts w:ascii="Arial" w:hAnsi="Arial" w:cs="Arial"/>
           <w:sz w:val="24"/>
         </w:rPr>
-        <w:t xml:space="preserve"> + L</w:t>
-      </w:r>
-      <w:r>
-        <w:rPr>
-          <w:rFonts w:ascii="Arial" w:hAnsi="Arial" w:cs="Arial"/>
-          <w:sz w:val="24"/>
-        </w:rPr>
-        <w:t>);</w:t>
+        <w:t xml:space="preserve"> log V);</w:t>
       </w:r>
     </w:p>
     <w:p>
       <w:pPr>
-        <w:pStyle w:val="ListParagraph"/>
-        <w:numPr>
-          <w:ilvl w:val="0"/>
-          <w:numId w:val="2"/>
-        </w:numPr>
         <w:spacing w:after="0" w:line="360" w:lineRule="auto"/>
-        <w:ind w:left="0"/>
-      </w:pPr>
-      <w:r>
-        <w:rPr>
-          <w:rFonts w:ascii="Arial" w:hAnsi="Arial" w:cs="Arial"/>
-          <w:sz w:val="24"/>
-        </w:rPr>
-        <w:t xml:space="preserve">Algoritmo </w:t>
-      </w:r>
-      <w:proofErr w:type="spellStart"/>
-      <w:r>
-        <w:rPr>
-          <w:rFonts w:ascii="Arial" w:hAnsi="Arial" w:cs="Arial"/>
-          <w:i/>
-          <w:sz w:val="24"/>
-        </w:rPr>
-        <w:t>Quicksort</w:t>
-      </w:r>
-      <w:proofErr w:type="spellEnd"/>
-      <w:r>
-        <w:rPr>
-          <w:rFonts w:ascii="Arial" w:hAnsi="Arial" w:cs="Arial"/>
-          <w:sz w:val="24"/>
-        </w:rPr>
-        <w:t xml:space="preserve">: </w:t>
+        <w:rPr>
+          <w:rFonts w:ascii="Arial" w:hAnsi="Arial" w:cs="Arial"/>
+          <w:sz w:val="24"/>
+        </w:rPr>
+      </w:pPr>
+      <w:r>
+        <w:rPr>
+          <w:rFonts w:ascii="Arial" w:hAnsi="Arial" w:cs="Arial"/>
+          <w:sz w:val="24"/>
+        </w:rPr>
+        <w:t xml:space="preserve">Logo, a complexidade </w:t>
+      </w:r>
+      <w:r>
+        <w:rPr>
+          <w:rFonts w:ascii="Arial" w:hAnsi="Arial" w:cs="Arial"/>
+          <w:sz w:val="24"/>
+        </w:rPr>
+        <w:t>temporal final</w:t>
+      </w:r>
+      <w:r>
+        <w:rPr>
+          <w:rFonts w:ascii="Arial" w:hAnsi="Arial" w:cs="Arial"/>
+          <w:sz w:val="24"/>
+        </w:rPr>
+        <w:t xml:space="preserve"> do nosso algoritmo é de </w:t>
       </w:r>
       <w:proofErr w:type="gramStart"/>
       <w:r>
@@ -1354,7 +1377,22 @@
           <w:rFonts w:ascii="Arial" w:hAnsi="Arial" w:cs="Arial"/>
           <w:sz w:val="24"/>
         </w:rPr>
-        <w:t>O(V</w:t>
+        <w:t>O(</w:t>
+      </w:r>
+      <w:r>
+        <w:rPr>
+          <w:rFonts w:ascii="Arial" w:hAnsi="Arial" w:cs="Arial"/>
+          <w:sz w:val="24"/>
+        </w:rPr>
+        <w:t>V</w:t>
+      </w:r>
+      <w:r>
+        <w:rPr>
+          <w:rFonts w:ascii="Arial" w:hAnsi="Arial" w:cs="Arial"/>
+          <w:sz w:val="24"/>
+          <w:vertAlign w:val="superscript"/>
+        </w:rPr>
+        <w:t>3</w:t>
       </w:r>
       <w:proofErr w:type="gramEnd"/>
       <w:r>
@@ -1362,105 +1400,41 @@
           <w:rFonts w:ascii="Arial" w:hAnsi="Arial" w:cs="Arial"/>
           <w:sz w:val="24"/>
         </w:rPr>
-        <w:t xml:space="preserve"> log V);</w:t>
+        <w:t>)</w:t>
+      </w:r>
+      <w:r>
+        <w:rPr>
+          <w:rFonts w:ascii="Arial" w:hAnsi="Arial" w:cs="Arial"/>
+          <w:sz w:val="24"/>
+        </w:rPr>
+        <w:t xml:space="preserve">  e a espacial é de O(V</w:t>
+      </w:r>
+      <w:r>
+        <w:rPr>
+          <w:rFonts w:ascii="Arial" w:hAnsi="Arial" w:cs="Arial"/>
+          <w:sz w:val="24"/>
+          <w:vertAlign w:val="superscript"/>
+        </w:rPr>
+        <w:t>2</w:t>
+      </w:r>
+      <w:r>
+        <w:rPr>
+          <w:rFonts w:ascii="Arial" w:hAnsi="Arial" w:cs="Arial"/>
+          <w:sz w:val="24"/>
+        </w:rPr>
+        <w:t>)</w:t>
+      </w:r>
+      <w:r>
+        <w:rPr>
+          <w:rFonts w:ascii="Arial" w:hAnsi="Arial" w:cs="Arial"/>
+          <w:sz w:val="24"/>
+        </w:rPr>
+        <w:t>.</w:t>
       </w:r>
     </w:p>
     <w:p>
       <w:pPr>
         <w:spacing w:after="0" w:line="360" w:lineRule="auto"/>
-      </w:pPr>
-      <w:r>
-        <w:rPr>
-          <w:rFonts w:ascii="Arial" w:hAnsi="Arial" w:cs="Arial"/>
-          <w:sz w:val="24"/>
-        </w:rPr>
-        <w:t xml:space="preserve">Logo, a complexidade </w:t>
-      </w:r>
-      <w:r>
-        <w:rPr>
-          <w:rFonts w:ascii="Arial" w:hAnsi="Arial" w:cs="Arial"/>
-          <w:sz w:val="24"/>
-        </w:rPr>
-        <w:t>temporal final</w:t>
-      </w:r>
-      <w:r>
-        <w:rPr>
-          <w:rFonts w:ascii="Arial" w:hAnsi="Arial" w:cs="Arial"/>
-          <w:sz w:val="24"/>
-        </w:rPr>
-        <w:t xml:space="preserve"> do nosso algoritmo é de </w:t>
-      </w:r>
-      <w:proofErr w:type="gramStart"/>
-      <w:r>
-        <w:rPr>
-          <w:rFonts w:ascii="Arial" w:hAnsi="Arial" w:cs="Arial"/>
-          <w:sz w:val="24"/>
-        </w:rPr>
-        <w:t>O(</w:t>
-      </w:r>
-      <w:r>
-        <w:rPr>
-          <w:rFonts w:ascii="Arial" w:hAnsi="Arial" w:cs="Arial"/>
-          <w:sz w:val="24"/>
-        </w:rPr>
-        <w:t>V</w:t>
-      </w:r>
-      <w:r>
-        <w:rPr>
-          <w:rFonts w:ascii="Arial" w:hAnsi="Arial" w:cs="Arial"/>
-          <w:sz w:val="24"/>
-          <w:vertAlign w:val="superscript"/>
-        </w:rPr>
-        <w:t>3</w:t>
-      </w:r>
-      <w:proofErr w:type="gramEnd"/>
-      <w:r>
-        <w:rPr>
-          <w:rFonts w:ascii="Arial" w:hAnsi="Arial" w:cs="Arial"/>
-          <w:sz w:val="24"/>
-        </w:rPr>
-        <w:t>)</w:t>
-      </w:r>
-      <w:r>
-        <w:rPr>
-          <w:rFonts w:ascii="Arial" w:hAnsi="Arial" w:cs="Arial"/>
-          <w:sz w:val="24"/>
-        </w:rPr>
-        <w:t xml:space="preserve">  e a espacial é de O(V</w:t>
-      </w:r>
-      <w:r>
-        <w:rPr>
-          <w:rFonts w:ascii="Arial" w:hAnsi="Arial" w:cs="Arial"/>
-          <w:sz w:val="24"/>
-          <w:vertAlign w:val="superscript"/>
-        </w:rPr>
-        <w:t>2</w:t>
-      </w:r>
-      <w:r>
-        <w:rPr>
-          <w:rFonts w:ascii="Arial" w:hAnsi="Arial" w:cs="Arial"/>
-          <w:sz w:val="24"/>
-        </w:rPr>
-        <w:t>)</w:t>
-      </w:r>
-      <w:r>
-        <w:rPr>
-          <w:rFonts w:ascii="Arial" w:hAnsi="Arial" w:cs="Arial"/>
-          <w:sz w:val="24"/>
-        </w:rPr>
-        <w:t>.</w:t>
-      </w:r>
-    </w:p>
-    <w:p>
-      <w:pPr>
-        <w:pStyle w:val="ListParagraph"/>
-        <w:spacing w:after="0" w:line="360" w:lineRule="auto"/>
-        <w:ind w:left="0"/>
-        <w:rPr>
-          <w:rFonts w:ascii="Arial" w:hAnsi="Arial" w:cs="Arial"/>
-          <w:sz w:val="24"/>
-          <w:u w:val="single"/>
-        </w:rPr>
       </w:pPr>
     </w:p>
     <w:p>
@@ -1489,6 +1463,10 @@
         <w:spacing w:after="0" w:line="360" w:lineRule="auto"/>
         <w:ind w:left="0"/>
         <w:jc w:val="both"/>
+        <w:rPr>
+          <w:rFonts w:ascii="Arial" w:hAnsi="Arial" w:cs="Arial"/>
+          <w:sz w:val="24"/>
+        </w:rPr>
       </w:pPr>
       <w:r>
         <w:rPr>
@@ -1496,7 +1474,7 @@
           <w:sz w:val="24"/>
         </w:rPr>
         <w:tab/>
-        <w:t xml:space="preserve">Para verificar o uso de memória e tempo de execução do algoritmo, foram testados os </w:t>
+        <w:t xml:space="preserve">Para verificar o tempo de execução do algoritmo, foram testados </w:t>
       </w:r>
       <w:proofErr w:type="gramStart"/>
       <w:r>
@@ -1513,13 +1491,82 @@
           <w:rFonts w:ascii="Arial" w:hAnsi="Arial" w:cs="Arial"/>
           <w:sz w:val="24"/>
         </w:rPr>
-        <w:t xml:space="preserve"> dados como exemplo, utilizando as funções </w:t>
+        <w:t xml:space="preserve"> criados pelo gerador dado, onde se variaram as camadas e a camada de corte em dois exemplos diferentes</w:t>
+      </w:r>
+      <w:r>
+        <w:rPr>
+          <w:rFonts w:ascii="Arial" w:hAnsi="Arial" w:cs="Arial"/>
+          <w:sz w:val="24"/>
+        </w:rPr>
+        <w:t>.</w:t>
+      </w:r>
+      <w:r>
+        <w:rPr>
+          <w:rFonts w:ascii="Arial" w:hAnsi="Arial" w:cs="Arial"/>
+          <w:sz w:val="24"/>
+        </w:rPr>
+        <w:t xml:space="preserve"> No primeiro gráfico, a largura de cada camada foi estabelecida </w:t>
+      </w:r>
+      <w:r>
+        <w:rPr>
+          <w:rFonts w:ascii="Arial" w:hAnsi="Arial" w:cs="Arial"/>
+          <w:sz w:val="24"/>
+        </w:rPr>
+        <w:t>a 10, a regularidade</w:t>
+      </w:r>
+      <w:r>
+        <w:rPr>
+          <w:rFonts w:ascii="Arial" w:hAnsi="Arial" w:cs="Arial"/>
+          <w:sz w:val="24"/>
+        </w:rPr>
+        <w:t xml:space="preserve"> (ligações entre camadas)</w:t>
+      </w:r>
+      <w:r>
+        <w:rPr>
+          <w:rFonts w:ascii="Arial" w:hAnsi="Arial" w:cs="Arial"/>
+          <w:sz w:val="24"/>
+        </w:rPr>
+        <w:t xml:space="preserve"> a 5, e o fator de peso a 1, variando o número de camadas. A camada de corte ficou estabelecida como a camada a meio da rede, isto é, “número de vértices” / 2. No segundo gráfico, a largura de cada camada foi estabelecida a 15, a regularidade a 8, e o fator de peso a 1, continuando a variar o número de camadas, e mantendo-se a camada de corte como “número de vértices</w:t>
+      </w:r>
+      <w:r>
+        <w:rPr>
+          <w:rFonts w:ascii="Arial" w:hAnsi="Arial" w:cs="Arial"/>
+          <w:sz w:val="24"/>
+        </w:rPr>
+        <w:t xml:space="preserve">” </w:t>
+      </w:r>
+      <w:r>
+        <w:rPr>
+          <w:rFonts w:ascii="Arial" w:hAnsi="Arial" w:cs="Arial"/>
+          <w:sz w:val="24"/>
+        </w:rPr>
+        <w:t>/</w:t>
+      </w:r>
+      <w:r>
+        <w:rPr>
+          <w:rFonts w:ascii="Arial" w:hAnsi="Arial" w:cs="Arial"/>
+          <w:sz w:val="24"/>
+        </w:rPr>
+        <w:t xml:space="preserve"> </w:t>
+      </w:r>
+      <w:r>
+        <w:rPr>
+          <w:rFonts w:ascii="Arial" w:hAnsi="Arial" w:cs="Arial"/>
+          <w:sz w:val="24"/>
+        </w:rPr>
+        <w:t>2</w:t>
+      </w:r>
+      <w:r>
+        <w:rPr>
+          <w:rFonts w:ascii="Arial" w:hAnsi="Arial" w:cs="Arial"/>
+          <w:sz w:val="24"/>
+        </w:rPr>
+        <w:t xml:space="preserve">. Os tempos de execução foram calculados com recurso à função </w:t>
       </w:r>
       <w:r>
         <w:rPr>
           <w:rFonts w:ascii="Arial" w:hAnsi="Arial" w:cs="Arial"/>
           <w:i/>
-          <w:iCs/>
           <w:sz w:val="24"/>
         </w:rPr>
         <w:t>time</w:t>
@@ -1529,43 +1576,8 @@
           <w:rFonts w:ascii="Arial" w:hAnsi="Arial" w:cs="Arial"/>
           <w:sz w:val="24"/>
         </w:rPr>
-        <w:t xml:space="preserve"> e </w:t>
-      </w:r>
-      <w:proofErr w:type="spellStart"/>
-      <w:r>
-        <w:rPr>
-          <w:rFonts w:ascii="Arial" w:hAnsi="Arial" w:cs="Arial"/>
-          <w:i/>
-          <w:iCs/>
-          <w:sz w:val="24"/>
-        </w:rPr>
-        <w:t>Valgrind</w:t>
-      </w:r>
-      <w:proofErr w:type="spellEnd"/>
-      <w:r>
-        <w:rPr>
-          <w:rFonts w:ascii="Arial" w:hAnsi="Arial" w:cs="Arial"/>
-          <w:sz w:val="24"/>
-        </w:rPr>
-        <w:t xml:space="preserve"> do </w:t>
-      </w:r>
-      <w:r>
-        <w:rPr>
-          <w:rFonts w:ascii="Arial" w:hAnsi="Arial" w:cs="Arial"/>
-          <w:i/>
-          <w:sz w:val="24"/>
-        </w:rPr>
-        <w:t>Linux</w:t>
-      </w:r>
-      <w:r>
-        <w:rPr>
-          <w:rFonts w:ascii="Arial" w:hAnsi="Arial" w:cs="Arial"/>
-          <w:sz w:val="24"/>
-        </w:rPr>
-        <w:t>.</w:t>
-      </w:r>
-      <w:bookmarkStart w:id="0" w:name="_GoBack"/>
-      <w:bookmarkEnd w:id="0"/>
+        <w:t xml:space="preserve"> presente no Linux. </w:t>
+      </w:r>
     </w:p>
     <w:p>
       <w:pPr>
@@ -1576,82 +1588,45 @@
       </w:pPr>
       <w:r>
         <w:rPr>
-          <w:rFonts w:ascii="Arial" w:hAnsi="Arial" w:cs="Arial"/>
-          <w:sz w:val="24"/>
-        </w:rPr>
-        <w:tab/>
-        <w:t xml:space="preserve">Como se pode ver, o gasto de memória é linear, aumentando com o número de </w:t>
-      </w:r>
-      <w:r>
-        <w:rPr>
-          <w:rFonts w:ascii="Arial" w:hAnsi="Arial" w:cs="Arial"/>
-          <w:sz w:val="24"/>
-        </w:rPr>
-        <w:t>fornecedores, estações de abastecimento</w:t>
-      </w:r>
-      <w:r>
-        <w:rPr>
-          <w:rFonts w:ascii="Arial" w:hAnsi="Arial" w:cs="Arial"/>
-          <w:sz w:val="24"/>
-        </w:rPr>
-        <w:t xml:space="preserve"> e ligações</w:t>
-      </w:r>
-      <w:r>
-        <w:rPr>
-          <w:rFonts w:ascii="Arial" w:hAnsi="Arial" w:cs="Arial"/>
-          <w:sz w:val="24"/>
-          <w:highlight w:val="yellow"/>
-        </w:rPr>
-        <w:t xml:space="preserve">, não sendo tão fácil de ver no gráfico </w:t>
-      </w:r>
-      <w:proofErr w:type="spellStart"/>
-      <w:r>
-        <w:rPr>
-          <w:rFonts w:ascii="Arial" w:hAnsi="Arial" w:cs="Arial"/>
-          <w:sz w:val="24"/>
-          <w:highlight w:val="yellow"/>
-        </w:rPr>
-        <w:t>Tempo-Routers+Ligações</w:t>
-      </w:r>
-      <w:proofErr w:type="spellEnd"/>
-      <w:r>
-        <w:rPr>
-          <w:rFonts w:ascii="Arial" w:hAnsi="Arial" w:cs="Arial"/>
-          <w:sz w:val="24"/>
-          <w:highlight w:val="yellow"/>
-        </w:rPr>
-        <w:t xml:space="preserve">, devido à diferença de valores usados nos exemplos e à diferença de precisão entre o comando </w:t>
-      </w:r>
-      <w:r>
-        <w:rPr>
-          <w:rFonts w:ascii="Arial" w:hAnsi="Arial" w:cs="Arial"/>
-          <w:i/>
-          <w:iCs/>
-          <w:sz w:val="24"/>
-          <w:highlight w:val="yellow"/>
-        </w:rPr>
-        <w:t>time</w:t>
-      </w:r>
-      <w:r>
-        <w:rPr>
-          <w:rFonts w:ascii="Arial" w:hAnsi="Arial" w:cs="Arial"/>
-          <w:sz w:val="24"/>
-          <w:highlight w:val="yellow"/>
-        </w:rPr>
-        <w:t xml:space="preserve"> e o </w:t>
-      </w:r>
-      <w:proofErr w:type="spellStart"/>
-      <w:r>
-        <w:rPr>
-          <w:rFonts w:ascii="Arial" w:hAnsi="Arial" w:cs="Arial"/>
-          <w:i/>
-          <w:iCs/>
-          <w:sz w:val="24"/>
-          <w:highlight w:val="yellow"/>
-        </w:rPr>
-        <w:t>Valgrind</w:t>
-      </w:r>
-      <w:proofErr w:type="spellEnd"/>
+          <w:noProof/>
+          <w:lang w:val="en-US"/>
+        </w:rPr>
+        <w:drawing>
+          <wp:anchor distT="0" distB="0" distL="114300" distR="114300" simplePos="0" relativeHeight="251658240" behindDoc="1" locked="0" layoutInCell="1" allowOverlap="1" wp14:anchorId="6762D35F" wp14:editId="678593A5">
+            <wp:simplePos x="0" y="0"/>
+            <wp:positionH relativeFrom="margin">
+              <wp:align>right</wp:align>
+            </wp:positionH>
+            <wp:positionV relativeFrom="paragraph">
+              <wp:posOffset>320040</wp:posOffset>
+            </wp:positionV>
+            <wp:extent cx="5381625" cy="2990850"/>
+            <wp:effectExtent l="0" t="0" r="0" b="0"/>
+            <wp:wrapTight wrapText="bothSides">
+              <wp:wrapPolygon edited="0">
+                <wp:start x="0" y="0"/>
+                <wp:lineTo x="0" y="21462"/>
+                <wp:lineTo x="21485" y="21462"/>
+                <wp:lineTo x="21485" y="0"/>
+                <wp:lineTo x="0" y="0"/>
+              </wp:wrapPolygon>
+            </wp:wrapTight>
+            <wp:docPr id="1" name="Chart 1"/>
+            <wp:cNvGraphicFramePr/>
+            <a:graphic xmlns:a="http://schemas.openxmlformats.org/drawingml/2006/main">
+              <a:graphicData uri="http://schemas.openxmlformats.org/drawingml/2006/chart">
+                <c:chart xmlns:c="http://schemas.openxmlformats.org/drawingml/2006/chart" xmlns:r="http://schemas.openxmlformats.org/officeDocument/2006/relationships" r:id="rId7"/>
+              </a:graphicData>
+            </a:graphic>
+            <wp14:sizeRelH relativeFrom="margin">
+              <wp14:pctWidth>0</wp14:pctWidth>
+            </wp14:sizeRelH>
+            <wp14:sizeRelV relativeFrom="margin">
+              <wp14:pctHeight>0</wp14:pctHeight>
+            </wp14:sizeRelV>
+          </wp:anchor>
+        </w:drawing>
+      </w:r>
     </w:p>
     <w:p>
       <w:pPr>
@@ -1730,11 +1705,143 @@
       <w:pPr>
         <w:pStyle w:val="ListParagraph"/>
         <w:spacing w:after="0" w:line="360" w:lineRule="auto"/>
-        <w:ind w:left="0"/>
-        <w:rPr>
-          <w:rFonts w:ascii="Arial" w:hAnsi="Arial" w:cs="Arial"/>
-          <w:b/>
-          <w:sz w:val="28"/>
+        <w:ind w:left="0" w:firstLine="708"/>
+        <w:jc w:val="both"/>
+        <w:rPr>
+          <w:rFonts w:ascii="Arial" w:hAnsi="Arial" w:cs="Arial"/>
+          <w:sz w:val="24"/>
+        </w:rPr>
+      </w:pPr>
+      <w:r>
+        <w:rPr>
+          <w:noProof/>
+          <w:lang w:val="en-US"/>
+        </w:rPr>
+        <w:lastRenderedPageBreak/>
+        <w:drawing>
+          <wp:anchor distT="0" distB="0" distL="114300" distR="114300" simplePos="0" relativeHeight="251659264" behindDoc="1" locked="0" layoutInCell="1" allowOverlap="1" wp14:anchorId="375F58C0" wp14:editId="565CCB83">
+            <wp:simplePos x="0" y="0"/>
+            <wp:positionH relativeFrom="margin">
+              <wp:align>right</wp:align>
+            </wp:positionH>
+            <wp:positionV relativeFrom="paragraph">
+              <wp:posOffset>0</wp:posOffset>
+            </wp:positionV>
+            <wp:extent cx="5400040" cy="2943225"/>
+            <wp:effectExtent l="0" t="0" r="0" b="0"/>
+            <wp:wrapTight wrapText="bothSides">
+              <wp:wrapPolygon edited="0">
+                <wp:start x="0" y="0"/>
+                <wp:lineTo x="0" y="21390"/>
+                <wp:lineTo x="21488" y="21390"/>
+                <wp:lineTo x="21488" y="0"/>
+                <wp:lineTo x="0" y="0"/>
+              </wp:wrapPolygon>
+            </wp:wrapTight>
+            <wp:docPr id="2" name="Chart 2"/>
+            <wp:cNvGraphicFramePr/>
+            <a:graphic xmlns:a="http://schemas.openxmlformats.org/drawingml/2006/main">
+              <a:graphicData uri="http://schemas.openxmlformats.org/drawingml/2006/chart">
+                <c:chart xmlns:c="http://schemas.openxmlformats.org/drawingml/2006/chart" xmlns:r="http://schemas.openxmlformats.org/officeDocument/2006/relationships" r:id="rId8"/>
+              </a:graphicData>
+            </a:graphic>
+            <wp14:sizeRelH relativeFrom="margin">
+              <wp14:pctWidth>0</wp14:pctWidth>
+            </wp14:sizeRelH>
+            <wp14:sizeRelV relativeFrom="margin">
+              <wp14:pctHeight>0</wp14:pctHeight>
+            </wp14:sizeRelV>
+          </wp:anchor>
+        </w:drawing>
+      </w:r>
+      <w:r>
+        <w:rPr>
+          <w:rFonts w:ascii="Arial" w:hAnsi="Arial" w:cs="Arial"/>
+          <w:sz w:val="24"/>
+        </w:rPr>
+        <w:t xml:space="preserve">Em ambos os casos, consegue-se verificar que o tempo de execução </w:t>
+      </w:r>
+      <w:r>
+        <w:rPr>
+          <w:rFonts w:ascii="Arial" w:hAnsi="Arial" w:cs="Arial"/>
+          <w:sz w:val="24"/>
+        </w:rPr>
+        <w:t>a</w:t>
+      </w:r>
+      <w:r>
+        <w:rPr>
+          <w:rFonts w:ascii="Arial" w:hAnsi="Arial" w:cs="Arial"/>
+          <w:sz w:val="24"/>
+        </w:rPr>
+        <w:t xml:space="preserve">umenta com declive semelhante a uma função polinomial cúbica, o que coincide com a complexidade temporal teórica de </w:t>
+      </w:r>
+      <w:proofErr w:type="gramStart"/>
+      <w:r>
+        <w:rPr>
+          <w:rFonts w:ascii="Arial" w:hAnsi="Arial" w:cs="Arial"/>
+          <w:sz w:val="24"/>
+        </w:rPr>
+        <w:t>O(V</w:t>
+      </w:r>
+      <w:r>
+        <w:rPr>
+          <w:rFonts w:ascii="Arial" w:hAnsi="Arial" w:cs="Arial"/>
+          <w:sz w:val="24"/>
+          <w:vertAlign w:val="superscript"/>
+        </w:rPr>
+        <w:t>3</w:t>
+      </w:r>
+      <w:proofErr w:type="gramEnd"/>
+      <w:r>
+        <w:rPr>
+          <w:rFonts w:ascii="Arial" w:hAnsi="Arial" w:cs="Arial"/>
+          <w:sz w:val="24"/>
+        </w:rPr>
+        <w:t xml:space="preserve">). Aumentando a largura de cada camada e </w:t>
+      </w:r>
+      <w:r>
+        <w:rPr>
+          <w:rFonts w:ascii="Arial" w:hAnsi="Arial" w:cs="Arial"/>
+          <w:sz w:val="24"/>
+        </w:rPr>
+        <w:t xml:space="preserve">a regularidade, também se verifica que o tempo de execução aumenta. No primeiro gráfico, o programa demora 10 segundos a processar uma rede com aproximadamente 250 camadas, </w:t>
+      </w:r>
+      <w:proofErr w:type="gramStart"/>
+      <w:r>
+        <w:rPr>
+          <w:rFonts w:ascii="Arial" w:hAnsi="Arial" w:cs="Arial"/>
+          <w:sz w:val="24"/>
+        </w:rPr>
+        <w:t>enquanto que</w:t>
+      </w:r>
+      <w:proofErr w:type="gramEnd"/>
+      <w:r>
+        <w:rPr>
+          <w:rFonts w:ascii="Arial" w:hAnsi="Arial" w:cs="Arial"/>
+          <w:sz w:val="24"/>
+        </w:rPr>
+        <w:t xml:space="preserve"> no segundo gráfico apenas são precisas cerca de 175 para o mesmo tempo de execução.</w:t>
+      </w:r>
+    </w:p>
+    <w:p>
+      <w:pPr>
+        <w:pStyle w:val="ListParagraph"/>
+        <w:spacing w:after="0" w:line="360" w:lineRule="auto"/>
+        <w:ind w:left="0" w:firstLine="708"/>
+        <w:rPr>
+          <w:rFonts w:ascii="Arial" w:hAnsi="Arial" w:cs="Arial"/>
+          <w:sz w:val="24"/>
+        </w:rPr>
+      </w:pPr>
+    </w:p>
+    <w:p>
+      <w:pPr>
+        <w:pStyle w:val="ListParagraph"/>
+        <w:spacing w:after="0" w:line="360" w:lineRule="auto"/>
+        <w:ind w:left="0" w:firstLine="708"/>
+        <w:rPr>
+          <w:rFonts w:ascii="Arial" w:hAnsi="Arial" w:cs="Arial"/>
+          <w:sz w:val="24"/>
         </w:rPr>
       </w:pPr>
     </w:p>
@@ -1765,18 +1872,101 @@
     <w:p>
       <w:pPr>
         <w:pStyle w:val="ListParagraph"/>
+        <w:numPr>
+          <w:ilvl w:val="0"/>
+          <w:numId w:val="3"/>
+        </w:numPr>
         <w:spacing w:after="0" w:line="360" w:lineRule="auto"/>
         <w:ind w:left="0"/>
+        <w:jc w:val="both"/>
+        <w:rPr>
+          <w:rFonts w:ascii="Arial" w:hAnsi="Arial" w:cs="Arial"/>
+          <w:b/>
+          <w:sz w:val="24"/>
+          <w:szCs w:val="24"/>
+          <w:lang w:val="en-GB"/>
+        </w:rPr>
+      </w:pPr>
+      <w:r>
         <w:rPr>
           <w:rFonts w:ascii="Arial" w:eastAsia="Times New Roman" w:hAnsi="Arial" w:cs="Arial"/>
           <w:b/>
           <w:bCs/>
-          <w:color w:val="444444"/>
-          <w:sz w:val="20"/>
-          <w:szCs w:val="20"/>
+          <w:sz w:val="24"/>
+          <w:szCs w:val="24"/>
           <w:lang w:val="en-GB" w:eastAsia="pt-PT"/>
         </w:rPr>
-      </w:pPr>
+        <w:t>Introduction to Algorithms, Third Edition: </w:t>
+      </w:r>
+      <w:r>
+        <w:rPr>
+          <w:rFonts w:ascii="Arial" w:eastAsia="Times New Roman" w:hAnsi="Arial" w:cs="Arial"/>
+          <w:sz w:val="24"/>
+          <w:szCs w:val="24"/>
+          <w:lang w:val="en-GB" w:eastAsia="pt-PT"/>
+        </w:rPr>
+        <w:t xml:space="preserve">Thomas H. </w:t>
+      </w:r>
+      <w:proofErr w:type="spellStart"/>
+      <w:r>
+        <w:rPr>
+          <w:rFonts w:ascii="Arial" w:eastAsia="Times New Roman" w:hAnsi="Arial" w:cs="Arial"/>
+          <w:sz w:val="24"/>
+          <w:szCs w:val="24"/>
+          <w:lang w:val="en-GB" w:eastAsia="pt-PT"/>
+        </w:rPr>
+        <w:t>Cormen</w:t>
+      </w:r>
+      <w:proofErr w:type="spellEnd"/>
+      <w:r>
+        <w:rPr>
+          <w:rFonts w:ascii="Arial" w:eastAsia="Times New Roman" w:hAnsi="Arial" w:cs="Arial"/>
+          <w:sz w:val="24"/>
+          <w:szCs w:val="24"/>
+          <w:lang w:val="en-GB" w:eastAsia="pt-PT"/>
+        </w:rPr>
+        <w:t xml:space="preserve">, Charles E. </w:t>
+      </w:r>
+      <w:proofErr w:type="spellStart"/>
+      <w:r>
+        <w:rPr>
+          <w:rFonts w:ascii="Arial" w:eastAsia="Times New Roman" w:hAnsi="Arial" w:cs="Arial"/>
+          <w:sz w:val="24"/>
+          <w:szCs w:val="24"/>
+          <w:lang w:val="en-GB" w:eastAsia="pt-PT"/>
+        </w:rPr>
+        <w:t>Leiserson</w:t>
+      </w:r>
+      <w:proofErr w:type="spellEnd"/>
+      <w:r>
+        <w:rPr>
+          <w:rFonts w:ascii="Arial" w:eastAsia="Times New Roman" w:hAnsi="Arial" w:cs="Arial"/>
+          <w:sz w:val="24"/>
+          <w:szCs w:val="24"/>
+          <w:lang w:val="en-GB" w:eastAsia="pt-PT"/>
+        </w:rPr>
+        <w:t xml:space="preserve">, Ronald L. </w:t>
+      </w:r>
+      <w:proofErr w:type="spellStart"/>
+      <w:r>
+        <w:rPr>
+          <w:rFonts w:ascii="Arial" w:eastAsia="Times New Roman" w:hAnsi="Arial" w:cs="Arial"/>
+          <w:sz w:val="24"/>
+          <w:szCs w:val="24"/>
+          <w:lang w:val="en-GB" w:eastAsia="pt-PT"/>
+        </w:rPr>
+        <w:t>Rivest</w:t>
+      </w:r>
+      <w:proofErr w:type="spellEnd"/>
+      <w:r>
+        <w:rPr>
+          <w:rFonts w:ascii="Arial" w:eastAsia="Times New Roman" w:hAnsi="Arial" w:cs="Arial"/>
+          <w:sz w:val="24"/>
+          <w:szCs w:val="24"/>
+          <w:lang w:val="en-GB" w:eastAsia="pt-PT"/>
+        </w:rPr>
+        <w:t xml:space="preserve"> and Clifford Stein September 2009 ISBN-10: 0-262-53305-7; ISBN-13: 978-0-262-53305-8</w:t>
+      </w:r>
     </w:p>
     <w:p>
       <w:pPr>
@@ -1787,104 +1977,7 @@
         </w:numPr>
         <w:spacing w:after="0" w:line="360" w:lineRule="auto"/>
         <w:ind w:left="0"/>
-        <w:rPr>
-          <w:rFonts w:ascii="Arial" w:hAnsi="Arial" w:cs="Arial"/>
-          <w:b/>
-          <w:sz w:val="24"/>
-          <w:szCs w:val="24"/>
-          <w:lang w:val="en-GB"/>
-        </w:rPr>
-      </w:pPr>
-      <w:r>
-        <w:rPr>
-          <w:rFonts w:ascii="Arial" w:eastAsia="Times New Roman" w:hAnsi="Arial" w:cs="Arial"/>
-          <w:b/>
-          <w:bCs/>
-          <w:sz w:val="24"/>
-          <w:szCs w:val="24"/>
-          <w:lang w:val="en-GB" w:eastAsia="pt-PT"/>
-        </w:rPr>
-        <w:t>Introduction to Algorithms, Third Edition: </w:t>
-      </w:r>
-      <w:r>
-        <w:rPr>
-          <w:rFonts w:ascii="Arial" w:eastAsia="Times New Roman" w:hAnsi="Arial" w:cs="Arial"/>
-          <w:sz w:val="24"/>
-          <w:szCs w:val="24"/>
-          <w:lang w:val="en-GB" w:eastAsia="pt-PT"/>
-        </w:rPr>
-        <w:t xml:space="preserve">Thomas H. </w:t>
-      </w:r>
-      <w:proofErr w:type="spellStart"/>
-      <w:r>
-        <w:rPr>
-          <w:rFonts w:ascii="Arial" w:eastAsia="Times New Roman" w:hAnsi="Arial" w:cs="Arial"/>
-          <w:sz w:val="24"/>
-          <w:szCs w:val="24"/>
-          <w:lang w:val="en-GB" w:eastAsia="pt-PT"/>
-        </w:rPr>
-        <w:t>Cormen</w:t>
-      </w:r>
-      <w:proofErr w:type="spellEnd"/>
-      <w:r>
-        <w:rPr>
-          <w:rFonts w:ascii="Arial" w:eastAsia="Times New Roman" w:hAnsi="Arial" w:cs="Arial"/>
-          <w:sz w:val="24"/>
-          <w:szCs w:val="24"/>
-          <w:lang w:val="en-GB" w:eastAsia="pt-PT"/>
-        </w:rPr>
-        <w:t xml:space="preserve">, Charles E. </w:t>
-      </w:r>
-      <w:proofErr w:type="spellStart"/>
-      <w:r>
-        <w:rPr>
-          <w:rFonts w:ascii="Arial" w:eastAsia="Times New Roman" w:hAnsi="Arial" w:cs="Arial"/>
-          <w:sz w:val="24"/>
-          <w:szCs w:val="24"/>
-          <w:lang w:val="en-GB" w:eastAsia="pt-PT"/>
-        </w:rPr>
-        <w:t>Leiserson</w:t>
-      </w:r>
-      <w:proofErr w:type="spellEnd"/>
-      <w:r>
-        <w:rPr>
-          <w:rFonts w:ascii="Arial" w:eastAsia="Times New Roman" w:hAnsi="Arial" w:cs="Arial"/>
-          <w:sz w:val="24"/>
-          <w:szCs w:val="24"/>
-          <w:lang w:val="en-GB" w:eastAsia="pt-PT"/>
-        </w:rPr>
-        <w:t xml:space="preserve">, Ronald L. </w:t>
-      </w:r>
-      <w:proofErr w:type="spellStart"/>
-      <w:r>
-        <w:rPr>
-          <w:rFonts w:ascii="Arial" w:eastAsia="Times New Roman" w:hAnsi="Arial" w:cs="Arial"/>
-          <w:sz w:val="24"/>
-          <w:szCs w:val="24"/>
-          <w:lang w:val="en-GB" w:eastAsia="pt-PT"/>
-        </w:rPr>
-        <w:t>Rivest</w:t>
-      </w:r>
-      <w:proofErr w:type="spellEnd"/>
-      <w:r>
-        <w:rPr>
-          <w:rFonts w:ascii="Arial" w:eastAsia="Times New Roman" w:hAnsi="Arial" w:cs="Arial"/>
-          <w:sz w:val="24"/>
-          <w:szCs w:val="24"/>
-          <w:lang w:val="en-GB" w:eastAsia="pt-PT"/>
-        </w:rPr>
-        <w:t xml:space="preserve"> and Clifford Stein September 2009 ISBN-10: 0-262-53305-7; ISBN-13: 978-0-262-53305-8</w:t>
-      </w:r>
-    </w:p>
-    <w:p>
-      <w:pPr>
-        <w:pStyle w:val="ListParagraph"/>
-        <w:numPr>
-          <w:ilvl w:val="0"/>
-          <w:numId w:val="3"/>
-        </w:numPr>
-        <w:spacing w:after="0" w:line="360" w:lineRule="auto"/>
-        <w:ind w:left="0"/>
+        <w:jc w:val="both"/>
         <w:rPr>
           <w:rStyle w:val="Hyperlink"/>
           <w:rFonts w:ascii="Arial" w:hAnsi="Arial" w:cs="Arial"/>
@@ -1896,7 +1989,7 @@
           <w:lang w:val="en-GB"/>
         </w:rPr>
       </w:pPr>
-      <w:hyperlink r:id="rId7" w:history="1">
+      <w:hyperlink r:id="rId9" w:history="1">
         <w:r>
           <w:rPr>
             <w:rStyle w:val="Hyperlink"/>
@@ -1905,7 +1998,19 @@
             <w:szCs w:val="24"/>
             <w:lang w:val="en-GB"/>
           </w:rPr>
-          <w:t>https://stackoverflow.com/questions/4482986/how-can-i-find-the-minimum-cut-on-a-graph-using-a-maximum-flow-algorithm</w:t>
+          <w:t>https://stackoverflow.com/questions/4482986/how-can-i-find-the-minimum-cut-</w:t>
+        </w:r>
+        <w:bookmarkStart w:id="0" w:name="_GoBack"/>
+        <w:bookmarkEnd w:id="0"/>
+        <w:r>
+          <w:rPr>
+            <w:rStyle w:val="Hyperlink"/>
+            <w:rFonts w:ascii="Arial" w:hAnsi="Arial" w:cs="Arial"/>
+            <w:sz w:val="24"/>
+            <w:szCs w:val="24"/>
+            <w:lang w:val="en-GB"/>
+          </w:rPr>
+          <w:t>on-a-graph-using-a-maximum-flow-algorithm</w:t>
         </w:r>
       </w:hyperlink>
     </w:p>
@@ -1918,6 +2023,7 @@
         </w:numPr>
         <w:spacing w:after="0" w:line="360" w:lineRule="auto"/>
         <w:ind w:left="0"/>
+        <w:jc w:val="both"/>
         <w:rPr>
           <w:rFonts w:ascii="Arial" w:hAnsi="Arial" w:cs="Arial"/>
           <w:b/>
@@ -1926,7 +2032,7 @@
           <w:lang w:val="en-GB"/>
         </w:rPr>
       </w:pPr>
-      <w:hyperlink r:id="rId8" w:history="1">
+      <w:hyperlink r:id="rId10" w:history="1">
         <w:r>
           <w:rPr>
             <w:rStyle w:val="Hyperlink"/>
@@ -1948,6 +2054,7 @@
         </w:numPr>
         <w:spacing w:after="0" w:line="360" w:lineRule="auto"/>
         <w:ind w:left="0"/>
+        <w:jc w:val="both"/>
         <w:rPr>
           <w:rFonts w:ascii="Arial" w:hAnsi="Arial" w:cs="Arial"/>
           <w:b/>
@@ -1956,7 +2063,7 @@
           <w:lang w:val="en-GB"/>
         </w:rPr>
       </w:pPr>
-      <w:hyperlink r:id="rId9" w:history="1">
+      <w:hyperlink r:id="rId11" w:history="1">
         <w:r>
           <w:rPr>
             <w:rStyle w:val="Hyperlink"/>
@@ -1965,27 +2072,7 @@
             <w:szCs w:val="24"/>
             <w:lang w:val="en-GB"/>
           </w:rPr>
-          <w:t>https://fenix.tecnico.ulisboa.pt/downloadFile/1970943312332</w:t>
-        </w:r>
-        <w:r>
-          <w:rPr>
-            <w:rStyle w:val="Hyperlink"/>
-            <w:rFonts w:ascii="Arial" w:hAnsi="Arial" w:cs="Arial"/>
-            <w:sz w:val="24"/>
-            <w:szCs w:val="24"/>
-            <w:lang w:val="en-GB"/>
-          </w:rPr>
-          <w:t>9</w:t>
-        </w:r>
-        <w:r>
-          <w:rPr>
-            <w:rStyle w:val="Hyperlink"/>
-            <w:rFonts w:ascii="Arial" w:hAnsi="Arial" w:cs="Arial"/>
-            <w:sz w:val="24"/>
-            <w:szCs w:val="24"/>
-            <w:lang w:val="en-GB"/>
-          </w:rPr>
-          <w:t>51/ch26a.pdf</w:t>
+          <w:t>https://fenix.tecnico.ulisboa.pt/downloadFile/1970943312332951/ch26a.pdf</w:t>
         </w:r>
       </w:hyperlink>
     </w:p>
@@ -2010,7 +2097,7 @@
       </w:pPr>
     </w:p>
     <w:sectPr>
-      <w:footerReference w:type="default" r:id="rId10"/>
+      <w:footerReference w:type="default" r:id="rId12"/>
       <w:pgSz w:w="11906" w:h="16838"/>
       <w:pgMar w:top="1417" w:right="1701" w:bottom="1417" w:left="1701" w:header="708" w:footer="708" w:gutter="0"/>
       <w:cols w:space="708"/>
@@ -3011,6 +3098,2164 @@
 </w:styles>
 </file>
 
+<file path=word/charts/chart1.xml><?xml version="1.0" encoding="utf-8"?>
+<c:chartSpace xmlns:c="http://schemas.openxmlformats.org/drawingml/2006/chart" xmlns:a="http://schemas.openxmlformats.org/drawingml/2006/main" xmlns:r="http://schemas.openxmlformats.org/officeDocument/2006/relationships">
+  <c:date1904 val="0"/>
+  <c:lang val="en-US"/>
+  <c:roundedCorners val="0"/>
+  <mc:AlternateContent xmlns:mc="http://schemas.openxmlformats.org/markup-compatibility/2006">
+    <mc:Choice xmlns:c14="http://schemas.microsoft.com/office/drawing/2007/8/2/chart" Requires="c14">
+      <c14:style val="102"/>
+    </mc:Choice>
+    <mc:Fallback>
+      <c:style val="2"/>
+    </mc:Fallback>
+  </mc:AlternateContent>
+  <c:chart>
+    <c:title>
+      <c:tx>
+        <c:rich>
+          <a:bodyPr rot="0" spcFirstLastPara="1" vertOverflow="ellipsis" vert="horz" wrap="square" anchor="ctr" anchorCtr="1"/>
+          <a:lstStyle/>
+          <a:p>
+            <a:pPr>
+              <a:defRPr sz="1400" b="0" i="0" u="none" strike="noStrike" kern="1200" spc="0" baseline="0">
+                <a:solidFill>
+                  <a:schemeClr val="tx1">
+                    <a:lumMod val="65000"/>
+                    <a:lumOff val="35000"/>
+                  </a:schemeClr>
+                </a:solidFill>
+                <a:latin typeface="+mn-lt"/>
+                <a:ea typeface="+mn-ea"/>
+                <a:cs typeface="+mn-cs"/>
+              </a:defRPr>
+            </a:pPr>
+            <a:r>
+              <a:rPr lang="en-US" sz="1200" b="1" baseline="0">
+                <a:latin typeface="Arial" panose="020B0604020202020204" pitchFamily="34" charset="0"/>
+                <a:cs typeface="Arial" panose="020B0604020202020204" pitchFamily="34" charset="0"/>
+              </a:rPr>
+              <a:t>Tempo de execução em função das camadas de vértices</a:t>
+            </a:r>
+          </a:p>
+          <a:p>
+            <a:pPr>
+              <a:defRPr/>
+            </a:pPr>
+            <a:r>
+              <a:rPr lang="en-US" sz="1050" baseline="0">
+                <a:latin typeface="Arial" panose="020B0604020202020204" pitchFamily="34" charset="0"/>
+                <a:cs typeface="Arial" panose="020B0604020202020204" pitchFamily="34" charset="0"/>
+              </a:rPr>
+              <a:t>Com input ./gerador 10 5 (nºcamadas) (nºcamadas / 2) 1</a:t>
+            </a:r>
+            <a:endParaRPr lang="en-US" sz="1050">
+              <a:latin typeface="Arial" panose="020B0604020202020204" pitchFamily="34" charset="0"/>
+              <a:cs typeface="Arial" panose="020B0604020202020204" pitchFamily="34" charset="0"/>
+            </a:endParaRPr>
+          </a:p>
+        </c:rich>
+      </c:tx>
+      <c:layout>
+        <c:manualLayout>
+          <c:xMode val="edge"/>
+          <c:yMode val="edge"/>
+          <c:x val="0.13386384224095885"/>
+          <c:y val="2.2107762007456074E-2"/>
+        </c:manualLayout>
+      </c:layout>
+      <c:overlay val="0"/>
+      <c:spPr>
+        <a:noFill/>
+        <a:ln>
+          <a:noFill/>
+        </a:ln>
+        <a:effectLst/>
+      </c:spPr>
+      <c:txPr>
+        <a:bodyPr rot="0" spcFirstLastPara="1" vertOverflow="ellipsis" vert="horz" wrap="square" anchor="ctr" anchorCtr="1"/>
+        <a:lstStyle/>
+        <a:p>
+          <a:pPr>
+            <a:defRPr sz="1400" b="0" i="0" u="none" strike="noStrike" kern="1200" spc="0" baseline="0">
+              <a:solidFill>
+                <a:schemeClr val="tx1">
+                  <a:lumMod val="65000"/>
+                  <a:lumOff val="35000"/>
+                </a:schemeClr>
+              </a:solidFill>
+              <a:latin typeface="+mn-lt"/>
+              <a:ea typeface="+mn-ea"/>
+              <a:cs typeface="+mn-cs"/>
+            </a:defRPr>
+          </a:pPr>
+          <a:endParaRPr lang="en-US"/>
+        </a:p>
+      </c:txPr>
+    </c:title>
+    <c:autoTitleDeleted val="0"/>
+    <c:plotArea>
+      <c:layout>
+        <c:manualLayout>
+          <c:layoutTarget val="inner"/>
+          <c:xMode val="edge"/>
+          <c:yMode val="edge"/>
+          <c:x val="8.8678976747624871E-2"/>
+          <c:y val="0.19277256589777664"/>
+          <c:w val="0.87800635836013452"/>
+          <c:h val="0.69015146406447303"/>
+        </c:manualLayout>
+      </c:layout>
+      <c:scatterChart>
+        <c:scatterStyle val="smoothMarker"/>
+        <c:varyColors val="0"/>
+        <c:ser>
+          <c:idx val="0"/>
+          <c:order val="0"/>
+          <c:spPr>
+            <a:ln w="19050" cap="rnd">
+              <a:solidFill>
+                <a:schemeClr val="tx1"/>
+              </a:solidFill>
+              <a:round/>
+            </a:ln>
+            <a:effectLst/>
+          </c:spPr>
+          <c:marker>
+            <c:symbol val="none"/>
+          </c:marker>
+          <c:dPt>
+            <c:idx val="9"/>
+            <c:marker>
+              <c:symbol val="none"/>
+            </c:marker>
+            <c:bubble3D val="0"/>
+            <c:spPr>
+              <a:ln w="22225" cap="rnd">
+                <a:solidFill>
+                  <a:schemeClr val="tx1"/>
+                </a:solidFill>
+                <a:round/>
+              </a:ln>
+              <a:effectLst/>
+            </c:spPr>
+          </c:dPt>
+          <c:xVal>
+            <c:numRef>
+              <c:f>Sheet1!$A$1:$A$11</c:f>
+              <c:numCache>
+                <c:formatCode>General</c:formatCode>
+                <c:ptCount val="11"/>
+                <c:pt idx="0">
+                  <c:v>25</c:v>
+                </c:pt>
+                <c:pt idx="1">
+                  <c:v>50</c:v>
+                </c:pt>
+                <c:pt idx="2">
+                  <c:v>75</c:v>
+                </c:pt>
+                <c:pt idx="3">
+                  <c:v>100</c:v>
+                </c:pt>
+                <c:pt idx="4">
+                  <c:v>125</c:v>
+                </c:pt>
+                <c:pt idx="5">
+                  <c:v>150</c:v>
+                </c:pt>
+                <c:pt idx="6">
+                  <c:v>175</c:v>
+                </c:pt>
+                <c:pt idx="7">
+                  <c:v>200</c:v>
+                </c:pt>
+                <c:pt idx="8">
+                  <c:v>225</c:v>
+                </c:pt>
+                <c:pt idx="9">
+                  <c:v>250</c:v>
+                </c:pt>
+                <c:pt idx="10">
+                  <c:v>275</c:v>
+                </c:pt>
+              </c:numCache>
+            </c:numRef>
+          </c:xVal>
+          <c:yVal>
+            <c:numRef>
+              <c:f>Sheet1!$B$1:$B$11</c:f>
+              <c:numCache>
+                <c:formatCode>General</c:formatCode>
+                <c:ptCount val="11"/>
+                <c:pt idx="0">
+                  <c:v>4.2000000000000003E-2</c:v>
+                </c:pt>
+                <c:pt idx="1">
+                  <c:v>0.113</c:v>
+                </c:pt>
+                <c:pt idx="2">
+                  <c:v>0.34799999999999998</c:v>
+                </c:pt>
+                <c:pt idx="3">
+                  <c:v>0.78500000000000003</c:v>
+                </c:pt>
+                <c:pt idx="4">
+                  <c:v>1.4419999999999999</c:v>
+                </c:pt>
+                <c:pt idx="5">
+                  <c:v>2.7570000000000001</c:v>
+                </c:pt>
+                <c:pt idx="6">
+                  <c:v>4.0579999999999998</c:v>
+                </c:pt>
+                <c:pt idx="7">
+                  <c:v>5.7569999999999997</c:v>
+                </c:pt>
+                <c:pt idx="8">
+                  <c:v>7.64</c:v>
+                </c:pt>
+                <c:pt idx="9">
+                  <c:v>10.045</c:v>
+                </c:pt>
+                <c:pt idx="10">
+                  <c:v>15.673</c:v>
+                </c:pt>
+              </c:numCache>
+            </c:numRef>
+          </c:yVal>
+          <c:smooth val="1"/>
+        </c:ser>
+        <c:dLbls>
+          <c:showLegendKey val="0"/>
+          <c:showVal val="0"/>
+          <c:showCatName val="0"/>
+          <c:showSerName val="0"/>
+          <c:showPercent val="0"/>
+          <c:showBubbleSize val="0"/>
+        </c:dLbls>
+        <c:axId val="523237888"/>
+        <c:axId val="523235536"/>
+      </c:scatterChart>
+      <c:valAx>
+        <c:axId val="523237888"/>
+        <c:scaling>
+          <c:orientation val="minMax"/>
+        </c:scaling>
+        <c:delete val="0"/>
+        <c:axPos val="b"/>
+        <c:majorGridlines>
+          <c:spPr>
+            <a:ln w="9525" cap="flat" cmpd="sng" algn="ctr">
+              <a:solidFill>
+                <a:schemeClr val="tx1">
+                  <a:lumMod val="15000"/>
+                  <a:lumOff val="85000"/>
+                </a:schemeClr>
+              </a:solidFill>
+              <a:round/>
+            </a:ln>
+            <a:effectLst/>
+          </c:spPr>
+        </c:majorGridlines>
+        <c:title>
+          <c:tx>
+            <c:rich>
+              <a:bodyPr rot="0" spcFirstLastPara="1" vertOverflow="ellipsis" vert="horz" wrap="square" anchor="ctr" anchorCtr="1"/>
+              <a:lstStyle/>
+              <a:p>
+                <a:pPr>
+                  <a:defRPr sz="1000" b="0" i="0" u="none" strike="noStrike" kern="1200" baseline="0">
+                    <a:solidFill>
+                      <a:schemeClr val="tx1">
+                        <a:lumMod val="65000"/>
+                        <a:lumOff val="35000"/>
+                      </a:schemeClr>
+                    </a:solidFill>
+                    <a:latin typeface="+mn-lt"/>
+                    <a:ea typeface="+mn-ea"/>
+                    <a:cs typeface="+mn-cs"/>
+                  </a:defRPr>
+                </a:pPr>
+                <a:r>
+                  <a:rPr lang="en-US">
+                    <a:latin typeface="Arial" panose="020B0604020202020204" pitchFamily="34" charset="0"/>
+                    <a:cs typeface="Arial" panose="020B0604020202020204" pitchFamily="34" charset="0"/>
+                  </a:rPr>
+                  <a:t>Número</a:t>
+                </a:r>
+                <a:r>
+                  <a:rPr lang="en-US" baseline="0">
+                    <a:latin typeface="Arial" panose="020B0604020202020204" pitchFamily="34" charset="0"/>
+                    <a:cs typeface="Arial" panose="020B0604020202020204" pitchFamily="34" charset="0"/>
+                  </a:rPr>
+                  <a:t> de camadas</a:t>
+                </a:r>
+                <a:endParaRPr lang="en-US">
+                  <a:latin typeface="Arial" panose="020B0604020202020204" pitchFamily="34" charset="0"/>
+                  <a:cs typeface="Arial" panose="020B0604020202020204" pitchFamily="34" charset="0"/>
+                </a:endParaRPr>
+              </a:p>
+            </c:rich>
+          </c:tx>
+          <c:overlay val="0"/>
+          <c:spPr>
+            <a:noFill/>
+            <a:ln>
+              <a:noFill/>
+            </a:ln>
+            <a:effectLst/>
+          </c:spPr>
+          <c:txPr>
+            <a:bodyPr rot="0" spcFirstLastPara="1" vertOverflow="ellipsis" vert="horz" wrap="square" anchor="ctr" anchorCtr="1"/>
+            <a:lstStyle/>
+            <a:p>
+              <a:pPr>
+                <a:defRPr sz="1000" b="0" i="0" u="none" strike="noStrike" kern="1200" baseline="0">
+                  <a:solidFill>
+                    <a:schemeClr val="tx1">
+                      <a:lumMod val="65000"/>
+                      <a:lumOff val="35000"/>
+                    </a:schemeClr>
+                  </a:solidFill>
+                  <a:latin typeface="+mn-lt"/>
+                  <a:ea typeface="+mn-ea"/>
+                  <a:cs typeface="+mn-cs"/>
+                </a:defRPr>
+              </a:pPr>
+              <a:endParaRPr lang="en-US"/>
+            </a:p>
+          </c:txPr>
+        </c:title>
+        <c:numFmt formatCode="General" sourceLinked="1"/>
+        <c:majorTickMark val="cross"/>
+        <c:minorTickMark val="none"/>
+        <c:tickLblPos val="nextTo"/>
+        <c:spPr>
+          <a:noFill/>
+          <a:ln w="9525" cap="flat" cmpd="sng" algn="ctr">
+            <a:solidFill>
+              <a:schemeClr val="tx1">
+                <a:lumMod val="25000"/>
+                <a:lumOff val="75000"/>
+              </a:schemeClr>
+            </a:solidFill>
+            <a:round/>
+          </a:ln>
+          <a:effectLst/>
+        </c:spPr>
+        <c:txPr>
+          <a:bodyPr rot="-60000000" spcFirstLastPara="1" vertOverflow="ellipsis" vert="horz" wrap="square" anchor="ctr" anchorCtr="1"/>
+          <a:lstStyle/>
+          <a:p>
+            <a:pPr>
+              <a:defRPr sz="900" b="0" i="0" u="none" strike="noStrike" kern="1200" baseline="0">
+                <a:solidFill>
+                  <a:schemeClr val="tx1">
+                    <a:lumMod val="65000"/>
+                    <a:lumOff val="35000"/>
+                  </a:schemeClr>
+                </a:solidFill>
+                <a:latin typeface="+mn-lt"/>
+                <a:ea typeface="+mn-ea"/>
+                <a:cs typeface="+mn-cs"/>
+              </a:defRPr>
+            </a:pPr>
+            <a:endParaRPr lang="en-US"/>
+          </a:p>
+        </c:txPr>
+        <c:crossAx val="523235536"/>
+        <c:crosses val="autoZero"/>
+        <c:crossBetween val="midCat"/>
+        <c:majorUnit val="25"/>
+      </c:valAx>
+      <c:valAx>
+        <c:axId val="523235536"/>
+        <c:scaling>
+          <c:orientation val="minMax"/>
+        </c:scaling>
+        <c:delete val="0"/>
+        <c:axPos val="l"/>
+        <c:majorGridlines>
+          <c:spPr>
+            <a:ln w="9525" cap="flat" cmpd="sng" algn="ctr">
+              <a:solidFill>
+                <a:schemeClr val="tx1">
+                  <a:lumMod val="15000"/>
+                  <a:lumOff val="85000"/>
+                </a:schemeClr>
+              </a:solidFill>
+              <a:round/>
+            </a:ln>
+            <a:effectLst/>
+          </c:spPr>
+        </c:majorGridlines>
+        <c:title>
+          <c:tx>
+            <c:rich>
+              <a:bodyPr rot="-5400000" spcFirstLastPara="1" vertOverflow="ellipsis" vert="horz" wrap="square" anchor="ctr" anchorCtr="1"/>
+              <a:lstStyle/>
+              <a:p>
+                <a:pPr>
+                  <a:defRPr sz="1000" b="0" i="0" u="none" strike="noStrike" kern="1200" baseline="0">
+                    <a:solidFill>
+                      <a:schemeClr val="tx1">
+                        <a:lumMod val="65000"/>
+                        <a:lumOff val="35000"/>
+                      </a:schemeClr>
+                    </a:solidFill>
+                    <a:latin typeface="+mn-lt"/>
+                    <a:ea typeface="+mn-ea"/>
+                    <a:cs typeface="+mn-cs"/>
+                  </a:defRPr>
+                </a:pPr>
+                <a:r>
+                  <a:rPr lang="en-US">
+                    <a:latin typeface="Arial" panose="020B0604020202020204" pitchFamily="34" charset="0"/>
+                    <a:cs typeface="Arial" panose="020B0604020202020204" pitchFamily="34" charset="0"/>
+                  </a:rPr>
+                  <a:t>Tempo (s)</a:t>
+                </a:r>
+              </a:p>
+            </c:rich>
+          </c:tx>
+          <c:overlay val="0"/>
+          <c:spPr>
+            <a:noFill/>
+            <a:ln>
+              <a:noFill/>
+            </a:ln>
+            <a:effectLst/>
+          </c:spPr>
+          <c:txPr>
+            <a:bodyPr rot="-5400000" spcFirstLastPara="1" vertOverflow="ellipsis" vert="horz" wrap="square" anchor="ctr" anchorCtr="1"/>
+            <a:lstStyle/>
+            <a:p>
+              <a:pPr>
+                <a:defRPr sz="1000" b="0" i="0" u="none" strike="noStrike" kern="1200" baseline="0">
+                  <a:solidFill>
+                    <a:schemeClr val="tx1">
+                      <a:lumMod val="65000"/>
+                      <a:lumOff val="35000"/>
+                    </a:schemeClr>
+                  </a:solidFill>
+                  <a:latin typeface="+mn-lt"/>
+                  <a:ea typeface="+mn-ea"/>
+                  <a:cs typeface="+mn-cs"/>
+                </a:defRPr>
+              </a:pPr>
+              <a:endParaRPr lang="en-US"/>
+            </a:p>
+          </c:txPr>
+        </c:title>
+        <c:numFmt formatCode="General" sourceLinked="1"/>
+        <c:majorTickMark val="cross"/>
+        <c:minorTickMark val="none"/>
+        <c:tickLblPos val="nextTo"/>
+        <c:spPr>
+          <a:noFill/>
+          <a:ln w="9525" cap="flat" cmpd="sng" algn="ctr">
+            <a:solidFill>
+              <a:schemeClr val="tx1">
+                <a:lumMod val="25000"/>
+                <a:lumOff val="75000"/>
+              </a:schemeClr>
+            </a:solidFill>
+            <a:round/>
+          </a:ln>
+          <a:effectLst/>
+        </c:spPr>
+        <c:txPr>
+          <a:bodyPr rot="-60000000" spcFirstLastPara="1" vertOverflow="ellipsis" vert="horz" wrap="square" anchor="ctr" anchorCtr="1"/>
+          <a:lstStyle/>
+          <a:p>
+            <a:pPr>
+              <a:defRPr sz="900" b="0" i="0" u="none" strike="noStrike" kern="1200" baseline="0">
+                <a:solidFill>
+                  <a:schemeClr val="tx1">
+                    <a:lumMod val="65000"/>
+                    <a:lumOff val="35000"/>
+                  </a:schemeClr>
+                </a:solidFill>
+                <a:latin typeface="+mn-lt"/>
+                <a:ea typeface="+mn-ea"/>
+                <a:cs typeface="+mn-cs"/>
+              </a:defRPr>
+            </a:pPr>
+            <a:endParaRPr lang="en-US"/>
+          </a:p>
+        </c:txPr>
+        <c:crossAx val="523237888"/>
+        <c:crosses val="autoZero"/>
+        <c:crossBetween val="midCat"/>
+      </c:valAx>
+      <c:spPr>
+        <a:noFill/>
+        <a:ln>
+          <a:noFill/>
+        </a:ln>
+        <a:effectLst/>
+      </c:spPr>
+    </c:plotArea>
+    <c:plotVisOnly val="1"/>
+    <c:dispBlanksAs val="gap"/>
+    <c:showDLblsOverMax val="0"/>
+  </c:chart>
+  <c:spPr>
+    <a:solidFill>
+      <a:schemeClr val="bg1"/>
+    </a:solidFill>
+    <a:ln w="9525" cap="flat" cmpd="sng" algn="ctr">
+      <a:noFill/>
+      <a:round/>
+    </a:ln>
+    <a:effectLst/>
+  </c:spPr>
+  <c:txPr>
+    <a:bodyPr/>
+    <a:lstStyle/>
+    <a:p>
+      <a:pPr>
+        <a:defRPr/>
+      </a:pPr>
+      <a:endParaRPr lang="en-US"/>
+    </a:p>
+  </c:txPr>
+  <c:externalData r:id="rId3">
+    <c:autoUpdate val="0"/>
+  </c:externalData>
+</c:chartSpace>
+</file>
+
+<file path=word/charts/chart2.xml><?xml version="1.0" encoding="utf-8"?>
+<c:chartSpace xmlns:c="http://schemas.openxmlformats.org/drawingml/2006/chart" xmlns:a="http://schemas.openxmlformats.org/drawingml/2006/main" xmlns:r="http://schemas.openxmlformats.org/officeDocument/2006/relationships">
+  <c:date1904 val="0"/>
+  <c:lang val="en-US"/>
+  <c:roundedCorners val="0"/>
+  <mc:AlternateContent xmlns:mc="http://schemas.openxmlformats.org/markup-compatibility/2006">
+    <mc:Choice xmlns:c14="http://schemas.microsoft.com/office/drawing/2007/8/2/chart" Requires="c14">
+      <c14:style val="102"/>
+    </mc:Choice>
+    <mc:Fallback>
+      <c:style val="2"/>
+    </mc:Fallback>
+  </mc:AlternateContent>
+  <c:chart>
+    <c:title>
+      <c:tx>
+        <c:rich>
+          <a:bodyPr rot="0" spcFirstLastPara="1" vertOverflow="ellipsis" vert="horz" wrap="square" anchor="ctr" anchorCtr="1"/>
+          <a:lstStyle/>
+          <a:p>
+            <a:pPr>
+              <a:defRPr sz="1400" b="0" i="0" u="none" strike="noStrike" kern="1200" spc="0" baseline="0">
+                <a:solidFill>
+                  <a:schemeClr val="tx1">
+                    <a:lumMod val="65000"/>
+                    <a:lumOff val="35000"/>
+                  </a:schemeClr>
+                </a:solidFill>
+                <a:latin typeface="+mn-lt"/>
+                <a:ea typeface="+mn-ea"/>
+                <a:cs typeface="+mn-cs"/>
+              </a:defRPr>
+            </a:pPr>
+            <a:r>
+              <a:rPr lang="en-US" sz="1200" b="1" i="0" baseline="0">
+                <a:effectLst/>
+                <a:latin typeface="Arial" panose="020B0604020202020204" pitchFamily="34" charset="0"/>
+                <a:cs typeface="Arial" panose="020B0604020202020204" pitchFamily="34" charset="0"/>
+              </a:rPr>
+              <a:t>Tempo de execução em função das camadas de vértices</a:t>
+            </a:r>
+            <a:endParaRPr lang="en-US" sz="1200" b="1">
+              <a:effectLst/>
+              <a:latin typeface="Arial" panose="020B0604020202020204" pitchFamily="34" charset="0"/>
+              <a:cs typeface="Arial" panose="020B0604020202020204" pitchFamily="34" charset="0"/>
+            </a:endParaRPr>
+          </a:p>
+          <a:p>
+            <a:pPr>
+              <a:defRPr/>
+            </a:pPr>
+            <a:r>
+              <a:rPr lang="en-US" sz="1050" b="0" i="0" baseline="0">
+                <a:effectLst/>
+                <a:latin typeface="Arial" panose="020B0604020202020204" pitchFamily="34" charset="0"/>
+                <a:cs typeface="Arial" panose="020B0604020202020204" pitchFamily="34" charset="0"/>
+              </a:rPr>
+              <a:t>Com input ./gerador 15 8 (nº camadas) (nºcamadas /2 ) 1</a:t>
+            </a:r>
+            <a:endParaRPr lang="en-US" sz="1050">
+              <a:effectLst/>
+              <a:latin typeface="Arial" panose="020B0604020202020204" pitchFamily="34" charset="0"/>
+              <a:cs typeface="Arial" panose="020B0604020202020204" pitchFamily="34" charset="0"/>
+            </a:endParaRPr>
+          </a:p>
+        </c:rich>
+      </c:tx>
+      <c:layout>
+        <c:manualLayout>
+          <c:xMode val="edge"/>
+          <c:yMode val="edge"/>
+          <c:x val="0.13960248442604128"/>
+          <c:y val="1.4733034695751372E-2"/>
+        </c:manualLayout>
+      </c:layout>
+      <c:overlay val="0"/>
+      <c:spPr>
+        <a:noFill/>
+        <a:ln>
+          <a:noFill/>
+        </a:ln>
+        <a:effectLst/>
+      </c:spPr>
+      <c:txPr>
+        <a:bodyPr rot="0" spcFirstLastPara="1" vertOverflow="ellipsis" vert="horz" wrap="square" anchor="ctr" anchorCtr="1"/>
+        <a:lstStyle/>
+        <a:p>
+          <a:pPr>
+            <a:defRPr sz="1400" b="0" i="0" u="none" strike="noStrike" kern="1200" spc="0" baseline="0">
+              <a:solidFill>
+                <a:schemeClr val="tx1">
+                  <a:lumMod val="65000"/>
+                  <a:lumOff val="35000"/>
+                </a:schemeClr>
+              </a:solidFill>
+              <a:latin typeface="+mn-lt"/>
+              <a:ea typeface="+mn-ea"/>
+              <a:cs typeface="+mn-cs"/>
+            </a:defRPr>
+          </a:pPr>
+          <a:endParaRPr lang="en-US"/>
+        </a:p>
+      </c:txPr>
+    </c:title>
+    <c:autoTitleDeleted val="0"/>
+    <c:plotArea>
+      <c:layout>
+        <c:manualLayout>
+          <c:layoutTarget val="inner"/>
+          <c:xMode val="edge"/>
+          <c:yMode val="edge"/>
+          <c:x val="7.8593883629714825E-2"/>
+          <c:y val="0.18800775344778017"/>
+          <c:w val="0.88799787666991059"/>
+          <c:h val="0.69708169870992276"/>
+        </c:manualLayout>
+      </c:layout>
+      <c:scatterChart>
+        <c:scatterStyle val="smoothMarker"/>
+        <c:varyColors val="0"/>
+        <c:ser>
+          <c:idx val="0"/>
+          <c:order val="0"/>
+          <c:spPr>
+            <a:ln w="19050" cap="rnd">
+              <a:solidFill>
+                <a:schemeClr val="tx1"/>
+              </a:solidFill>
+              <a:round/>
+            </a:ln>
+            <a:effectLst/>
+          </c:spPr>
+          <c:marker>
+            <c:symbol val="none"/>
+          </c:marker>
+          <c:xVal>
+            <c:numRef>
+              <c:f>Sheet1!$D$1:$D$11</c:f>
+              <c:numCache>
+                <c:formatCode>General</c:formatCode>
+                <c:ptCount val="11"/>
+                <c:pt idx="0">
+                  <c:v>20</c:v>
+                </c:pt>
+                <c:pt idx="1">
+                  <c:v>40</c:v>
+                </c:pt>
+                <c:pt idx="2">
+                  <c:v>60</c:v>
+                </c:pt>
+                <c:pt idx="3">
+                  <c:v>80</c:v>
+                </c:pt>
+                <c:pt idx="4">
+                  <c:v>100</c:v>
+                </c:pt>
+                <c:pt idx="5">
+                  <c:v>120</c:v>
+                </c:pt>
+                <c:pt idx="6">
+                  <c:v>140</c:v>
+                </c:pt>
+                <c:pt idx="7">
+                  <c:v>160</c:v>
+                </c:pt>
+                <c:pt idx="8">
+                  <c:v>180</c:v>
+                </c:pt>
+                <c:pt idx="9">
+                  <c:v>200</c:v>
+                </c:pt>
+                <c:pt idx="10">
+                  <c:v>220</c:v>
+                </c:pt>
+              </c:numCache>
+            </c:numRef>
+          </c:xVal>
+          <c:yVal>
+            <c:numRef>
+              <c:f>Sheet1!$E$1:$E$11</c:f>
+              <c:numCache>
+                <c:formatCode>General</c:formatCode>
+                <c:ptCount val="11"/>
+                <c:pt idx="0">
+                  <c:v>2.5000000000000001E-2</c:v>
+                </c:pt>
+                <c:pt idx="1">
+                  <c:v>0.14099999999999999</c:v>
+                </c:pt>
+                <c:pt idx="2">
+                  <c:v>0.47099999999999997</c:v>
+                </c:pt>
+                <c:pt idx="3">
+                  <c:v>1.016</c:v>
+                </c:pt>
+                <c:pt idx="4">
+                  <c:v>1.901</c:v>
+                </c:pt>
+                <c:pt idx="5">
+                  <c:v>3.2719999999999998</c:v>
+                </c:pt>
+                <c:pt idx="6">
+                  <c:v>5.149</c:v>
+                </c:pt>
+                <c:pt idx="7">
+                  <c:v>7.4589999999999996</c:v>
+                </c:pt>
+                <c:pt idx="8">
+                  <c:v>10.471</c:v>
+                </c:pt>
+                <c:pt idx="9">
+                  <c:v>14.407999999999999</c:v>
+                </c:pt>
+                <c:pt idx="10">
+                  <c:v>19.105</c:v>
+                </c:pt>
+              </c:numCache>
+            </c:numRef>
+          </c:yVal>
+          <c:smooth val="1"/>
+        </c:ser>
+        <c:dLbls>
+          <c:showLegendKey val="0"/>
+          <c:showVal val="0"/>
+          <c:showCatName val="0"/>
+          <c:showSerName val="0"/>
+          <c:showPercent val="0"/>
+          <c:showBubbleSize val="0"/>
+        </c:dLbls>
+        <c:axId val="523237104"/>
+        <c:axId val="523235928"/>
+      </c:scatterChart>
+      <c:valAx>
+        <c:axId val="523237104"/>
+        <c:scaling>
+          <c:orientation val="minMax"/>
+          <c:max val="240"/>
+          <c:min val="0"/>
+        </c:scaling>
+        <c:delete val="0"/>
+        <c:axPos val="b"/>
+        <c:majorGridlines>
+          <c:spPr>
+            <a:ln w="9525" cap="flat" cmpd="sng" algn="ctr">
+              <a:solidFill>
+                <a:schemeClr val="tx1">
+                  <a:lumMod val="15000"/>
+                  <a:lumOff val="85000"/>
+                </a:schemeClr>
+              </a:solidFill>
+              <a:round/>
+            </a:ln>
+            <a:effectLst/>
+          </c:spPr>
+        </c:majorGridlines>
+        <c:title>
+          <c:tx>
+            <c:rich>
+              <a:bodyPr rot="0" spcFirstLastPara="1" vertOverflow="ellipsis" vert="horz" wrap="square" anchor="ctr" anchorCtr="1"/>
+              <a:lstStyle/>
+              <a:p>
+                <a:pPr>
+                  <a:defRPr sz="1000" b="0" i="0" u="none" strike="noStrike" kern="1200" baseline="0">
+                    <a:solidFill>
+                      <a:schemeClr val="tx1">
+                        <a:lumMod val="65000"/>
+                        <a:lumOff val="35000"/>
+                      </a:schemeClr>
+                    </a:solidFill>
+                    <a:latin typeface="+mn-lt"/>
+                    <a:ea typeface="+mn-ea"/>
+                    <a:cs typeface="+mn-cs"/>
+                  </a:defRPr>
+                </a:pPr>
+                <a:r>
+                  <a:rPr lang="en-US">
+                    <a:latin typeface="Arial" panose="020B0604020202020204" pitchFamily="34" charset="0"/>
+                    <a:cs typeface="Arial" panose="020B0604020202020204" pitchFamily="34" charset="0"/>
+                  </a:rPr>
+                  <a:t>Número de camadas</a:t>
+                </a:r>
+              </a:p>
+            </c:rich>
+          </c:tx>
+          <c:overlay val="0"/>
+          <c:spPr>
+            <a:noFill/>
+            <a:ln>
+              <a:noFill/>
+            </a:ln>
+            <a:effectLst/>
+          </c:spPr>
+          <c:txPr>
+            <a:bodyPr rot="0" spcFirstLastPara="1" vertOverflow="ellipsis" vert="horz" wrap="square" anchor="ctr" anchorCtr="1"/>
+            <a:lstStyle/>
+            <a:p>
+              <a:pPr>
+                <a:defRPr sz="1000" b="0" i="0" u="none" strike="noStrike" kern="1200" baseline="0">
+                  <a:solidFill>
+                    <a:schemeClr val="tx1">
+                      <a:lumMod val="65000"/>
+                      <a:lumOff val="35000"/>
+                    </a:schemeClr>
+                  </a:solidFill>
+                  <a:latin typeface="+mn-lt"/>
+                  <a:ea typeface="+mn-ea"/>
+                  <a:cs typeface="+mn-cs"/>
+                </a:defRPr>
+              </a:pPr>
+              <a:endParaRPr lang="en-US"/>
+            </a:p>
+          </c:txPr>
+        </c:title>
+        <c:numFmt formatCode="General" sourceLinked="1"/>
+        <c:majorTickMark val="cross"/>
+        <c:minorTickMark val="none"/>
+        <c:tickLblPos val="nextTo"/>
+        <c:spPr>
+          <a:noFill/>
+          <a:ln w="9525" cap="flat" cmpd="sng" algn="ctr">
+            <a:solidFill>
+              <a:schemeClr val="tx1">
+                <a:lumMod val="25000"/>
+                <a:lumOff val="75000"/>
+              </a:schemeClr>
+            </a:solidFill>
+            <a:round/>
+          </a:ln>
+          <a:effectLst/>
+        </c:spPr>
+        <c:txPr>
+          <a:bodyPr rot="-60000000" spcFirstLastPara="1" vertOverflow="ellipsis" vert="horz" wrap="square" anchor="ctr" anchorCtr="1"/>
+          <a:lstStyle/>
+          <a:p>
+            <a:pPr>
+              <a:defRPr sz="900" b="0" i="0" u="none" strike="noStrike" kern="1200" baseline="0">
+                <a:solidFill>
+                  <a:schemeClr val="tx1">
+                    <a:lumMod val="65000"/>
+                    <a:lumOff val="35000"/>
+                  </a:schemeClr>
+                </a:solidFill>
+                <a:latin typeface="+mn-lt"/>
+                <a:ea typeface="+mn-ea"/>
+                <a:cs typeface="+mn-cs"/>
+              </a:defRPr>
+            </a:pPr>
+            <a:endParaRPr lang="en-US"/>
+          </a:p>
+        </c:txPr>
+        <c:crossAx val="523235928"/>
+        <c:crosses val="autoZero"/>
+        <c:crossBetween val="midCat"/>
+        <c:majorUnit val="20"/>
+      </c:valAx>
+      <c:valAx>
+        <c:axId val="523235928"/>
+        <c:scaling>
+          <c:orientation val="minMax"/>
+          <c:max val="20"/>
+        </c:scaling>
+        <c:delete val="0"/>
+        <c:axPos val="l"/>
+        <c:majorGridlines>
+          <c:spPr>
+            <a:ln w="9525" cap="flat" cmpd="sng" algn="ctr">
+              <a:solidFill>
+                <a:schemeClr val="tx1">
+                  <a:lumMod val="15000"/>
+                  <a:lumOff val="85000"/>
+                </a:schemeClr>
+              </a:solidFill>
+              <a:round/>
+            </a:ln>
+            <a:effectLst/>
+          </c:spPr>
+        </c:majorGridlines>
+        <c:title>
+          <c:tx>
+            <c:rich>
+              <a:bodyPr rot="-5400000" spcFirstLastPara="1" vertOverflow="ellipsis" vert="horz" wrap="square" anchor="ctr" anchorCtr="1"/>
+              <a:lstStyle/>
+              <a:p>
+                <a:pPr>
+                  <a:defRPr sz="1000" b="0" i="0" u="none" strike="noStrike" kern="1200" baseline="0">
+                    <a:solidFill>
+                      <a:schemeClr val="tx1">
+                        <a:lumMod val="65000"/>
+                        <a:lumOff val="35000"/>
+                      </a:schemeClr>
+                    </a:solidFill>
+                    <a:latin typeface="+mn-lt"/>
+                    <a:ea typeface="+mn-ea"/>
+                    <a:cs typeface="+mn-cs"/>
+                  </a:defRPr>
+                </a:pPr>
+                <a:r>
+                  <a:rPr lang="en-US">
+                    <a:latin typeface="Arial" panose="020B0604020202020204" pitchFamily="34" charset="0"/>
+                    <a:cs typeface="Arial" panose="020B0604020202020204" pitchFamily="34" charset="0"/>
+                  </a:rPr>
+                  <a:t>Tempo (s)</a:t>
+                </a:r>
+                <a:endParaRPr lang="en-US"/>
+              </a:p>
+            </c:rich>
+          </c:tx>
+          <c:overlay val="0"/>
+          <c:spPr>
+            <a:noFill/>
+            <a:ln>
+              <a:noFill/>
+            </a:ln>
+            <a:effectLst/>
+          </c:spPr>
+          <c:txPr>
+            <a:bodyPr rot="-5400000" spcFirstLastPara="1" vertOverflow="ellipsis" vert="horz" wrap="square" anchor="ctr" anchorCtr="1"/>
+            <a:lstStyle/>
+            <a:p>
+              <a:pPr>
+                <a:defRPr sz="1000" b="0" i="0" u="none" strike="noStrike" kern="1200" baseline="0">
+                  <a:solidFill>
+                    <a:schemeClr val="tx1">
+                      <a:lumMod val="65000"/>
+                      <a:lumOff val="35000"/>
+                    </a:schemeClr>
+                  </a:solidFill>
+                  <a:latin typeface="+mn-lt"/>
+                  <a:ea typeface="+mn-ea"/>
+                  <a:cs typeface="+mn-cs"/>
+                </a:defRPr>
+              </a:pPr>
+              <a:endParaRPr lang="en-US"/>
+            </a:p>
+          </c:txPr>
+        </c:title>
+        <c:numFmt formatCode="General" sourceLinked="1"/>
+        <c:majorTickMark val="cross"/>
+        <c:minorTickMark val="none"/>
+        <c:tickLblPos val="nextTo"/>
+        <c:spPr>
+          <a:noFill/>
+          <a:ln w="9525" cap="flat" cmpd="sng" algn="ctr">
+            <a:solidFill>
+              <a:schemeClr val="tx1">
+                <a:lumMod val="25000"/>
+                <a:lumOff val="75000"/>
+              </a:schemeClr>
+            </a:solidFill>
+            <a:round/>
+          </a:ln>
+          <a:effectLst/>
+        </c:spPr>
+        <c:txPr>
+          <a:bodyPr rot="-60000000" spcFirstLastPara="1" vertOverflow="ellipsis" vert="horz" wrap="square" anchor="ctr" anchorCtr="1"/>
+          <a:lstStyle/>
+          <a:p>
+            <a:pPr>
+              <a:defRPr sz="900" b="0" i="0" u="none" strike="noStrike" kern="1200" baseline="0">
+                <a:solidFill>
+                  <a:schemeClr val="tx1">
+                    <a:lumMod val="65000"/>
+                    <a:lumOff val="35000"/>
+                  </a:schemeClr>
+                </a:solidFill>
+                <a:latin typeface="+mn-lt"/>
+                <a:ea typeface="+mn-ea"/>
+                <a:cs typeface="+mn-cs"/>
+              </a:defRPr>
+            </a:pPr>
+            <a:endParaRPr lang="en-US"/>
+          </a:p>
+        </c:txPr>
+        <c:crossAx val="523237104"/>
+        <c:crosses val="autoZero"/>
+        <c:crossBetween val="midCat"/>
+        <c:majorUnit val="2"/>
+      </c:valAx>
+      <c:spPr>
+        <a:noFill/>
+        <a:ln>
+          <a:noFill/>
+        </a:ln>
+        <a:effectLst/>
+      </c:spPr>
+    </c:plotArea>
+    <c:plotVisOnly val="1"/>
+    <c:dispBlanksAs val="gap"/>
+    <c:showDLblsOverMax val="0"/>
+  </c:chart>
+  <c:spPr>
+    <a:solidFill>
+      <a:schemeClr val="bg1"/>
+    </a:solidFill>
+    <a:ln w="9525" cap="flat" cmpd="sng" algn="ctr">
+      <a:noFill/>
+      <a:round/>
+    </a:ln>
+    <a:effectLst/>
+  </c:spPr>
+  <c:txPr>
+    <a:bodyPr/>
+    <a:lstStyle/>
+    <a:p>
+      <a:pPr>
+        <a:defRPr/>
+      </a:pPr>
+      <a:endParaRPr lang="en-US"/>
+    </a:p>
+  </c:txPr>
+  <c:externalData r:id="rId3">
+    <c:autoUpdate val="0"/>
+  </c:externalData>
+</c:chartSpace>
+</file>
+
+<file path=word/charts/colors1.xml><?xml version="1.0" encoding="utf-8"?>
+<cs:colorStyle xmlns:cs="http://schemas.microsoft.com/office/drawing/2012/chartStyle" xmlns:a="http://schemas.openxmlformats.org/drawingml/2006/main" meth="cycle" id="10">
+  <a:schemeClr val="accent1"/>
+  <a:schemeClr val="accent2"/>
+  <a:schemeClr val="accent3"/>
+  <a:schemeClr val="accent4"/>
+  <a:schemeClr val="accent5"/>
+  <a:schemeClr val="accent6"/>
+  <cs:variation/>
+  <cs:variation>
+    <a:lumMod val="60000"/>
+  </cs:variation>
+  <cs:variation>
+    <a:lumMod val="80000"/>
+    <a:lumOff val="20000"/>
+  </cs:variation>
+  <cs:variation>
+    <a:lumMod val="80000"/>
+  </cs:variation>
+  <cs:variation>
+    <a:lumMod val="60000"/>
+    <a:lumOff val="40000"/>
+  </cs:variation>
+  <cs:variation>
+    <a:lumMod val="50000"/>
+  </cs:variation>
+  <cs:variation>
+    <a:lumMod val="70000"/>
+    <a:lumOff val="30000"/>
+  </cs:variation>
+  <cs:variation>
+    <a:lumMod val="70000"/>
+  </cs:variation>
+  <cs:variation>
+    <a:lumMod val="50000"/>
+    <a:lumOff val="50000"/>
+  </cs:variation>
+</cs:colorStyle>
+</file>
+
+<file path=word/charts/colors2.xml><?xml version="1.0" encoding="utf-8"?>
+<cs:colorStyle xmlns:cs="http://schemas.microsoft.com/office/drawing/2012/chartStyle" xmlns:a="http://schemas.openxmlformats.org/drawingml/2006/main" meth="cycle" id="10">
+  <a:schemeClr val="accent1"/>
+  <a:schemeClr val="accent2"/>
+  <a:schemeClr val="accent3"/>
+  <a:schemeClr val="accent4"/>
+  <a:schemeClr val="accent5"/>
+  <a:schemeClr val="accent6"/>
+  <cs:variation/>
+  <cs:variation>
+    <a:lumMod val="60000"/>
+  </cs:variation>
+  <cs:variation>
+    <a:lumMod val="80000"/>
+    <a:lumOff val="20000"/>
+  </cs:variation>
+  <cs:variation>
+    <a:lumMod val="80000"/>
+  </cs:variation>
+  <cs:variation>
+    <a:lumMod val="60000"/>
+    <a:lumOff val="40000"/>
+  </cs:variation>
+  <cs:variation>
+    <a:lumMod val="50000"/>
+  </cs:variation>
+  <cs:variation>
+    <a:lumMod val="70000"/>
+    <a:lumOff val="30000"/>
+  </cs:variation>
+  <cs:variation>
+    <a:lumMod val="70000"/>
+  </cs:variation>
+  <cs:variation>
+    <a:lumMod val="50000"/>
+    <a:lumOff val="50000"/>
+  </cs:variation>
+</cs:colorStyle>
+</file>
+
+<file path=word/charts/style1.xml><?xml version="1.0" encoding="utf-8"?>
+<cs:chartStyle xmlns:cs="http://schemas.microsoft.com/office/drawing/2012/chartStyle" xmlns:a="http://schemas.openxmlformats.org/drawingml/2006/main" id="240">
+  <cs:axisTitle>
+    <cs:lnRef idx="0"/>
+    <cs:fillRef idx="0"/>
+    <cs:effectRef idx="0"/>
+    <cs:fontRef idx="minor">
+      <a:schemeClr val="tx1">
+        <a:lumMod val="65000"/>
+        <a:lumOff val="35000"/>
+      </a:schemeClr>
+    </cs:fontRef>
+    <cs:defRPr sz="1000" kern="1200"/>
+  </cs:axisTitle>
+  <cs:categoryAxis>
+    <cs:lnRef idx="0"/>
+    <cs:fillRef idx="0"/>
+    <cs:effectRef idx="0"/>
+    <cs:fontRef idx="minor">
+      <a:schemeClr val="tx1">
+        <a:lumMod val="65000"/>
+        <a:lumOff val="35000"/>
+      </a:schemeClr>
+    </cs:fontRef>
+    <cs:spPr>
+      <a:ln w="9525" cap="flat" cmpd="sng" algn="ctr">
+        <a:solidFill>
+          <a:schemeClr val="tx1">
+            <a:lumMod val="25000"/>
+            <a:lumOff val="75000"/>
+          </a:schemeClr>
+        </a:solidFill>
+        <a:round/>
+      </a:ln>
+    </cs:spPr>
+    <cs:defRPr sz="900" kern="1200"/>
+  </cs:categoryAxis>
+  <cs:chartArea mods="allowNoFillOverride allowNoLineOverride">
+    <cs:lnRef idx="0"/>
+    <cs:fillRef idx="0"/>
+    <cs:effectRef idx="0"/>
+    <cs:fontRef idx="minor">
+      <a:schemeClr val="tx1"/>
+    </cs:fontRef>
+    <cs:spPr>
+      <a:solidFill>
+        <a:schemeClr val="bg1"/>
+      </a:solidFill>
+      <a:ln w="9525" cap="flat" cmpd="sng" algn="ctr">
+        <a:solidFill>
+          <a:schemeClr val="tx1">
+            <a:lumMod val="15000"/>
+            <a:lumOff val="85000"/>
+          </a:schemeClr>
+        </a:solidFill>
+        <a:round/>
+      </a:ln>
+    </cs:spPr>
+    <cs:defRPr sz="1000" kern="1200"/>
+  </cs:chartArea>
+  <cs:dataLabel>
+    <cs:lnRef idx="0"/>
+    <cs:fillRef idx="0"/>
+    <cs:effectRef idx="0"/>
+    <cs:fontRef idx="minor">
+      <a:schemeClr val="tx1">
+        <a:lumMod val="75000"/>
+        <a:lumOff val="25000"/>
+      </a:schemeClr>
+    </cs:fontRef>
+    <cs:defRPr sz="900" kern="1200"/>
+  </cs:dataLabel>
+  <cs:dataLabelCallout>
+    <cs:lnRef idx="0"/>
+    <cs:fillRef idx="0"/>
+    <cs:effectRef idx="0"/>
+    <cs:fontRef idx="minor">
+      <a:schemeClr val="dk1">
+        <a:lumMod val="65000"/>
+        <a:lumOff val="35000"/>
+      </a:schemeClr>
+    </cs:fontRef>
+    <cs:spPr>
+      <a:solidFill>
+        <a:schemeClr val="lt1"/>
+      </a:solidFill>
+      <a:ln>
+        <a:solidFill>
+          <a:schemeClr val="dk1">
+            <a:lumMod val="25000"/>
+            <a:lumOff val="75000"/>
+          </a:schemeClr>
+        </a:solidFill>
+      </a:ln>
+    </cs:spPr>
+    <cs:defRPr sz="900" kern="1200"/>
+    <cs:bodyPr rot="0" spcFirstLastPara="1" vertOverflow="clip" horzOverflow="clip" vert="horz" wrap="square" lIns="36576" tIns="18288" rIns="36576" bIns="18288" anchor="ctr" anchorCtr="1">
+      <a:spAutoFit/>
+    </cs:bodyPr>
+  </cs:dataLabelCallout>
+  <cs:dataPoint>
+    <cs:lnRef idx="0"/>
+    <cs:fillRef idx="1">
+      <cs:styleClr val="auto"/>
+    </cs:fillRef>
+    <cs:effectRef idx="0"/>
+    <cs:fontRef idx="minor">
+      <a:schemeClr val="tx1"/>
+    </cs:fontRef>
+  </cs:dataPoint>
+  <cs:dataPoint3D>
+    <cs:lnRef idx="0"/>
+    <cs:fillRef idx="1">
+      <cs:styleClr val="auto"/>
+    </cs:fillRef>
+    <cs:effectRef idx="0"/>
+    <cs:fontRef idx="minor">
+      <a:schemeClr val="tx1"/>
+    </cs:fontRef>
+  </cs:dataPoint3D>
+  <cs:dataPointLine>
+    <cs:lnRef idx="0">
+      <cs:styleClr val="auto"/>
+    </cs:lnRef>
+    <cs:fillRef idx="1"/>
+    <cs:effectRef idx="0"/>
+    <cs:fontRef idx="minor">
+      <a:schemeClr val="tx1"/>
+    </cs:fontRef>
+    <cs:spPr>
+      <a:ln w="19050" cap="rnd">
+        <a:solidFill>
+          <a:schemeClr val="phClr"/>
+        </a:solidFill>
+        <a:round/>
+      </a:ln>
+    </cs:spPr>
+  </cs:dataPointLine>
+  <cs:dataPointMarker>
+    <cs:lnRef idx="0">
+      <cs:styleClr val="auto"/>
+    </cs:lnRef>
+    <cs:fillRef idx="1">
+      <cs:styleClr val="auto"/>
+    </cs:fillRef>
+    <cs:effectRef idx="0"/>
+    <cs:fontRef idx="minor">
+      <a:schemeClr val="tx1"/>
+    </cs:fontRef>
+    <cs:spPr>
+      <a:ln w="9525">
+        <a:solidFill>
+          <a:schemeClr val="phClr"/>
+        </a:solidFill>
+      </a:ln>
+    </cs:spPr>
+  </cs:dataPointMarker>
+  <cs:dataPointMarkerLayout symbol="circle" size="5"/>
+  <cs:dataPointWireframe>
+    <cs:lnRef idx="0">
+      <cs:styleClr val="auto"/>
+    </cs:lnRef>
+    <cs:fillRef idx="0"/>
+    <cs:effectRef idx="0"/>
+    <cs:fontRef idx="minor">
+      <a:schemeClr val="dk1"/>
+    </cs:fontRef>
+    <cs:spPr>
+      <a:ln w="9525" cap="rnd">
+        <a:solidFill>
+          <a:schemeClr val="phClr"/>
+        </a:solidFill>
+        <a:round/>
+      </a:ln>
+    </cs:spPr>
+  </cs:dataPointWireframe>
+  <cs:dataTable>
+    <cs:lnRef idx="0"/>
+    <cs:fillRef idx="0"/>
+    <cs:effectRef idx="0"/>
+    <cs:fontRef idx="minor">
+      <a:schemeClr val="tx1">
+        <a:lumMod val="65000"/>
+        <a:lumOff val="35000"/>
+      </a:schemeClr>
+    </cs:fontRef>
+    <cs:spPr>
+      <a:noFill/>
+      <a:ln w="9525" cap="flat" cmpd="sng" algn="ctr">
+        <a:solidFill>
+          <a:schemeClr val="tx1">
+            <a:lumMod val="15000"/>
+            <a:lumOff val="85000"/>
+          </a:schemeClr>
+        </a:solidFill>
+        <a:round/>
+      </a:ln>
+    </cs:spPr>
+    <cs:defRPr sz="900" kern="1200"/>
+  </cs:dataTable>
+  <cs:downBar>
+    <cs:lnRef idx="0"/>
+    <cs:fillRef idx="0"/>
+    <cs:effectRef idx="0"/>
+    <cs:fontRef idx="minor">
+      <a:schemeClr val="tx1"/>
+    </cs:fontRef>
+    <cs:spPr>
+      <a:solidFill>
+        <a:schemeClr val="dk1">
+          <a:lumMod val="75000"/>
+          <a:lumOff val="25000"/>
+        </a:schemeClr>
+      </a:solidFill>
+      <a:ln w="9525" cap="flat" cmpd="sng" algn="ctr">
+        <a:solidFill>
+          <a:schemeClr val="tx1">
+            <a:lumMod val="65000"/>
+            <a:lumOff val="35000"/>
+          </a:schemeClr>
+        </a:solidFill>
+        <a:round/>
+      </a:ln>
+    </cs:spPr>
+  </cs:downBar>
+  <cs:dropLine>
+    <cs:lnRef idx="0"/>
+    <cs:fillRef idx="0"/>
+    <cs:effectRef idx="0"/>
+    <cs:fontRef idx="minor">
+      <a:schemeClr val="tx1"/>
+    </cs:fontRef>
+    <cs:spPr>
+      <a:ln w="9525" cap="flat" cmpd="sng" algn="ctr">
+        <a:solidFill>
+          <a:schemeClr val="tx1">
+            <a:lumMod val="35000"/>
+            <a:lumOff val="65000"/>
+          </a:schemeClr>
+        </a:solidFill>
+        <a:round/>
+      </a:ln>
+    </cs:spPr>
+  </cs:dropLine>
+  <cs:errorBar>
+    <cs:lnRef idx="0"/>
+    <cs:fillRef idx="0"/>
+    <cs:effectRef idx="0"/>
+    <cs:fontRef idx="minor">
+      <a:schemeClr val="tx1"/>
+    </cs:fontRef>
+    <cs:spPr>
+      <a:ln w="9525" cap="flat" cmpd="sng" algn="ctr">
+        <a:solidFill>
+          <a:schemeClr val="tx1">
+            <a:lumMod val="65000"/>
+            <a:lumOff val="35000"/>
+          </a:schemeClr>
+        </a:solidFill>
+        <a:round/>
+      </a:ln>
+    </cs:spPr>
+  </cs:errorBar>
+  <cs:floor>
+    <cs:lnRef idx="0"/>
+    <cs:fillRef idx="0"/>
+    <cs:effectRef idx="0"/>
+    <cs:fontRef idx="minor">
+      <a:schemeClr val="tx1"/>
+    </cs:fontRef>
+    <cs:spPr>
+      <a:noFill/>
+      <a:ln>
+        <a:noFill/>
+      </a:ln>
+    </cs:spPr>
+  </cs:floor>
+  <cs:gridlineMajor>
+    <cs:lnRef idx="0"/>
+    <cs:fillRef idx="0"/>
+    <cs:effectRef idx="0"/>
+    <cs:fontRef idx="minor">
+      <a:schemeClr val="tx1"/>
+    </cs:fontRef>
+    <cs:spPr>
+      <a:ln w="9525" cap="flat" cmpd="sng" algn="ctr">
+        <a:solidFill>
+          <a:schemeClr val="tx1">
+            <a:lumMod val="15000"/>
+            <a:lumOff val="85000"/>
+          </a:schemeClr>
+        </a:solidFill>
+        <a:round/>
+      </a:ln>
+    </cs:spPr>
+  </cs:gridlineMajor>
+  <cs:gridlineMinor>
+    <cs:lnRef idx="0"/>
+    <cs:fillRef idx="0"/>
+    <cs:effectRef idx="0"/>
+    <cs:fontRef idx="minor">
+      <a:schemeClr val="tx1"/>
+    </cs:fontRef>
+    <cs:spPr>
+      <a:ln w="9525" cap="flat" cmpd="sng" algn="ctr">
+        <a:solidFill>
+          <a:schemeClr val="tx1">
+            <a:lumMod val="5000"/>
+            <a:lumOff val="95000"/>
+          </a:schemeClr>
+        </a:solidFill>
+        <a:round/>
+      </a:ln>
+    </cs:spPr>
+  </cs:gridlineMinor>
+  <cs:hiLoLine>
+    <cs:lnRef idx="0"/>
+    <cs:fillRef idx="0"/>
+    <cs:effectRef idx="0"/>
+    <cs:fontRef idx="minor">
+      <a:schemeClr val="tx1"/>
+    </cs:fontRef>
+    <cs:spPr>
+      <a:ln w="9525" cap="flat" cmpd="sng" algn="ctr">
+        <a:solidFill>
+          <a:schemeClr val="tx1">
+            <a:lumMod val="50000"/>
+            <a:lumOff val="50000"/>
+          </a:schemeClr>
+        </a:solidFill>
+        <a:round/>
+      </a:ln>
+    </cs:spPr>
+  </cs:hiLoLine>
+  <cs:leaderLine>
+    <cs:lnRef idx="0"/>
+    <cs:fillRef idx="0"/>
+    <cs:effectRef idx="0"/>
+    <cs:fontRef idx="minor">
+      <a:schemeClr val="tx1"/>
+    </cs:fontRef>
+    <cs:spPr>
+      <a:ln w="9525" cap="flat" cmpd="sng" algn="ctr">
+        <a:solidFill>
+          <a:schemeClr val="tx1">
+            <a:lumMod val="35000"/>
+            <a:lumOff val="65000"/>
+          </a:schemeClr>
+        </a:solidFill>
+        <a:round/>
+      </a:ln>
+    </cs:spPr>
+  </cs:leaderLine>
+  <cs:legend>
+    <cs:lnRef idx="0"/>
+    <cs:fillRef idx="0"/>
+    <cs:effectRef idx="0"/>
+    <cs:fontRef idx="minor">
+      <a:schemeClr val="tx1">
+        <a:lumMod val="65000"/>
+        <a:lumOff val="35000"/>
+      </a:schemeClr>
+    </cs:fontRef>
+    <cs:defRPr sz="900" kern="1200"/>
+  </cs:legend>
+  <cs:plotArea mods="allowNoFillOverride allowNoLineOverride">
+    <cs:lnRef idx="0"/>
+    <cs:fillRef idx="0"/>
+    <cs:effectRef idx="0"/>
+    <cs:fontRef idx="minor">
+      <a:schemeClr val="tx1"/>
+    </cs:fontRef>
+  </cs:plotArea>
+  <cs:plotArea3D mods="allowNoFillOverride allowNoLineOverride">
+    <cs:lnRef idx="0"/>
+    <cs:fillRef idx="0"/>
+    <cs:effectRef idx="0"/>
+    <cs:fontRef idx="minor">
+      <a:schemeClr val="tx1"/>
+    </cs:fontRef>
+  </cs:plotArea3D>
+  <cs:seriesAxis>
+    <cs:lnRef idx="0"/>
+    <cs:fillRef idx="0"/>
+    <cs:effectRef idx="0"/>
+    <cs:fontRef idx="minor">
+      <a:schemeClr val="tx1">
+        <a:lumMod val="65000"/>
+        <a:lumOff val="35000"/>
+      </a:schemeClr>
+    </cs:fontRef>
+    <cs:defRPr sz="900" kern="1200"/>
+  </cs:seriesAxis>
+  <cs:seriesLine>
+    <cs:lnRef idx="0"/>
+    <cs:fillRef idx="0"/>
+    <cs:effectRef idx="0"/>
+    <cs:fontRef idx="minor">
+      <a:schemeClr val="tx1"/>
+    </cs:fontRef>
+    <cs:spPr>
+      <a:ln w="9525" cap="flat" cmpd="sng" algn="ctr">
+        <a:solidFill>
+          <a:schemeClr val="tx1">
+            <a:lumMod val="35000"/>
+            <a:lumOff val="65000"/>
+          </a:schemeClr>
+        </a:solidFill>
+        <a:round/>
+      </a:ln>
+    </cs:spPr>
+  </cs:seriesLine>
+  <cs:title>
+    <cs:lnRef idx="0"/>
+    <cs:fillRef idx="0"/>
+    <cs:effectRef idx="0"/>
+    <cs:fontRef idx="minor">
+      <a:schemeClr val="tx1">
+        <a:lumMod val="65000"/>
+        <a:lumOff val="35000"/>
+      </a:schemeClr>
+    </cs:fontRef>
+    <cs:defRPr sz="1400" b="0" kern="1200" spc="0" baseline="0"/>
+  </cs:title>
+  <cs:trendline>
+    <cs:lnRef idx="0">
+      <cs:styleClr val="auto"/>
+    </cs:lnRef>
+    <cs:fillRef idx="0"/>
+    <cs:effectRef idx="0"/>
+    <cs:fontRef idx="minor">
+      <a:schemeClr val="tx1"/>
+    </cs:fontRef>
+    <cs:spPr>
+      <a:ln w="19050" cap="rnd">
+        <a:solidFill>
+          <a:schemeClr val="phClr"/>
+        </a:solidFill>
+        <a:prstDash val="sysDot"/>
+      </a:ln>
+    </cs:spPr>
+  </cs:trendline>
+  <cs:trendlineLabel>
+    <cs:lnRef idx="0"/>
+    <cs:fillRef idx="0"/>
+    <cs:effectRef idx="0"/>
+    <cs:fontRef idx="minor">
+      <a:schemeClr val="tx1">
+        <a:lumMod val="65000"/>
+        <a:lumOff val="35000"/>
+      </a:schemeClr>
+    </cs:fontRef>
+    <cs:defRPr sz="900" kern="1200"/>
+  </cs:trendlineLabel>
+  <cs:upBar>
+    <cs:lnRef idx="0"/>
+    <cs:fillRef idx="0"/>
+    <cs:effectRef idx="0"/>
+    <cs:fontRef idx="minor">
+      <a:schemeClr val="tx1"/>
+    </cs:fontRef>
+    <cs:spPr>
+      <a:solidFill>
+        <a:schemeClr val="lt1"/>
+      </a:solidFill>
+      <a:ln w="9525" cap="flat" cmpd="sng" algn="ctr">
+        <a:solidFill>
+          <a:schemeClr val="tx1">
+            <a:lumMod val="65000"/>
+            <a:lumOff val="35000"/>
+          </a:schemeClr>
+        </a:solidFill>
+        <a:round/>
+      </a:ln>
+    </cs:spPr>
+  </cs:upBar>
+  <cs:valueAxis>
+    <cs:lnRef idx="0"/>
+    <cs:fillRef idx="0"/>
+    <cs:effectRef idx="0"/>
+    <cs:fontRef idx="minor">
+      <a:schemeClr val="tx1">
+        <a:lumMod val="65000"/>
+        <a:lumOff val="35000"/>
+      </a:schemeClr>
+    </cs:fontRef>
+    <cs:spPr>
+      <a:ln w="9525" cap="flat" cmpd="sng" algn="ctr">
+        <a:solidFill>
+          <a:schemeClr val="tx1">
+            <a:lumMod val="25000"/>
+            <a:lumOff val="75000"/>
+          </a:schemeClr>
+        </a:solidFill>
+        <a:round/>
+      </a:ln>
+    </cs:spPr>
+    <cs:defRPr sz="900" kern="1200"/>
+  </cs:valueAxis>
+  <cs:wall>
+    <cs:lnRef idx="0"/>
+    <cs:fillRef idx="0"/>
+    <cs:effectRef idx="0"/>
+    <cs:fontRef idx="minor">
+      <a:schemeClr val="tx1"/>
+    </cs:fontRef>
+    <cs:spPr>
+      <a:noFill/>
+      <a:ln>
+        <a:noFill/>
+      </a:ln>
+    </cs:spPr>
+  </cs:wall>
+</cs:chartStyle>
+</file>
+
+<file path=word/charts/style2.xml><?xml version="1.0" encoding="utf-8"?>
+<cs:chartStyle xmlns:cs="http://schemas.microsoft.com/office/drawing/2012/chartStyle" xmlns:a="http://schemas.openxmlformats.org/drawingml/2006/main" id="240">
+  <cs:axisTitle>
+    <cs:lnRef idx="0"/>
+    <cs:fillRef idx="0"/>
+    <cs:effectRef idx="0"/>
+    <cs:fontRef idx="minor">
+      <a:schemeClr val="tx1">
+        <a:lumMod val="65000"/>
+        <a:lumOff val="35000"/>
+      </a:schemeClr>
+    </cs:fontRef>
+    <cs:defRPr sz="1000" kern="1200"/>
+  </cs:axisTitle>
+  <cs:categoryAxis>
+    <cs:lnRef idx="0"/>
+    <cs:fillRef idx="0"/>
+    <cs:effectRef idx="0"/>
+    <cs:fontRef idx="minor">
+      <a:schemeClr val="tx1">
+        <a:lumMod val="65000"/>
+        <a:lumOff val="35000"/>
+      </a:schemeClr>
+    </cs:fontRef>
+    <cs:spPr>
+      <a:ln w="9525" cap="flat" cmpd="sng" algn="ctr">
+        <a:solidFill>
+          <a:schemeClr val="tx1">
+            <a:lumMod val="25000"/>
+            <a:lumOff val="75000"/>
+          </a:schemeClr>
+        </a:solidFill>
+        <a:round/>
+      </a:ln>
+    </cs:spPr>
+    <cs:defRPr sz="900" kern="1200"/>
+  </cs:categoryAxis>
+  <cs:chartArea mods="allowNoFillOverride allowNoLineOverride">
+    <cs:lnRef idx="0"/>
+    <cs:fillRef idx="0"/>
+    <cs:effectRef idx="0"/>
+    <cs:fontRef idx="minor">
+      <a:schemeClr val="tx1"/>
+    </cs:fontRef>
+    <cs:spPr>
+      <a:solidFill>
+        <a:schemeClr val="bg1"/>
+      </a:solidFill>
+      <a:ln w="9525" cap="flat" cmpd="sng" algn="ctr">
+        <a:solidFill>
+          <a:schemeClr val="tx1">
+            <a:lumMod val="15000"/>
+            <a:lumOff val="85000"/>
+          </a:schemeClr>
+        </a:solidFill>
+        <a:round/>
+      </a:ln>
+    </cs:spPr>
+    <cs:defRPr sz="1000" kern="1200"/>
+  </cs:chartArea>
+  <cs:dataLabel>
+    <cs:lnRef idx="0"/>
+    <cs:fillRef idx="0"/>
+    <cs:effectRef idx="0"/>
+    <cs:fontRef idx="minor">
+      <a:schemeClr val="tx1">
+        <a:lumMod val="75000"/>
+        <a:lumOff val="25000"/>
+      </a:schemeClr>
+    </cs:fontRef>
+    <cs:defRPr sz="900" kern="1200"/>
+  </cs:dataLabel>
+  <cs:dataLabelCallout>
+    <cs:lnRef idx="0"/>
+    <cs:fillRef idx="0"/>
+    <cs:effectRef idx="0"/>
+    <cs:fontRef idx="minor">
+      <a:schemeClr val="dk1">
+        <a:lumMod val="65000"/>
+        <a:lumOff val="35000"/>
+      </a:schemeClr>
+    </cs:fontRef>
+    <cs:spPr>
+      <a:solidFill>
+        <a:schemeClr val="lt1"/>
+      </a:solidFill>
+      <a:ln>
+        <a:solidFill>
+          <a:schemeClr val="dk1">
+            <a:lumMod val="25000"/>
+            <a:lumOff val="75000"/>
+          </a:schemeClr>
+        </a:solidFill>
+      </a:ln>
+    </cs:spPr>
+    <cs:defRPr sz="900" kern="1200"/>
+    <cs:bodyPr rot="0" spcFirstLastPara="1" vertOverflow="clip" horzOverflow="clip" vert="horz" wrap="square" lIns="36576" tIns="18288" rIns="36576" bIns="18288" anchor="ctr" anchorCtr="1">
+      <a:spAutoFit/>
+    </cs:bodyPr>
+  </cs:dataLabelCallout>
+  <cs:dataPoint>
+    <cs:lnRef idx="0"/>
+    <cs:fillRef idx="1">
+      <cs:styleClr val="auto"/>
+    </cs:fillRef>
+    <cs:effectRef idx="0"/>
+    <cs:fontRef idx="minor">
+      <a:schemeClr val="tx1"/>
+    </cs:fontRef>
+  </cs:dataPoint>
+  <cs:dataPoint3D>
+    <cs:lnRef idx="0"/>
+    <cs:fillRef idx="1">
+      <cs:styleClr val="auto"/>
+    </cs:fillRef>
+    <cs:effectRef idx="0"/>
+    <cs:fontRef idx="minor">
+      <a:schemeClr val="tx1"/>
+    </cs:fontRef>
+  </cs:dataPoint3D>
+  <cs:dataPointLine>
+    <cs:lnRef idx="0">
+      <cs:styleClr val="auto"/>
+    </cs:lnRef>
+    <cs:fillRef idx="1"/>
+    <cs:effectRef idx="0"/>
+    <cs:fontRef idx="minor">
+      <a:schemeClr val="tx1"/>
+    </cs:fontRef>
+    <cs:spPr>
+      <a:ln w="19050" cap="rnd">
+        <a:solidFill>
+          <a:schemeClr val="phClr"/>
+        </a:solidFill>
+        <a:round/>
+      </a:ln>
+    </cs:spPr>
+  </cs:dataPointLine>
+  <cs:dataPointMarker>
+    <cs:lnRef idx="0">
+      <cs:styleClr val="auto"/>
+    </cs:lnRef>
+    <cs:fillRef idx="1">
+      <cs:styleClr val="auto"/>
+    </cs:fillRef>
+    <cs:effectRef idx="0"/>
+    <cs:fontRef idx="minor">
+      <a:schemeClr val="tx1"/>
+    </cs:fontRef>
+    <cs:spPr>
+      <a:ln w="9525">
+        <a:solidFill>
+          <a:schemeClr val="phClr"/>
+        </a:solidFill>
+      </a:ln>
+    </cs:spPr>
+  </cs:dataPointMarker>
+  <cs:dataPointMarkerLayout symbol="circle" size="5"/>
+  <cs:dataPointWireframe>
+    <cs:lnRef idx="0">
+      <cs:styleClr val="auto"/>
+    </cs:lnRef>
+    <cs:fillRef idx="0"/>
+    <cs:effectRef idx="0"/>
+    <cs:fontRef idx="minor">
+      <a:schemeClr val="dk1"/>
+    </cs:fontRef>
+    <cs:spPr>
+      <a:ln w="9525" cap="rnd">
+        <a:solidFill>
+          <a:schemeClr val="phClr"/>
+        </a:solidFill>
+        <a:round/>
+      </a:ln>
+    </cs:spPr>
+  </cs:dataPointWireframe>
+  <cs:dataTable>
+    <cs:lnRef idx="0"/>
+    <cs:fillRef idx="0"/>
+    <cs:effectRef idx="0"/>
+    <cs:fontRef idx="minor">
+      <a:schemeClr val="tx1">
+        <a:lumMod val="65000"/>
+        <a:lumOff val="35000"/>
+      </a:schemeClr>
+    </cs:fontRef>
+    <cs:spPr>
+      <a:noFill/>
+      <a:ln w="9525" cap="flat" cmpd="sng" algn="ctr">
+        <a:solidFill>
+          <a:schemeClr val="tx1">
+            <a:lumMod val="15000"/>
+            <a:lumOff val="85000"/>
+          </a:schemeClr>
+        </a:solidFill>
+        <a:round/>
+      </a:ln>
+    </cs:spPr>
+    <cs:defRPr sz="900" kern="1200"/>
+  </cs:dataTable>
+  <cs:downBar>
+    <cs:lnRef idx="0"/>
+    <cs:fillRef idx="0"/>
+    <cs:effectRef idx="0"/>
+    <cs:fontRef idx="minor">
+      <a:schemeClr val="tx1"/>
+    </cs:fontRef>
+    <cs:spPr>
+      <a:solidFill>
+        <a:schemeClr val="dk1">
+          <a:lumMod val="75000"/>
+          <a:lumOff val="25000"/>
+        </a:schemeClr>
+      </a:solidFill>
+      <a:ln w="9525" cap="flat" cmpd="sng" algn="ctr">
+        <a:solidFill>
+          <a:schemeClr val="tx1">
+            <a:lumMod val="65000"/>
+            <a:lumOff val="35000"/>
+          </a:schemeClr>
+        </a:solidFill>
+        <a:round/>
+      </a:ln>
+    </cs:spPr>
+  </cs:downBar>
+  <cs:dropLine>
+    <cs:lnRef idx="0"/>
+    <cs:fillRef idx="0"/>
+    <cs:effectRef idx="0"/>
+    <cs:fontRef idx="minor">
+      <a:schemeClr val="tx1"/>
+    </cs:fontRef>
+    <cs:spPr>
+      <a:ln w="9525" cap="flat" cmpd="sng" algn="ctr">
+        <a:solidFill>
+          <a:schemeClr val="tx1">
+            <a:lumMod val="35000"/>
+            <a:lumOff val="65000"/>
+          </a:schemeClr>
+        </a:solidFill>
+        <a:round/>
+      </a:ln>
+    </cs:spPr>
+  </cs:dropLine>
+  <cs:errorBar>
+    <cs:lnRef idx="0"/>
+    <cs:fillRef idx="0"/>
+    <cs:effectRef idx="0"/>
+    <cs:fontRef idx="minor">
+      <a:schemeClr val="tx1"/>
+    </cs:fontRef>
+    <cs:spPr>
+      <a:ln w="9525" cap="flat" cmpd="sng" algn="ctr">
+        <a:solidFill>
+          <a:schemeClr val="tx1">
+            <a:lumMod val="65000"/>
+            <a:lumOff val="35000"/>
+          </a:schemeClr>
+        </a:solidFill>
+        <a:round/>
+      </a:ln>
+    </cs:spPr>
+  </cs:errorBar>
+  <cs:floor>
+    <cs:lnRef idx="0"/>
+    <cs:fillRef idx="0"/>
+    <cs:effectRef idx="0"/>
+    <cs:fontRef idx="minor">
+      <a:schemeClr val="tx1"/>
+    </cs:fontRef>
+    <cs:spPr>
+      <a:noFill/>
+      <a:ln>
+        <a:noFill/>
+      </a:ln>
+    </cs:spPr>
+  </cs:floor>
+  <cs:gridlineMajor>
+    <cs:lnRef idx="0"/>
+    <cs:fillRef idx="0"/>
+    <cs:effectRef idx="0"/>
+    <cs:fontRef idx="minor">
+      <a:schemeClr val="tx1"/>
+    </cs:fontRef>
+    <cs:spPr>
+      <a:ln w="9525" cap="flat" cmpd="sng" algn="ctr">
+        <a:solidFill>
+          <a:schemeClr val="tx1">
+            <a:lumMod val="15000"/>
+            <a:lumOff val="85000"/>
+          </a:schemeClr>
+        </a:solidFill>
+        <a:round/>
+      </a:ln>
+    </cs:spPr>
+  </cs:gridlineMajor>
+  <cs:gridlineMinor>
+    <cs:lnRef idx="0"/>
+    <cs:fillRef idx="0"/>
+    <cs:effectRef idx="0"/>
+    <cs:fontRef idx="minor">
+      <a:schemeClr val="tx1"/>
+    </cs:fontRef>
+    <cs:spPr>
+      <a:ln w="9525" cap="flat" cmpd="sng" algn="ctr">
+        <a:solidFill>
+          <a:schemeClr val="tx1">
+            <a:lumMod val="5000"/>
+            <a:lumOff val="95000"/>
+          </a:schemeClr>
+        </a:solidFill>
+        <a:round/>
+      </a:ln>
+    </cs:spPr>
+  </cs:gridlineMinor>
+  <cs:hiLoLine>
+    <cs:lnRef idx="0"/>
+    <cs:fillRef idx="0"/>
+    <cs:effectRef idx="0"/>
+    <cs:fontRef idx="minor">
+      <a:schemeClr val="tx1"/>
+    </cs:fontRef>
+    <cs:spPr>
+      <a:ln w="9525" cap="flat" cmpd="sng" algn="ctr">
+        <a:solidFill>
+          <a:schemeClr val="tx1">
+            <a:lumMod val="50000"/>
+            <a:lumOff val="50000"/>
+          </a:schemeClr>
+        </a:solidFill>
+        <a:round/>
+      </a:ln>
+    </cs:spPr>
+  </cs:hiLoLine>
+  <cs:leaderLine>
+    <cs:lnRef idx="0"/>
+    <cs:fillRef idx="0"/>
+    <cs:effectRef idx="0"/>
+    <cs:fontRef idx="minor">
+      <a:schemeClr val="tx1"/>
+    </cs:fontRef>
+    <cs:spPr>
+      <a:ln w="9525" cap="flat" cmpd="sng" algn="ctr">
+        <a:solidFill>
+          <a:schemeClr val="tx1">
+            <a:lumMod val="35000"/>
+            <a:lumOff val="65000"/>
+          </a:schemeClr>
+        </a:solidFill>
+        <a:round/>
+      </a:ln>
+    </cs:spPr>
+  </cs:leaderLine>
+  <cs:legend>
+    <cs:lnRef idx="0"/>
+    <cs:fillRef idx="0"/>
+    <cs:effectRef idx="0"/>
+    <cs:fontRef idx="minor">
+      <a:schemeClr val="tx1">
+        <a:lumMod val="65000"/>
+        <a:lumOff val="35000"/>
+      </a:schemeClr>
+    </cs:fontRef>
+    <cs:defRPr sz="900" kern="1200"/>
+  </cs:legend>
+  <cs:plotArea mods="allowNoFillOverride allowNoLineOverride">
+    <cs:lnRef idx="0"/>
+    <cs:fillRef idx="0"/>
+    <cs:effectRef idx="0"/>
+    <cs:fontRef idx="minor">
+      <a:schemeClr val="tx1"/>
+    </cs:fontRef>
+  </cs:plotArea>
+  <cs:plotArea3D mods="allowNoFillOverride allowNoLineOverride">
+    <cs:lnRef idx="0"/>
+    <cs:fillRef idx="0"/>
+    <cs:effectRef idx="0"/>
+    <cs:fontRef idx="minor">
+      <a:schemeClr val="tx1"/>
+    </cs:fontRef>
+  </cs:plotArea3D>
+  <cs:seriesAxis>
+    <cs:lnRef idx="0"/>
+    <cs:fillRef idx="0"/>
+    <cs:effectRef idx="0"/>
+    <cs:fontRef idx="minor">
+      <a:schemeClr val="tx1">
+        <a:lumMod val="65000"/>
+        <a:lumOff val="35000"/>
+      </a:schemeClr>
+    </cs:fontRef>
+    <cs:defRPr sz="900" kern="1200"/>
+  </cs:seriesAxis>
+  <cs:seriesLine>
+    <cs:lnRef idx="0"/>
+    <cs:fillRef idx="0"/>
+    <cs:effectRef idx="0"/>
+    <cs:fontRef idx="minor">
+      <a:schemeClr val="tx1"/>
+    </cs:fontRef>
+    <cs:spPr>
+      <a:ln w="9525" cap="flat" cmpd="sng" algn="ctr">
+        <a:solidFill>
+          <a:schemeClr val="tx1">
+            <a:lumMod val="35000"/>
+            <a:lumOff val="65000"/>
+          </a:schemeClr>
+        </a:solidFill>
+        <a:round/>
+      </a:ln>
+    </cs:spPr>
+  </cs:seriesLine>
+  <cs:title>
+    <cs:lnRef idx="0"/>
+    <cs:fillRef idx="0"/>
+    <cs:effectRef idx="0"/>
+    <cs:fontRef idx="minor">
+      <a:schemeClr val="tx1">
+        <a:lumMod val="65000"/>
+        <a:lumOff val="35000"/>
+      </a:schemeClr>
+    </cs:fontRef>
+    <cs:defRPr sz="1400" b="0" kern="1200" spc="0" baseline="0"/>
+  </cs:title>
+  <cs:trendline>
+    <cs:lnRef idx="0">
+      <cs:styleClr val="auto"/>
+    </cs:lnRef>
+    <cs:fillRef idx="0"/>
+    <cs:effectRef idx="0"/>
+    <cs:fontRef idx="minor">
+      <a:schemeClr val="tx1"/>
+    </cs:fontRef>
+    <cs:spPr>
+      <a:ln w="19050" cap="rnd">
+        <a:solidFill>
+          <a:schemeClr val="phClr"/>
+        </a:solidFill>
+        <a:prstDash val="sysDot"/>
+      </a:ln>
+    </cs:spPr>
+  </cs:trendline>
+  <cs:trendlineLabel>
+    <cs:lnRef idx="0"/>
+    <cs:fillRef idx="0"/>
+    <cs:effectRef idx="0"/>
+    <cs:fontRef idx="minor">
+      <a:schemeClr val="tx1">
+        <a:lumMod val="65000"/>
+        <a:lumOff val="35000"/>
+      </a:schemeClr>
+    </cs:fontRef>
+    <cs:defRPr sz="900" kern="1200"/>
+  </cs:trendlineLabel>
+  <cs:upBar>
+    <cs:lnRef idx="0"/>
+    <cs:fillRef idx="0"/>
+    <cs:effectRef idx="0"/>
+    <cs:fontRef idx="minor">
+      <a:schemeClr val="tx1"/>
+    </cs:fontRef>
+    <cs:spPr>
+      <a:solidFill>
+        <a:schemeClr val="lt1"/>
+      </a:solidFill>
+      <a:ln w="9525" cap="flat" cmpd="sng" algn="ctr">
+        <a:solidFill>
+          <a:schemeClr val="tx1">
+            <a:lumMod val="65000"/>
+            <a:lumOff val="35000"/>
+          </a:schemeClr>
+        </a:solidFill>
+        <a:round/>
+      </a:ln>
+    </cs:spPr>
+  </cs:upBar>
+  <cs:valueAxis>
+    <cs:lnRef idx="0"/>
+    <cs:fillRef idx="0"/>
+    <cs:effectRef idx="0"/>
+    <cs:fontRef idx="minor">
+      <a:schemeClr val="tx1">
+        <a:lumMod val="65000"/>
+        <a:lumOff val="35000"/>
+      </a:schemeClr>
+    </cs:fontRef>
+    <cs:spPr>
+      <a:ln w="9525" cap="flat" cmpd="sng" algn="ctr">
+        <a:solidFill>
+          <a:schemeClr val="tx1">
+            <a:lumMod val="25000"/>
+            <a:lumOff val="75000"/>
+          </a:schemeClr>
+        </a:solidFill>
+        <a:round/>
+      </a:ln>
+    </cs:spPr>
+    <cs:defRPr sz="900" kern="1200"/>
+  </cs:valueAxis>
+  <cs:wall>
+    <cs:lnRef idx="0"/>
+    <cs:fillRef idx="0"/>
+    <cs:effectRef idx="0"/>
+    <cs:fontRef idx="minor">
+      <a:schemeClr val="tx1"/>
+    </cs:fontRef>
+    <cs:spPr>
+      <a:noFill/>
+      <a:ln>
+        <a:noFill/>
+      </a:ln>
+    </cs:spPr>
+  </cs:wall>
+</cs:chartStyle>
+</file>
+
 <file path=word/theme/theme1.xml><?xml version="1.0" encoding="utf-8"?>
 <a:theme xmlns:a="http://schemas.openxmlformats.org/drawingml/2006/main" name="Tema do Office">
   <a:themeElements>

</xml_diff>